<commit_message>
docs: init heuristic eval
</commit_message>
<xml_diff>
--- a/A3/heuristics-individual-template-sanchi.docx
+++ b/A3/heuristics-individual-template-sanchi.docx
@@ -4,7 +4,7 @@
   <w:body>
     <w:p>
       <w:pPr>
-        <w:pStyle w:val="Title"/>
+        <w:pStyle w:val="Titolo"/>
         <w:jc w:val="center"/>
         <w:rPr>
           <w:rFonts w:ascii="Calibri" w:eastAsia="Calibri" w:hAnsi="Calibri" w:cs="Calibri"/>
@@ -21,7 +21,7 @@
     </w:p>
     <w:p>
       <w:pPr>
-        <w:pStyle w:val="Subtitle"/>
+        <w:pStyle w:val="Sottotitolo"/>
         <w:jc w:val="center"/>
         <w:rPr>
           <w:rFonts w:ascii="Calibri" w:eastAsia="Calibri" w:hAnsi="Calibri" w:cs="Calibri"/>
@@ -38,7 +38,7 @@
     </w:p>
     <w:p>
       <w:pPr>
-        <w:pStyle w:val="Heading2"/>
+        <w:pStyle w:val="Titolo2"/>
         <w:rPr>
           <w:rFonts w:ascii="Calibri" w:eastAsia="Calibri" w:hAnsi="Calibri" w:cs="Calibri"/>
         </w:rPr>
@@ -53,19 +53,18 @@
       </w:r>
     </w:p>
     <w:p>
-      <w:r>
-        <w:t xml:space="preserve">Indicate your full name and </w:t>
-      </w:r>
-      <w:r>
-        <w:t>email</w:t>
-      </w:r>
-      <w:r>
-        <w:t>.</w:t>
-      </w:r>
-    </w:p>
-    <w:p>
-      <w:pPr>
-        <w:pStyle w:val="Heading2"/>
+      <w:pPr>
+        <w:rPr>
+          <w:u w:val="single"/>
+        </w:rPr>
+      </w:pPr>
+      <w:r>
+        <w:t>Emanuele Sanchi – emanuele.sanchi@studio.unibo.it</w:t>
+      </w:r>
+    </w:p>
+    <w:p>
+      <w:pPr>
+        <w:pStyle w:val="Titolo2"/>
         <w:rPr>
           <w:rFonts w:ascii="Calibri" w:eastAsia="Calibri" w:hAnsi="Calibri" w:cs="Calibri"/>
         </w:rPr>
@@ -88,13 +87,328 @@
       <w:r>
         <w:rPr>
           <w:rFonts w:ascii="Calibri" w:eastAsia="Calibri" w:hAnsi="Calibri" w:cs="Calibri"/>
-        </w:rPr>
-        <w:t>A concise description (1-2 sentences) of the project you are evaluating.</w:t>
-      </w:r>
-    </w:p>
-    <w:p>
-      <w:pPr>
-        <w:pStyle w:val="Heading2"/>
+          <w:lang w:val="it-IT"/>
+        </w:rPr>
+        <w:t>Essendo</w:t>
+      </w:r>
+      <w:r>
+        <w:rPr>
+          <w:rFonts w:ascii="Calibri" w:eastAsia="Calibri" w:hAnsi="Calibri" w:cs="Calibri"/>
+        </w:rPr>
+        <w:t xml:space="preserve"> la nostra </w:t>
+      </w:r>
+      <w:proofErr w:type="spellStart"/>
+      <w:r>
+        <w:rPr>
+          <w:rFonts w:ascii="Calibri" w:eastAsia="Calibri" w:hAnsi="Calibri" w:cs="Calibri"/>
+        </w:rPr>
+        <w:t>un’app</w:t>
+      </w:r>
+      <w:proofErr w:type="spellEnd"/>
+      <w:r>
+        <w:rPr>
+          <w:rFonts w:ascii="Calibri" w:eastAsia="Calibri" w:hAnsi="Calibri" w:cs="Calibri"/>
+        </w:rPr>
+        <w:t xml:space="preserve"> di </w:t>
+      </w:r>
+      <w:proofErr w:type="spellStart"/>
+      <w:r>
+        <w:rPr>
+          <w:rFonts w:ascii="Calibri" w:eastAsia="Calibri" w:hAnsi="Calibri" w:cs="Calibri"/>
+        </w:rPr>
+        <w:t>pianificazione</w:t>
+      </w:r>
+      <w:proofErr w:type="spellEnd"/>
+      <w:r>
+        <w:rPr>
+          <w:rFonts w:ascii="Calibri" w:eastAsia="Calibri" w:hAnsi="Calibri" w:cs="Calibri"/>
+        </w:rPr>
+        <w:t xml:space="preserve"> </w:t>
+      </w:r>
+      <w:proofErr w:type="spellStart"/>
+      <w:r>
+        <w:rPr>
+          <w:rFonts w:ascii="Calibri" w:eastAsia="Calibri" w:hAnsi="Calibri" w:cs="Calibri"/>
+        </w:rPr>
+        <w:t>dei</w:t>
+      </w:r>
+      <w:proofErr w:type="spellEnd"/>
+      <w:r>
+        <w:rPr>
+          <w:rFonts w:ascii="Calibri" w:eastAsia="Calibri" w:hAnsi="Calibri" w:cs="Calibri"/>
+        </w:rPr>
+        <w:t xml:space="preserve"> </w:t>
+      </w:r>
+      <w:proofErr w:type="spellStart"/>
+      <w:r>
+        <w:rPr>
+          <w:rFonts w:ascii="Calibri" w:eastAsia="Calibri" w:hAnsi="Calibri" w:cs="Calibri"/>
+        </w:rPr>
+        <w:t>pasti</w:t>
+      </w:r>
+      <w:proofErr w:type="spellEnd"/>
+      <w:r>
+        <w:rPr>
+          <w:rFonts w:ascii="Calibri" w:eastAsia="Calibri" w:hAnsi="Calibri" w:cs="Calibri"/>
+        </w:rPr>
+        <w:t xml:space="preserve"> </w:t>
+      </w:r>
+      <w:proofErr w:type="spellStart"/>
+      <w:r>
+        <w:rPr>
+          <w:rFonts w:ascii="Calibri" w:eastAsia="Calibri" w:hAnsi="Calibri" w:cs="Calibri"/>
+        </w:rPr>
+        <w:t>settimanali</w:t>
+      </w:r>
+      <w:proofErr w:type="spellEnd"/>
+      <w:r>
+        <w:rPr>
+          <w:rFonts w:ascii="Calibri" w:eastAsia="Calibri" w:hAnsi="Calibri" w:cs="Calibri"/>
+        </w:rPr>
+        <w:t xml:space="preserve">, </w:t>
+      </w:r>
+      <w:proofErr w:type="spellStart"/>
+      <w:r>
+        <w:rPr>
+          <w:rFonts w:ascii="Calibri" w:eastAsia="Calibri" w:hAnsi="Calibri" w:cs="Calibri"/>
+        </w:rPr>
+        <w:t>l’app</w:t>
+      </w:r>
+      <w:proofErr w:type="spellEnd"/>
+      <w:r>
+        <w:rPr>
+          <w:rFonts w:ascii="Calibri" w:eastAsia="Calibri" w:hAnsi="Calibri" w:cs="Calibri"/>
+        </w:rPr>
+        <w:t xml:space="preserve"> </w:t>
+      </w:r>
+      <w:proofErr w:type="spellStart"/>
+      <w:r>
+        <w:rPr>
+          <w:rFonts w:ascii="Calibri" w:eastAsia="Calibri" w:hAnsi="Calibri" w:cs="Calibri"/>
+        </w:rPr>
+        <w:t>su</w:t>
+      </w:r>
+      <w:proofErr w:type="spellEnd"/>
+      <w:r>
+        <w:rPr>
+          <w:rFonts w:ascii="Calibri" w:eastAsia="Calibri" w:hAnsi="Calibri" w:cs="Calibri"/>
+        </w:rPr>
+        <w:t xml:space="preserve"> cui ho </w:t>
+      </w:r>
+      <w:proofErr w:type="spellStart"/>
+      <w:r>
+        <w:rPr>
+          <w:rFonts w:ascii="Calibri" w:eastAsia="Calibri" w:hAnsi="Calibri" w:cs="Calibri"/>
+        </w:rPr>
+        <w:t>svolto</w:t>
+      </w:r>
+      <w:proofErr w:type="spellEnd"/>
+      <w:r>
+        <w:rPr>
+          <w:rFonts w:ascii="Calibri" w:eastAsia="Calibri" w:hAnsi="Calibri" w:cs="Calibri"/>
+        </w:rPr>
+        <w:t xml:space="preserve"> </w:t>
+      </w:r>
+      <w:proofErr w:type="spellStart"/>
+      <w:r>
+        <w:rPr>
+          <w:rFonts w:ascii="Calibri" w:eastAsia="Calibri" w:hAnsi="Calibri" w:cs="Calibri"/>
+        </w:rPr>
+        <w:t>l’heuristic</w:t>
+      </w:r>
+      <w:proofErr w:type="spellEnd"/>
+      <w:r>
+        <w:rPr>
+          <w:rFonts w:ascii="Calibri" w:eastAsia="Calibri" w:hAnsi="Calibri" w:cs="Calibri"/>
+        </w:rPr>
+        <w:t xml:space="preserve"> </w:t>
+      </w:r>
+      <w:proofErr w:type="spellStart"/>
+      <w:r>
+        <w:rPr>
+          <w:rFonts w:ascii="Calibri" w:eastAsia="Calibri" w:hAnsi="Calibri" w:cs="Calibri"/>
+        </w:rPr>
+        <w:t>evaulation</w:t>
+      </w:r>
+      <w:proofErr w:type="spellEnd"/>
+      <w:r>
+        <w:rPr>
+          <w:rFonts w:ascii="Calibri" w:eastAsia="Calibri" w:hAnsi="Calibri" w:cs="Calibri"/>
+        </w:rPr>
+        <w:t xml:space="preserve"> è Whisk, </w:t>
+      </w:r>
+      <w:proofErr w:type="spellStart"/>
+      <w:r>
+        <w:rPr>
+          <w:rFonts w:ascii="Calibri" w:eastAsia="Calibri" w:hAnsi="Calibri" w:cs="Calibri"/>
+        </w:rPr>
+        <w:t>che</w:t>
+      </w:r>
+      <w:proofErr w:type="spellEnd"/>
+      <w:r>
+        <w:rPr>
+          <w:rFonts w:ascii="Calibri" w:eastAsia="Calibri" w:hAnsi="Calibri" w:cs="Calibri"/>
+        </w:rPr>
+        <w:t xml:space="preserve"> è un social </w:t>
+      </w:r>
+      <w:proofErr w:type="spellStart"/>
+      <w:r>
+        <w:rPr>
+          <w:rFonts w:ascii="Calibri" w:eastAsia="Calibri" w:hAnsi="Calibri" w:cs="Calibri"/>
+        </w:rPr>
+        <w:t>nerwork</w:t>
+      </w:r>
+      <w:proofErr w:type="spellEnd"/>
+      <w:r>
+        <w:rPr>
+          <w:rFonts w:ascii="Calibri" w:eastAsia="Calibri" w:hAnsi="Calibri" w:cs="Calibri"/>
+        </w:rPr>
+        <w:t xml:space="preserve"> di </w:t>
+      </w:r>
+      <w:proofErr w:type="spellStart"/>
+      <w:r>
+        <w:rPr>
+          <w:rFonts w:ascii="Calibri" w:eastAsia="Calibri" w:hAnsi="Calibri" w:cs="Calibri"/>
+        </w:rPr>
+        <w:t>ricette</w:t>
+      </w:r>
+      <w:proofErr w:type="spellEnd"/>
+      <w:r>
+        <w:rPr>
+          <w:rFonts w:ascii="Calibri" w:eastAsia="Calibri" w:hAnsi="Calibri" w:cs="Calibri"/>
+        </w:rPr>
+        <w:t xml:space="preserve"> </w:t>
+      </w:r>
+      <w:proofErr w:type="spellStart"/>
+      <w:r>
+        <w:rPr>
+          <w:rFonts w:ascii="Calibri" w:eastAsia="Calibri" w:hAnsi="Calibri" w:cs="Calibri"/>
+        </w:rPr>
+        <w:t>che</w:t>
+      </w:r>
+      <w:proofErr w:type="spellEnd"/>
+      <w:r>
+        <w:rPr>
+          <w:rFonts w:ascii="Calibri" w:eastAsia="Calibri" w:hAnsi="Calibri" w:cs="Calibri"/>
+        </w:rPr>
+        <w:t xml:space="preserve"> </w:t>
+      </w:r>
+      <w:proofErr w:type="spellStart"/>
+      <w:r>
+        <w:rPr>
+          <w:rFonts w:ascii="Calibri" w:eastAsia="Calibri" w:hAnsi="Calibri" w:cs="Calibri"/>
+        </w:rPr>
+        <w:t>permette</w:t>
+      </w:r>
+      <w:proofErr w:type="spellEnd"/>
+      <w:r>
+        <w:rPr>
+          <w:rFonts w:ascii="Calibri" w:eastAsia="Calibri" w:hAnsi="Calibri" w:cs="Calibri"/>
+        </w:rPr>
+        <w:t xml:space="preserve"> </w:t>
+      </w:r>
+      <w:proofErr w:type="spellStart"/>
+      <w:r>
+        <w:rPr>
+          <w:rFonts w:ascii="Calibri" w:eastAsia="Calibri" w:hAnsi="Calibri" w:cs="Calibri"/>
+        </w:rPr>
+        <w:t>anche</w:t>
+      </w:r>
+      <w:proofErr w:type="spellEnd"/>
+      <w:r>
+        <w:rPr>
+          <w:rFonts w:ascii="Calibri" w:eastAsia="Calibri" w:hAnsi="Calibri" w:cs="Calibri"/>
+        </w:rPr>
+        <w:t xml:space="preserve"> di </w:t>
+      </w:r>
+      <w:proofErr w:type="spellStart"/>
+      <w:r>
+        <w:rPr>
+          <w:rFonts w:ascii="Calibri" w:eastAsia="Calibri" w:hAnsi="Calibri" w:cs="Calibri"/>
+        </w:rPr>
+        <w:t>inserire</w:t>
+      </w:r>
+      <w:proofErr w:type="spellEnd"/>
+      <w:r>
+        <w:rPr>
+          <w:rFonts w:ascii="Calibri" w:eastAsia="Calibri" w:hAnsi="Calibri" w:cs="Calibri"/>
+        </w:rPr>
+        <w:t xml:space="preserve"> </w:t>
+      </w:r>
+      <w:proofErr w:type="spellStart"/>
+      <w:r>
+        <w:rPr>
+          <w:rFonts w:ascii="Calibri" w:eastAsia="Calibri" w:hAnsi="Calibri" w:cs="Calibri"/>
+        </w:rPr>
+        <w:t>una</w:t>
+      </w:r>
+      <w:proofErr w:type="spellEnd"/>
+      <w:r>
+        <w:rPr>
+          <w:rFonts w:ascii="Calibri" w:eastAsia="Calibri" w:hAnsi="Calibri" w:cs="Calibri"/>
+        </w:rPr>
+        <w:t xml:space="preserve"> delle </w:t>
+      </w:r>
+      <w:proofErr w:type="spellStart"/>
+      <w:r>
+        <w:rPr>
+          <w:rFonts w:ascii="Calibri" w:eastAsia="Calibri" w:hAnsi="Calibri" w:cs="Calibri"/>
+        </w:rPr>
+        <w:t>ricette</w:t>
+      </w:r>
+      <w:proofErr w:type="spellEnd"/>
+      <w:r>
+        <w:rPr>
+          <w:rFonts w:ascii="Calibri" w:eastAsia="Calibri" w:hAnsi="Calibri" w:cs="Calibri"/>
+        </w:rPr>
+        <w:t xml:space="preserve"> </w:t>
+      </w:r>
+      <w:proofErr w:type="spellStart"/>
+      <w:r>
+        <w:rPr>
+          <w:rFonts w:ascii="Calibri" w:eastAsia="Calibri" w:hAnsi="Calibri" w:cs="Calibri"/>
+        </w:rPr>
+        <w:t>postate</w:t>
+      </w:r>
+      <w:proofErr w:type="spellEnd"/>
+      <w:r>
+        <w:rPr>
+          <w:rFonts w:ascii="Calibri" w:eastAsia="Calibri" w:hAnsi="Calibri" w:cs="Calibri"/>
+        </w:rPr>
+        <w:t xml:space="preserve"> in un </w:t>
+      </w:r>
+      <w:proofErr w:type="spellStart"/>
+      <w:r>
+        <w:rPr>
+          <w:rFonts w:ascii="Calibri" w:eastAsia="Calibri" w:hAnsi="Calibri" w:cs="Calibri"/>
+        </w:rPr>
+        <w:t>giorno</w:t>
+      </w:r>
+      <w:proofErr w:type="spellEnd"/>
+      <w:r>
+        <w:rPr>
+          <w:rFonts w:ascii="Calibri" w:eastAsia="Calibri" w:hAnsi="Calibri" w:cs="Calibri"/>
+        </w:rPr>
+        <w:t xml:space="preserve"> della </w:t>
+      </w:r>
+      <w:proofErr w:type="spellStart"/>
+      <w:r>
+        <w:rPr>
+          <w:rFonts w:ascii="Calibri" w:eastAsia="Calibri" w:hAnsi="Calibri" w:cs="Calibri"/>
+        </w:rPr>
+        <w:t>settimana</w:t>
+      </w:r>
+      <w:proofErr w:type="spellEnd"/>
+      <w:r>
+        <w:rPr>
+          <w:rFonts w:ascii="Calibri" w:eastAsia="Calibri" w:hAnsi="Calibri" w:cs="Calibri"/>
+        </w:rPr>
+        <w:t>.</w:t>
+      </w:r>
+    </w:p>
+    <w:p>
+      <w:pPr>
+        <w:pStyle w:val="Titolo2"/>
         <w:rPr>
           <w:rFonts w:ascii="Calibri" w:eastAsia="Calibri" w:hAnsi="Calibri" w:cs="Calibri"/>
         </w:rPr>
@@ -118,12 +432,20 @@
         <w:rPr>
           <w:rFonts w:ascii="Calibri" w:eastAsia="Calibri" w:hAnsi="Calibri" w:cs="Calibri"/>
         </w:rPr>
-        <w:t>Summarize how you conducted the heuristic evaluation: where you did the evaluation, using which materials, following which steps, if the provided information was enough, etc.</w:t>
-      </w:r>
-    </w:p>
-    <w:p>
-      <w:pPr>
-        <w:pStyle w:val="Heading2"/>
+        <w:t xml:space="preserve">Summarize how you conducted the heuristic evaluation: where you did the evaluation, using which materials, following which steps, if the provided information was enough, </w:t>
+      </w:r>
+      <w:proofErr w:type="gramStart"/>
+      <w:r>
+        <w:rPr>
+          <w:rFonts w:ascii="Calibri" w:eastAsia="Calibri" w:hAnsi="Calibri" w:cs="Calibri"/>
+        </w:rPr>
+        <w:t>etc.</w:t>
+      </w:r>
+      <w:proofErr w:type="gramEnd"/>
+    </w:p>
+    <w:p>
+      <w:pPr>
+        <w:pStyle w:val="Titolo2"/>
         <w:rPr>
           <w:rFonts w:ascii="Calibri" w:eastAsia="Calibri" w:hAnsi="Calibri" w:cs="Calibri"/>
         </w:rPr>
@@ -147,7 +469,35 @@
         <w:rPr>
           <w:rFonts w:ascii="Calibri" w:eastAsia="Calibri" w:hAnsi="Calibri" w:cs="Calibri"/>
         </w:rPr>
-        <w:t>Report the heuristics’ violations you identified. Each of them must be numbered sequentially, formatted as follow:</w:t>
+        <w:t xml:space="preserve">Report the heuristics’ violations you identified. Each of them must </w:t>
+      </w:r>
+      <w:proofErr w:type="gramStart"/>
+      <w:r>
+        <w:rPr>
+          <w:rFonts w:ascii="Calibri" w:eastAsia="Calibri" w:hAnsi="Calibri" w:cs="Calibri"/>
+        </w:rPr>
+        <w:t>be numbered</w:t>
+      </w:r>
+      <w:proofErr w:type="gramEnd"/>
+      <w:r>
+        <w:rPr>
+          <w:rFonts w:ascii="Calibri" w:eastAsia="Calibri" w:hAnsi="Calibri" w:cs="Calibri"/>
+        </w:rPr>
+        <w:t xml:space="preserve"> sequentially, formatted as </w:t>
+      </w:r>
+      <w:proofErr w:type="gramStart"/>
+      <w:r>
+        <w:rPr>
+          <w:rFonts w:ascii="Calibri" w:eastAsia="Calibri" w:hAnsi="Calibri" w:cs="Calibri"/>
+        </w:rPr>
+        <w:t>follow</w:t>
+      </w:r>
+      <w:proofErr w:type="gramEnd"/>
+      <w:r>
+        <w:rPr>
+          <w:rFonts w:ascii="Calibri" w:eastAsia="Calibri" w:hAnsi="Calibri" w:cs="Calibri"/>
+        </w:rPr>
+        <w:t>:</w:t>
       </w:r>
     </w:p>
     <w:p>
@@ -171,7 +521,43 @@
           <w:i/>
           <w:iCs/>
         </w:rPr>
-        <w:t>[Issue #]. [Heuristic #] [Heuristic Title]</w:t>
+        <w:t>[</w:t>
+      </w:r>
+      <w:proofErr w:type="gramStart"/>
+      <w:r>
+        <w:rPr>
+          <w:rFonts w:ascii="Calibri" w:eastAsia="Calibri" w:hAnsi="Calibri" w:cs="Calibri"/>
+          <w:i/>
+          <w:iCs/>
+        </w:rPr>
+        <w:t>Issue #]</w:t>
+      </w:r>
+      <w:proofErr w:type="gramEnd"/>
+      <w:r>
+        <w:rPr>
+          <w:rFonts w:ascii="Calibri" w:eastAsia="Calibri" w:hAnsi="Calibri" w:cs="Calibri"/>
+          <w:i/>
+          <w:iCs/>
+        </w:rPr>
+        <w:t>. [</w:t>
+      </w:r>
+      <w:proofErr w:type="gramStart"/>
+      <w:r>
+        <w:rPr>
+          <w:rFonts w:ascii="Calibri" w:eastAsia="Calibri" w:hAnsi="Calibri" w:cs="Calibri"/>
+          <w:i/>
+          <w:iCs/>
+        </w:rPr>
+        <w:t>Heuristic #]</w:t>
+      </w:r>
+      <w:proofErr w:type="gramEnd"/>
+      <w:r>
+        <w:rPr>
+          <w:rFonts w:ascii="Calibri" w:eastAsia="Calibri" w:hAnsi="Calibri" w:cs="Calibri"/>
+          <w:i/>
+          <w:iCs/>
+        </w:rPr>
+        <w:t xml:space="preserve"> [Heuristic Title]</w:t>
       </w:r>
     </w:p>
     <w:p>
@@ -296,8 +682,16 @@
         <w:rPr>
           <w:rFonts w:ascii="Calibri" w:eastAsia="Calibri" w:hAnsi="Calibri" w:cs="Calibri"/>
         </w:rPr>
-        <w:t>What: The app uses “Save” for saving information, except here where it uses “Store”.</w:t>
-      </w:r>
+        <w:t>What: The app uses “Save” for saving information, except here where it uses “Store</w:t>
+      </w:r>
+      <w:proofErr w:type="gramStart"/>
+      <w:r>
+        <w:rPr>
+          <w:rFonts w:ascii="Calibri" w:eastAsia="Calibri" w:hAnsi="Calibri" w:cs="Calibri"/>
+        </w:rPr>
+        <w:t>”.</w:t>
+      </w:r>
+      <w:proofErr w:type="gramEnd"/>
     </w:p>
     <w:p>
       <w:pPr>
@@ -324,12 +718,20 @@
         <w:rPr>
           <w:rFonts w:ascii="Calibri" w:eastAsia="Calibri" w:hAnsi="Calibri" w:cs="Calibri"/>
         </w:rPr>
-        <w:t>Severity: 3</w:t>
-      </w:r>
-    </w:p>
-    <w:p>
-      <w:pPr>
-        <w:pStyle w:val="Heading2"/>
+        <w:t xml:space="preserve">Severity: </w:t>
+      </w:r>
+      <w:proofErr w:type="gramStart"/>
+      <w:r>
+        <w:rPr>
+          <w:rFonts w:ascii="Calibri" w:eastAsia="Calibri" w:hAnsi="Calibri" w:cs="Calibri"/>
+        </w:rPr>
+        <w:t>3</w:t>
+      </w:r>
+      <w:proofErr w:type="gramEnd"/>
+    </w:p>
+    <w:p>
+      <w:pPr>
+        <w:pStyle w:val="Titolo2"/>
         <w:rPr>
           <w:rFonts w:ascii="Calibri" w:eastAsia="Calibri" w:hAnsi="Calibri" w:cs="Calibri"/>
         </w:rPr>
@@ -415,7 +817,6 @@
                 <w:b/>
                 <w:bCs/>
               </w:rPr>
-              <w:lastRenderedPageBreak/>
               <w:t>Heuristic</w:t>
             </w:r>
           </w:p>
@@ -1559,14 +1960,14 @@
     <w:lsdException w:name="Unresolved Mention" w:semiHidden="1" w:unhideWhenUsed="1"/>
     <w:lsdException w:name="Smart Link" w:semiHidden="1" w:unhideWhenUsed="1"/>
   </w:latentStyles>
-  <w:style w:type="paragraph" w:default="1" w:styleId="Normal">
+  <w:style w:type="paragraph" w:default="1" w:styleId="Normale">
     <w:name w:val="Normal"/>
     <w:qFormat/>
   </w:style>
-  <w:style w:type="paragraph" w:styleId="Heading1">
+  <w:style w:type="paragraph" w:styleId="Titolo1">
     <w:name w:val="heading 1"/>
-    <w:basedOn w:val="Normal"/>
-    <w:next w:val="Normal"/>
+    <w:basedOn w:val="Normale"/>
+    <w:next w:val="Normale"/>
     <w:uiPriority w:val="9"/>
     <w:qFormat/>
     <w:pPr>
@@ -1580,10 +1981,10 @@
       <w:szCs w:val="40"/>
     </w:rPr>
   </w:style>
-  <w:style w:type="paragraph" w:styleId="Heading2">
+  <w:style w:type="paragraph" w:styleId="Titolo2">
     <w:name w:val="heading 2"/>
-    <w:basedOn w:val="Normal"/>
-    <w:next w:val="Normal"/>
+    <w:basedOn w:val="Normale"/>
+    <w:next w:val="Normale"/>
     <w:uiPriority w:val="9"/>
     <w:unhideWhenUsed/>
     <w:qFormat/>
@@ -1598,10 +1999,10 @@
       <w:szCs w:val="32"/>
     </w:rPr>
   </w:style>
-  <w:style w:type="paragraph" w:styleId="Heading3">
+  <w:style w:type="paragraph" w:styleId="Titolo3">
     <w:name w:val="heading 3"/>
-    <w:basedOn w:val="Normal"/>
-    <w:next w:val="Normal"/>
+    <w:basedOn w:val="Normale"/>
+    <w:next w:val="Normale"/>
     <w:uiPriority w:val="9"/>
     <w:semiHidden/>
     <w:unhideWhenUsed/>
@@ -1618,10 +2019,10 @@
       <w:szCs w:val="28"/>
     </w:rPr>
   </w:style>
-  <w:style w:type="paragraph" w:styleId="Heading4">
+  <w:style w:type="paragraph" w:styleId="Titolo4">
     <w:name w:val="heading 4"/>
-    <w:basedOn w:val="Normal"/>
-    <w:next w:val="Normal"/>
+    <w:basedOn w:val="Normale"/>
+    <w:next w:val="Normale"/>
     <w:uiPriority w:val="9"/>
     <w:semiHidden/>
     <w:unhideWhenUsed/>
@@ -1638,10 +2039,10 @@
       <w:szCs w:val="24"/>
     </w:rPr>
   </w:style>
-  <w:style w:type="paragraph" w:styleId="Heading5">
+  <w:style w:type="paragraph" w:styleId="Titolo5">
     <w:name w:val="heading 5"/>
-    <w:basedOn w:val="Normal"/>
-    <w:next w:val="Normal"/>
+    <w:basedOn w:val="Normale"/>
+    <w:next w:val="Normale"/>
     <w:uiPriority w:val="9"/>
     <w:semiHidden/>
     <w:unhideWhenUsed/>
@@ -1656,10 +2057,10 @@
       <w:color w:val="666666"/>
     </w:rPr>
   </w:style>
-  <w:style w:type="paragraph" w:styleId="Heading6">
+  <w:style w:type="paragraph" w:styleId="Titolo6">
     <w:name w:val="heading 6"/>
-    <w:basedOn w:val="Normal"/>
-    <w:next w:val="Normal"/>
+    <w:basedOn w:val="Normale"/>
+    <w:next w:val="Normale"/>
     <w:uiPriority w:val="9"/>
     <w:semiHidden/>
     <w:unhideWhenUsed/>
@@ -1676,13 +2077,13 @@
       <w:color w:val="666666"/>
     </w:rPr>
   </w:style>
-  <w:style w:type="character" w:default="1" w:styleId="DefaultParagraphFont">
+  <w:style w:type="character" w:default="1" w:styleId="Carpredefinitoparagrafo">
     <w:name w:val="Default Paragraph Font"/>
     <w:uiPriority w:val="1"/>
     <w:semiHidden/>
     <w:unhideWhenUsed/>
   </w:style>
-  <w:style w:type="table" w:default="1" w:styleId="TableNormal">
+  <w:style w:type="table" w:default="1" w:styleId="Tabellanormale">
     <w:name w:val="Normal Table"/>
     <w:uiPriority w:val="99"/>
     <w:semiHidden/>
@@ -1697,13 +2098,13 @@
       </w:tblCellMar>
     </w:tblPr>
   </w:style>
-  <w:style w:type="numbering" w:default="1" w:styleId="NoList">
+  <w:style w:type="numbering" w:default="1" w:styleId="Nessunelenco">
     <w:name w:val="No List"/>
     <w:uiPriority w:val="99"/>
     <w:semiHidden/>
     <w:unhideWhenUsed/>
   </w:style>
-  <w:style w:type="table" w:customStyle="1" w:styleId="TableNormal0">
+  <w:style w:type="table" w:customStyle="1" w:styleId="TableNormal">
     <w:name w:val="TableNormal"/>
     <w:tblPr>
       <w:tblCellMar>
@@ -1714,10 +2115,10 @@
       </w:tblCellMar>
     </w:tblPr>
   </w:style>
-  <w:style w:type="paragraph" w:styleId="Title">
+  <w:style w:type="paragraph" w:styleId="Titolo">
     <w:name w:val="Title"/>
-    <w:basedOn w:val="Normal"/>
-    <w:next w:val="Normal"/>
+    <w:basedOn w:val="Normale"/>
+    <w:next w:val="Normale"/>
     <w:uiPriority w:val="10"/>
     <w:qFormat/>
     <w:pPr>
@@ -1730,10 +2131,10 @@
       <w:szCs w:val="52"/>
     </w:rPr>
   </w:style>
-  <w:style w:type="paragraph" w:styleId="Subtitle">
+  <w:style w:type="paragraph" w:styleId="Sottotitolo">
     <w:name w:val="Subtitle"/>
-    <w:basedOn w:val="Normal"/>
-    <w:next w:val="Normal"/>
+    <w:basedOn w:val="Normale"/>
+    <w:next w:val="Normale"/>
     <w:uiPriority w:val="11"/>
     <w:qFormat/>
     <w:pPr>
@@ -1748,7 +2149,7 @@
     </w:rPr>
   </w:style>
   <w:style w:type="table" w:customStyle="1" w:styleId="a">
-    <w:basedOn w:val="TableNormal0"/>
+    <w:basedOn w:val="TableNormal"/>
     <w:tblPr>
       <w:tblStyleRowBandSize w:val="1"/>
       <w:tblStyleColBandSize w:val="1"/>

</xml_diff>

<commit_message>
docs: heuristic eval first look and study
</commit_message>
<xml_diff>
--- a/A3/heuristics-individual-template-sanchi.docx
+++ b/A3/heuristics-individual-template-sanchi.docx
@@ -432,16 +432,8 @@
         <w:rPr>
           <w:rFonts w:ascii="Calibri" w:eastAsia="Calibri" w:hAnsi="Calibri" w:cs="Calibri"/>
         </w:rPr>
-        <w:t xml:space="preserve">Summarize how you conducted the heuristic evaluation: where you did the evaluation, using which materials, following which steps, if the provided information was enough, </w:t>
-      </w:r>
-      <w:proofErr w:type="gramStart"/>
-      <w:r>
-        <w:rPr>
-          <w:rFonts w:ascii="Calibri" w:eastAsia="Calibri" w:hAnsi="Calibri" w:cs="Calibri"/>
-        </w:rPr>
-        <w:t>etc.</w:t>
-      </w:r>
-      <w:proofErr w:type="gramEnd"/>
+        <w:t>Summarize how you conducted the heuristic evaluation: where you did the evaluation, using which materials, following which steps, if the provided information was enough, etc.</w:t>
+      </w:r>
     </w:p>
     <w:p>
       <w:pPr>
@@ -469,21 +461,7 @@
         <w:rPr>
           <w:rFonts w:ascii="Calibri" w:eastAsia="Calibri" w:hAnsi="Calibri" w:cs="Calibri"/>
         </w:rPr>
-        <w:t xml:space="preserve">Report the heuristics’ violations you identified. Each of them must </w:t>
-      </w:r>
-      <w:proofErr w:type="gramStart"/>
-      <w:r>
-        <w:rPr>
-          <w:rFonts w:ascii="Calibri" w:eastAsia="Calibri" w:hAnsi="Calibri" w:cs="Calibri"/>
-        </w:rPr>
-        <w:t>be numbered</w:t>
-      </w:r>
-      <w:proofErr w:type="gramEnd"/>
-      <w:r>
-        <w:rPr>
-          <w:rFonts w:ascii="Calibri" w:eastAsia="Calibri" w:hAnsi="Calibri" w:cs="Calibri"/>
-        </w:rPr>
-        <w:t xml:space="preserve"> sequentially, formatted as </w:t>
+        <w:t xml:space="preserve">Report the heuristics’ violations you identified. Each of them must be numbered sequentially, formatted as </w:t>
       </w:r>
       <w:proofErr w:type="gramStart"/>
       <w:r>
@@ -682,16 +660,8 @@
         <w:rPr>
           <w:rFonts w:ascii="Calibri" w:eastAsia="Calibri" w:hAnsi="Calibri" w:cs="Calibri"/>
         </w:rPr>
-        <w:t>What: The app uses “Save” for saving information, except here where it uses “Store</w:t>
-      </w:r>
-      <w:proofErr w:type="gramStart"/>
-      <w:r>
-        <w:rPr>
-          <w:rFonts w:ascii="Calibri" w:eastAsia="Calibri" w:hAnsi="Calibri" w:cs="Calibri"/>
-        </w:rPr>
-        <w:t>”.</w:t>
-      </w:r>
-      <w:proofErr w:type="gramEnd"/>
+        <w:t>What: The app uses “Save” for saving information, except here where it uses “Store”.</w:t>
+      </w:r>
     </w:p>
     <w:p>
       <w:pPr>
@@ -718,16 +688,8 @@
         <w:rPr>
           <w:rFonts w:ascii="Calibri" w:eastAsia="Calibri" w:hAnsi="Calibri" w:cs="Calibri"/>
         </w:rPr>
-        <w:t xml:space="preserve">Severity: </w:t>
-      </w:r>
-      <w:proofErr w:type="gramStart"/>
-      <w:r>
-        <w:rPr>
-          <w:rFonts w:ascii="Calibri" w:eastAsia="Calibri" w:hAnsi="Calibri" w:cs="Calibri"/>
-        </w:rPr>
-        <w:t>3</w:t>
-      </w:r>
-      <w:proofErr w:type="gramEnd"/>
+        <w:t>Severity: 3</w:t>
+      </w:r>
     </w:p>
     <w:p>
       <w:pPr>
@@ -1076,11 +1038,13 @@
               <w:spacing w:line="240" w:lineRule="auto"/>
               <w:rPr>
                 <w:rFonts w:ascii="Calibri" w:eastAsia="Calibri" w:hAnsi="Calibri" w:cs="Calibri"/>
+                <w:u w:val="single"/>
               </w:rPr>
             </w:pPr>
             <w:r>
               <w:rPr>
                 <w:rFonts w:ascii="Calibri" w:eastAsia="Calibri" w:hAnsi="Calibri" w:cs="Calibri"/>
+                <w:u w:val="single"/>
               </w:rPr>
               <w:t>H5: Error prevention</w:t>
             </w:r>
@@ -1102,6 +1066,7 @@
               <w:spacing w:line="240" w:lineRule="auto"/>
               <w:rPr>
                 <w:rFonts w:ascii="Calibri" w:eastAsia="Calibri" w:hAnsi="Calibri" w:cs="Calibri"/>
+                <w:u w:val="single"/>
               </w:rPr>
             </w:pPr>
           </w:p>

</xml_diff>

<commit_message>
docs: finished contents of report and heuristic evaluation
</commit_message>
<xml_diff>
--- a/A3/heuristics-individual-template-sanchi.docx
+++ b/A3/heuristics-individual-template-sanchi.docx
@@ -21,29 +21,14 @@
     </w:p>
     <w:p>
       <w:pPr>
-        <w:pStyle w:val="Sottotitolo"/>
-        <w:jc w:val="center"/>
+        <w:pStyle w:val="Titolo2"/>
         <w:rPr>
           <w:rFonts w:ascii="Calibri" w:eastAsia="Calibri" w:hAnsi="Calibri" w:cs="Calibri"/>
         </w:rPr>
       </w:pPr>
       <w:bookmarkStart w:id="1" w:name="_6yq92abrjeao" w:colFirst="0" w:colLast="0"/>
+      <w:bookmarkStart w:id="2" w:name="_6sr0ovazap00" w:colFirst="0" w:colLast="0"/>
       <w:bookmarkEnd w:id="1"/>
-      <w:r>
-        <w:rPr>
-          <w:rFonts w:ascii="Calibri" w:eastAsia="Calibri" w:hAnsi="Calibri" w:cs="Calibri"/>
-        </w:rPr>
-        <w:t>Structure of the individual report</w:t>
-      </w:r>
-    </w:p>
-    <w:p>
-      <w:pPr>
-        <w:pStyle w:val="Titolo2"/>
-        <w:rPr>
-          <w:rFonts w:ascii="Calibri" w:eastAsia="Calibri" w:hAnsi="Calibri" w:cs="Calibri"/>
-        </w:rPr>
-      </w:pPr>
-      <w:bookmarkStart w:id="2" w:name="_6sr0ovazap00" w:colFirst="0" w:colLast="0"/>
       <w:bookmarkEnd w:id="2"/>
       <w:r>
         <w:rPr>
@@ -87,323 +72,29 @@
       <w:r>
         <w:rPr>
           <w:rFonts w:ascii="Calibri" w:eastAsia="Calibri" w:hAnsi="Calibri" w:cs="Calibri"/>
-          <w:lang w:val="it-IT"/>
-        </w:rPr>
-        <w:t>Essendo</w:t>
-      </w:r>
-      <w:r>
-        <w:rPr>
-          <w:rFonts w:ascii="Calibri" w:eastAsia="Calibri" w:hAnsi="Calibri" w:cs="Calibri"/>
-        </w:rPr>
-        <w:t xml:space="preserve"> la nostra </w:t>
-      </w:r>
-      <w:proofErr w:type="spellStart"/>
-      <w:r>
-        <w:rPr>
-          <w:rFonts w:ascii="Calibri" w:eastAsia="Calibri" w:hAnsi="Calibri" w:cs="Calibri"/>
-        </w:rPr>
-        <w:t>un’app</w:t>
-      </w:r>
-      <w:proofErr w:type="spellEnd"/>
-      <w:r>
-        <w:rPr>
-          <w:rFonts w:ascii="Calibri" w:eastAsia="Calibri" w:hAnsi="Calibri" w:cs="Calibri"/>
-        </w:rPr>
-        <w:t xml:space="preserve"> di </w:t>
-      </w:r>
-      <w:proofErr w:type="spellStart"/>
-      <w:r>
-        <w:rPr>
-          <w:rFonts w:ascii="Calibri" w:eastAsia="Calibri" w:hAnsi="Calibri" w:cs="Calibri"/>
-        </w:rPr>
-        <w:t>pianificazione</w:t>
-      </w:r>
-      <w:proofErr w:type="spellEnd"/>
-      <w:r>
-        <w:rPr>
-          <w:rFonts w:ascii="Calibri" w:eastAsia="Calibri" w:hAnsi="Calibri" w:cs="Calibri"/>
-        </w:rPr>
-        <w:t xml:space="preserve"> </w:t>
-      </w:r>
-      <w:proofErr w:type="spellStart"/>
-      <w:r>
-        <w:rPr>
-          <w:rFonts w:ascii="Calibri" w:eastAsia="Calibri" w:hAnsi="Calibri" w:cs="Calibri"/>
-        </w:rPr>
-        <w:t>dei</w:t>
-      </w:r>
-      <w:proofErr w:type="spellEnd"/>
-      <w:r>
-        <w:rPr>
-          <w:rFonts w:ascii="Calibri" w:eastAsia="Calibri" w:hAnsi="Calibri" w:cs="Calibri"/>
-        </w:rPr>
-        <w:t xml:space="preserve"> </w:t>
-      </w:r>
-      <w:proofErr w:type="spellStart"/>
-      <w:r>
-        <w:rPr>
-          <w:rFonts w:ascii="Calibri" w:eastAsia="Calibri" w:hAnsi="Calibri" w:cs="Calibri"/>
-        </w:rPr>
-        <w:t>pasti</w:t>
-      </w:r>
-      <w:proofErr w:type="spellEnd"/>
-      <w:r>
-        <w:rPr>
-          <w:rFonts w:ascii="Calibri" w:eastAsia="Calibri" w:hAnsi="Calibri" w:cs="Calibri"/>
-        </w:rPr>
-        <w:t xml:space="preserve"> </w:t>
-      </w:r>
-      <w:proofErr w:type="spellStart"/>
-      <w:r>
-        <w:rPr>
-          <w:rFonts w:ascii="Calibri" w:eastAsia="Calibri" w:hAnsi="Calibri" w:cs="Calibri"/>
-        </w:rPr>
-        <w:t>settimanali</w:t>
-      </w:r>
-      <w:proofErr w:type="spellEnd"/>
-      <w:r>
-        <w:rPr>
-          <w:rFonts w:ascii="Calibri" w:eastAsia="Calibri" w:hAnsi="Calibri" w:cs="Calibri"/>
-        </w:rPr>
-        <w:t xml:space="preserve">, </w:t>
-      </w:r>
-      <w:proofErr w:type="spellStart"/>
-      <w:r>
-        <w:rPr>
-          <w:rFonts w:ascii="Calibri" w:eastAsia="Calibri" w:hAnsi="Calibri" w:cs="Calibri"/>
-        </w:rPr>
-        <w:t>l’app</w:t>
-      </w:r>
-      <w:proofErr w:type="spellEnd"/>
-      <w:r>
-        <w:rPr>
-          <w:rFonts w:ascii="Calibri" w:eastAsia="Calibri" w:hAnsi="Calibri" w:cs="Calibri"/>
-        </w:rPr>
-        <w:t xml:space="preserve"> </w:t>
-      </w:r>
-      <w:proofErr w:type="spellStart"/>
-      <w:r>
-        <w:rPr>
-          <w:rFonts w:ascii="Calibri" w:eastAsia="Calibri" w:hAnsi="Calibri" w:cs="Calibri"/>
-        </w:rPr>
-        <w:t>su</w:t>
-      </w:r>
-      <w:proofErr w:type="spellEnd"/>
-      <w:r>
-        <w:rPr>
-          <w:rFonts w:ascii="Calibri" w:eastAsia="Calibri" w:hAnsi="Calibri" w:cs="Calibri"/>
-        </w:rPr>
-        <w:t xml:space="preserve"> cui ho </w:t>
-      </w:r>
-      <w:proofErr w:type="spellStart"/>
-      <w:r>
-        <w:rPr>
-          <w:rFonts w:ascii="Calibri" w:eastAsia="Calibri" w:hAnsi="Calibri" w:cs="Calibri"/>
-        </w:rPr>
-        <w:t>svolto</w:t>
-      </w:r>
-      <w:proofErr w:type="spellEnd"/>
-      <w:r>
-        <w:rPr>
-          <w:rFonts w:ascii="Calibri" w:eastAsia="Calibri" w:hAnsi="Calibri" w:cs="Calibri"/>
-        </w:rPr>
-        <w:t xml:space="preserve"> </w:t>
-      </w:r>
-      <w:proofErr w:type="spellStart"/>
-      <w:r>
-        <w:rPr>
-          <w:rFonts w:ascii="Calibri" w:eastAsia="Calibri" w:hAnsi="Calibri" w:cs="Calibri"/>
-        </w:rPr>
-        <w:t>l’heuristic</w:t>
-      </w:r>
-      <w:proofErr w:type="spellEnd"/>
-      <w:r>
-        <w:rPr>
-          <w:rFonts w:ascii="Calibri" w:eastAsia="Calibri" w:hAnsi="Calibri" w:cs="Calibri"/>
-        </w:rPr>
-        <w:t xml:space="preserve"> </w:t>
-      </w:r>
-      <w:proofErr w:type="spellStart"/>
-      <w:r>
-        <w:rPr>
-          <w:rFonts w:ascii="Calibri" w:eastAsia="Calibri" w:hAnsi="Calibri" w:cs="Calibri"/>
-        </w:rPr>
-        <w:t>evaulation</w:t>
-      </w:r>
-      <w:proofErr w:type="spellEnd"/>
-      <w:r>
-        <w:rPr>
-          <w:rFonts w:ascii="Calibri" w:eastAsia="Calibri" w:hAnsi="Calibri" w:cs="Calibri"/>
-        </w:rPr>
-        <w:t xml:space="preserve"> è Whisk, </w:t>
-      </w:r>
-      <w:proofErr w:type="spellStart"/>
-      <w:r>
-        <w:rPr>
-          <w:rFonts w:ascii="Calibri" w:eastAsia="Calibri" w:hAnsi="Calibri" w:cs="Calibri"/>
-        </w:rPr>
-        <w:t>che</w:t>
-      </w:r>
-      <w:proofErr w:type="spellEnd"/>
-      <w:r>
-        <w:rPr>
-          <w:rFonts w:ascii="Calibri" w:eastAsia="Calibri" w:hAnsi="Calibri" w:cs="Calibri"/>
-        </w:rPr>
-        <w:t xml:space="preserve"> è un social </w:t>
-      </w:r>
-      <w:proofErr w:type="spellStart"/>
-      <w:r>
-        <w:rPr>
-          <w:rFonts w:ascii="Calibri" w:eastAsia="Calibri" w:hAnsi="Calibri" w:cs="Calibri"/>
-        </w:rPr>
-        <w:t>nerwork</w:t>
-      </w:r>
-      <w:proofErr w:type="spellEnd"/>
-      <w:r>
-        <w:rPr>
-          <w:rFonts w:ascii="Calibri" w:eastAsia="Calibri" w:hAnsi="Calibri" w:cs="Calibri"/>
-        </w:rPr>
-        <w:t xml:space="preserve"> di </w:t>
-      </w:r>
-      <w:proofErr w:type="spellStart"/>
-      <w:r>
-        <w:rPr>
-          <w:rFonts w:ascii="Calibri" w:eastAsia="Calibri" w:hAnsi="Calibri" w:cs="Calibri"/>
-        </w:rPr>
-        <w:t>ricette</w:t>
-      </w:r>
-      <w:proofErr w:type="spellEnd"/>
-      <w:r>
-        <w:rPr>
-          <w:rFonts w:ascii="Calibri" w:eastAsia="Calibri" w:hAnsi="Calibri" w:cs="Calibri"/>
-        </w:rPr>
-        <w:t xml:space="preserve"> </w:t>
-      </w:r>
-      <w:proofErr w:type="spellStart"/>
-      <w:r>
-        <w:rPr>
-          <w:rFonts w:ascii="Calibri" w:eastAsia="Calibri" w:hAnsi="Calibri" w:cs="Calibri"/>
-        </w:rPr>
-        <w:t>che</w:t>
-      </w:r>
-      <w:proofErr w:type="spellEnd"/>
-      <w:r>
-        <w:rPr>
-          <w:rFonts w:ascii="Calibri" w:eastAsia="Calibri" w:hAnsi="Calibri" w:cs="Calibri"/>
-        </w:rPr>
-        <w:t xml:space="preserve"> </w:t>
-      </w:r>
-      <w:proofErr w:type="spellStart"/>
-      <w:r>
-        <w:rPr>
-          <w:rFonts w:ascii="Calibri" w:eastAsia="Calibri" w:hAnsi="Calibri" w:cs="Calibri"/>
-        </w:rPr>
-        <w:t>permette</w:t>
-      </w:r>
-      <w:proofErr w:type="spellEnd"/>
-      <w:r>
-        <w:rPr>
-          <w:rFonts w:ascii="Calibri" w:eastAsia="Calibri" w:hAnsi="Calibri" w:cs="Calibri"/>
-        </w:rPr>
-        <w:t xml:space="preserve"> </w:t>
-      </w:r>
-      <w:proofErr w:type="spellStart"/>
-      <w:r>
-        <w:rPr>
-          <w:rFonts w:ascii="Calibri" w:eastAsia="Calibri" w:hAnsi="Calibri" w:cs="Calibri"/>
-        </w:rPr>
-        <w:t>anche</w:t>
-      </w:r>
-      <w:proofErr w:type="spellEnd"/>
-      <w:r>
-        <w:rPr>
-          <w:rFonts w:ascii="Calibri" w:eastAsia="Calibri" w:hAnsi="Calibri" w:cs="Calibri"/>
-        </w:rPr>
-        <w:t xml:space="preserve"> di </w:t>
-      </w:r>
-      <w:proofErr w:type="spellStart"/>
-      <w:r>
-        <w:rPr>
-          <w:rFonts w:ascii="Calibri" w:eastAsia="Calibri" w:hAnsi="Calibri" w:cs="Calibri"/>
-        </w:rPr>
-        <w:t>inserire</w:t>
-      </w:r>
-      <w:proofErr w:type="spellEnd"/>
-      <w:r>
-        <w:rPr>
-          <w:rFonts w:ascii="Calibri" w:eastAsia="Calibri" w:hAnsi="Calibri" w:cs="Calibri"/>
-        </w:rPr>
-        <w:t xml:space="preserve"> </w:t>
-      </w:r>
-      <w:proofErr w:type="spellStart"/>
-      <w:r>
-        <w:rPr>
-          <w:rFonts w:ascii="Calibri" w:eastAsia="Calibri" w:hAnsi="Calibri" w:cs="Calibri"/>
-        </w:rPr>
-        <w:t>una</w:t>
-      </w:r>
-      <w:proofErr w:type="spellEnd"/>
-      <w:r>
-        <w:rPr>
-          <w:rFonts w:ascii="Calibri" w:eastAsia="Calibri" w:hAnsi="Calibri" w:cs="Calibri"/>
-        </w:rPr>
-        <w:t xml:space="preserve"> delle </w:t>
-      </w:r>
-      <w:proofErr w:type="spellStart"/>
-      <w:r>
-        <w:rPr>
-          <w:rFonts w:ascii="Calibri" w:eastAsia="Calibri" w:hAnsi="Calibri" w:cs="Calibri"/>
-        </w:rPr>
-        <w:t>ricette</w:t>
-      </w:r>
-      <w:proofErr w:type="spellEnd"/>
-      <w:r>
-        <w:rPr>
-          <w:rFonts w:ascii="Calibri" w:eastAsia="Calibri" w:hAnsi="Calibri" w:cs="Calibri"/>
-        </w:rPr>
-        <w:t xml:space="preserve"> </w:t>
-      </w:r>
-      <w:proofErr w:type="spellStart"/>
-      <w:r>
-        <w:rPr>
-          <w:rFonts w:ascii="Calibri" w:eastAsia="Calibri" w:hAnsi="Calibri" w:cs="Calibri"/>
-        </w:rPr>
-        <w:t>postate</w:t>
-      </w:r>
-      <w:proofErr w:type="spellEnd"/>
-      <w:r>
-        <w:rPr>
-          <w:rFonts w:ascii="Calibri" w:eastAsia="Calibri" w:hAnsi="Calibri" w:cs="Calibri"/>
-        </w:rPr>
-        <w:t xml:space="preserve"> in un </w:t>
-      </w:r>
-      <w:proofErr w:type="spellStart"/>
-      <w:r>
-        <w:rPr>
-          <w:rFonts w:ascii="Calibri" w:eastAsia="Calibri" w:hAnsi="Calibri" w:cs="Calibri"/>
-        </w:rPr>
-        <w:t>giorno</w:t>
-      </w:r>
-      <w:proofErr w:type="spellEnd"/>
-      <w:r>
-        <w:rPr>
-          <w:rFonts w:ascii="Calibri" w:eastAsia="Calibri" w:hAnsi="Calibri" w:cs="Calibri"/>
-        </w:rPr>
-        <w:t xml:space="preserve"> della </w:t>
-      </w:r>
-      <w:proofErr w:type="spellStart"/>
-      <w:r>
-        <w:rPr>
-          <w:rFonts w:ascii="Calibri" w:eastAsia="Calibri" w:hAnsi="Calibri" w:cs="Calibri"/>
-        </w:rPr>
-        <w:t>settimana</w:t>
-      </w:r>
-      <w:proofErr w:type="spellEnd"/>
-      <w:r>
-        <w:rPr>
-          <w:rFonts w:ascii="Calibri" w:eastAsia="Calibri" w:hAnsi="Calibri" w:cs="Calibri"/>
-        </w:rPr>
-        <w:t>.</w:t>
+        </w:rPr>
+        <w:t xml:space="preserve">Essendo la nostra un’app di pianificazione dei pasti settimanali, l’app su cui ho svolto l’heuristic evaulation è </w:t>
+      </w:r>
+      <w:hyperlink r:id="rId5" w:history="1">
+        <w:r>
+          <w:rPr>
+            <w:rStyle w:val="Collegamentoipertestuale"/>
+            <w:rFonts w:ascii="Calibri" w:eastAsia="Calibri" w:hAnsi="Calibri" w:cs="Calibri"/>
+          </w:rPr>
+          <w:t>Whisk</w:t>
+        </w:r>
+      </w:hyperlink>
+      <w:r>
+        <w:rPr>
+          <w:rFonts w:ascii="Calibri" w:eastAsia="Calibri" w:hAnsi="Calibri" w:cs="Calibri"/>
+        </w:rPr>
+        <w:t>, che è un</w:t>
+      </w:r>
+      <w:r>
+        <w:rPr>
+          <w:rFonts w:ascii="Calibri" w:eastAsia="Calibri" w:hAnsi="Calibri" w:cs="Calibri"/>
+        </w:rPr>
+        <w:t>’app in grado di covertire un video social (es. Instagram, TikTok, ecc) in una ricetta estrapolandone titolo, passaggi ed ingredienti; inoltre le ricette si possono inserire in un’agenda giornaliera ed è possibile inserire gli ingredienti in un carrello in modo da poterli “checkare” quando si va a fare la spesa.</w:t>
       </w:r>
     </w:p>
     <w:p>
@@ -432,7 +123,20 @@
         <w:rPr>
           <w:rFonts w:ascii="Calibri" w:eastAsia="Calibri" w:hAnsi="Calibri" w:cs="Calibri"/>
         </w:rPr>
-        <w:t>Summarize how you conducted the heuristic evaluation: where you did the evaluation, using which materials, following which steps, if the provided information was enough, etc.</w:t>
+        <w:t>Per condurre la valutazione ho creato un file markdown per prendere gli appunti; nel file ho inserito i titoli delle 10 violazioni e ho iterativamente cercato le violazioni usando come base 3 task: l’aggiunta di una nuova ricetta e la visualizzazione del risultato (quindi passaggi, ingredienti ecc), l’aggiunta di una ricetta nel calendario, la popolazione della lista della spesa con gli ingredienti delle ricette. Nel mio caso ho utilizzato sia smartphone che pc, il primo per testare l’app mentre il secondo per prendere appunti.</w:t>
+      </w:r>
+    </w:p>
+    <w:p>
+      <w:pPr>
+        <w:rPr>
+          <w:rFonts w:ascii="Calibri" w:eastAsia="Calibri" w:hAnsi="Calibri" w:cs="Calibri"/>
+        </w:rPr>
+      </w:pPr>
+      <w:r>
+        <w:rPr>
+          <w:rFonts w:ascii="Calibri" w:eastAsia="Calibri" w:hAnsi="Calibri" w:cs="Calibri"/>
+        </w:rPr>
+        <w:t>Inoltre sul pc mi sono tenuto aperto un piccolo riassunto delle 10 violazioni così da essere sicuro sul cosa valutare e come.</w:t>
       </w:r>
     </w:p>
     <w:p>
@@ -449,173 +153,6 @@
           <w:rFonts w:ascii="Calibri" w:eastAsia="Calibri" w:hAnsi="Calibri" w:cs="Calibri"/>
         </w:rPr>
         <w:t>Part IV: List of Violations</w:t>
-      </w:r>
-    </w:p>
-    <w:p>
-      <w:pPr>
-        <w:rPr>
-          <w:rFonts w:ascii="Calibri" w:eastAsia="Calibri" w:hAnsi="Calibri" w:cs="Calibri"/>
-        </w:rPr>
-      </w:pPr>
-      <w:r>
-        <w:rPr>
-          <w:rFonts w:ascii="Calibri" w:eastAsia="Calibri" w:hAnsi="Calibri" w:cs="Calibri"/>
-        </w:rPr>
-        <w:t xml:space="preserve">Report the heuristics’ violations you identified. Each of them must be numbered sequentially, formatted as </w:t>
-      </w:r>
-      <w:proofErr w:type="gramStart"/>
-      <w:r>
-        <w:rPr>
-          <w:rFonts w:ascii="Calibri" w:eastAsia="Calibri" w:hAnsi="Calibri" w:cs="Calibri"/>
-        </w:rPr>
-        <w:t>follow</w:t>
-      </w:r>
-      <w:proofErr w:type="gramEnd"/>
-      <w:r>
-        <w:rPr>
-          <w:rFonts w:ascii="Calibri" w:eastAsia="Calibri" w:hAnsi="Calibri" w:cs="Calibri"/>
-        </w:rPr>
-        <w:t>:</w:t>
-      </w:r>
-    </w:p>
-    <w:p>
-      <w:pPr>
-        <w:rPr>
-          <w:rFonts w:ascii="Calibri" w:eastAsia="Calibri" w:hAnsi="Calibri" w:cs="Calibri"/>
-        </w:rPr>
-      </w:pPr>
-    </w:p>
-    <w:p>
-      <w:pPr>
-        <w:rPr>
-          <w:rFonts w:ascii="Calibri" w:eastAsia="Calibri" w:hAnsi="Calibri" w:cs="Calibri"/>
-          <w:i/>
-          <w:iCs/>
-        </w:rPr>
-      </w:pPr>
-      <w:r>
-        <w:rPr>
-          <w:rFonts w:ascii="Calibri" w:eastAsia="Calibri" w:hAnsi="Calibri" w:cs="Calibri"/>
-          <w:i/>
-          <w:iCs/>
-        </w:rPr>
-        <w:t>[</w:t>
-      </w:r>
-      <w:proofErr w:type="gramStart"/>
-      <w:r>
-        <w:rPr>
-          <w:rFonts w:ascii="Calibri" w:eastAsia="Calibri" w:hAnsi="Calibri" w:cs="Calibri"/>
-          <w:i/>
-          <w:iCs/>
-        </w:rPr>
-        <w:t>Issue #]</w:t>
-      </w:r>
-      <w:proofErr w:type="gramEnd"/>
-      <w:r>
-        <w:rPr>
-          <w:rFonts w:ascii="Calibri" w:eastAsia="Calibri" w:hAnsi="Calibri" w:cs="Calibri"/>
-          <w:i/>
-          <w:iCs/>
-        </w:rPr>
-        <w:t>. [</w:t>
-      </w:r>
-      <w:proofErr w:type="gramStart"/>
-      <w:r>
-        <w:rPr>
-          <w:rFonts w:ascii="Calibri" w:eastAsia="Calibri" w:hAnsi="Calibri" w:cs="Calibri"/>
-          <w:i/>
-          <w:iCs/>
-        </w:rPr>
-        <w:t>Heuristic #]</w:t>
-      </w:r>
-      <w:proofErr w:type="gramEnd"/>
-      <w:r>
-        <w:rPr>
-          <w:rFonts w:ascii="Calibri" w:eastAsia="Calibri" w:hAnsi="Calibri" w:cs="Calibri"/>
-          <w:i/>
-          <w:iCs/>
-        </w:rPr>
-        <w:t xml:space="preserve"> [Heuristic Title]</w:t>
-      </w:r>
-    </w:p>
-    <w:p>
-      <w:pPr>
-        <w:rPr>
-          <w:rFonts w:ascii="Calibri" w:eastAsia="Calibri" w:hAnsi="Calibri" w:cs="Calibri"/>
-          <w:i/>
-          <w:iCs/>
-        </w:rPr>
-      </w:pPr>
-      <w:r>
-        <w:rPr>
-          <w:rFonts w:ascii="Calibri" w:eastAsia="Calibri" w:hAnsi="Calibri" w:cs="Calibri"/>
-          <w:i/>
-          <w:iCs/>
-        </w:rPr>
-        <w:t>Where: [Where the issue occurred – task, step, page]</w:t>
-      </w:r>
-      <w:r>
-        <w:rPr>
-          <w:rFonts w:ascii="Calibri" w:eastAsia="Calibri" w:hAnsi="Calibri" w:cs="Calibri"/>
-          <w:i/>
-          <w:iCs/>
-        </w:rPr>
-        <w:br/>
-        <w:t>What: [Description of the problem]</w:t>
-      </w:r>
-    </w:p>
-    <w:p>
-      <w:pPr>
-        <w:rPr>
-          <w:rFonts w:ascii="Calibri" w:eastAsia="Calibri" w:hAnsi="Calibri" w:cs="Calibri"/>
-          <w:i/>
-          <w:iCs/>
-        </w:rPr>
-      </w:pPr>
-      <w:r>
-        <w:rPr>
-          <w:rFonts w:ascii="Calibri" w:eastAsia="Calibri" w:hAnsi="Calibri" w:cs="Calibri"/>
-          <w:i/>
-          <w:iCs/>
-        </w:rPr>
-        <w:t>Why: [Reason why it violates the heuristic]</w:t>
-      </w:r>
-    </w:p>
-    <w:p>
-      <w:pPr>
-        <w:rPr>
-          <w:rFonts w:ascii="Calibri" w:eastAsia="Calibri" w:hAnsi="Calibri" w:cs="Calibri"/>
-          <w:i/>
-          <w:iCs/>
-        </w:rPr>
-      </w:pPr>
-      <w:r>
-        <w:rPr>
-          <w:rFonts w:ascii="Calibri" w:eastAsia="Calibri" w:hAnsi="Calibri" w:cs="Calibri"/>
-          <w:i/>
-          <w:iCs/>
-        </w:rPr>
-        <w:t>Severity: [0-4, according to Nielsen’s severity rating]</w:t>
-      </w:r>
-    </w:p>
-    <w:p>
-      <w:pPr>
-        <w:rPr>
-          <w:rFonts w:ascii="Calibri" w:eastAsia="Calibri" w:hAnsi="Calibri" w:cs="Calibri"/>
-        </w:rPr>
-      </w:pPr>
-    </w:p>
-    <w:p>
-      <w:pPr>
-        <w:rPr>
-          <w:rFonts w:ascii="Calibri" w:eastAsia="Calibri" w:hAnsi="Calibri" w:cs="Calibri"/>
-        </w:rPr>
-      </w:pPr>
-      <w:r>
-        <w:rPr>
-          <w:rFonts w:ascii="Calibri" w:eastAsia="Calibri" w:hAnsi="Calibri" w:cs="Calibri"/>
-        </w:rPr>
-        <w:t>For example:</w:t>
       </w:r>
     </w:p>
     <w:p>
@@ -632,63 +169,2626 @@
         <w:rPr>
           <w:rFonts w:ascii="Calibri" w:eastAsia="Calibri" w:hAnsi="Calibri" w:cs="Calibri"/>
         </w:rPr>
-        <w:t>H4 Consistency and standards</w:t>
-      </w:r>
-    </w:p>
-    <w:p>
-      <w:pPr>
-        <w:ind w:left="720"/>
-        <w:rPr>
-          <w:rFonts w:ascii="Calibri" w:eastAsia="Calibri" w:hAnsi="Calibri" w:cs="Calibri"/>
-        </w:rPr>
-      </w:pPr>
-      <w:r>
-        <w:rPr>
-          <w:rFonts w:ascii="Calibri" w:eastAsia="Calibri" w:hAnsi="Calibri" w:cs="Calibri"/>
-        </w:rPr>
-        <w:t>Where: Specify your language.</w:t>
-      </w:r>
-    </w:p>
-    <w:p>
-      <w:pPr>
-        <w:ind w:left="720"/>
-        <w:rPr>
-          <w:rFonts w:ascii="Calibri" w:eastAsia="Calibri" w:hAnsi="Calibri" w:cs="Calibri"/>
-        </w:rPr>
-      </w:pPr>
-      <w:r>
-        <w:rPr>
-          <w:rFonts w:ascii="Calibri" w:eastAsia="Calibri" w:hAnsi="Calibri" w:cs="Calibri"/>
-        </w:rPr>
-        <w:t>What: The app uses “Save” for saving information, except here where it uses “Store”.</w:t>
-      </w:r>
-    </w:p>
-    <w:p>
-      <w:pPr>
-        <w:ind w:left="720"/>
-        <w:rPr>
-          <w:rFonts w:ascii="Calibri" w:eastAsia="Calibri" w:hAnsi="Calibri" w:cs="Calibri"/>
-        </w:rPr>
-      </w:pPr>
-      <w:r>
-        <w:rPr>
-          <w:rFonts w:ascii="Calibri" w:eastAsia="Calibri" w:hAnsi="Calibri" w:cs="Calibri"/>
-        </w:rPr>
-        <w:t>Why: It is an inconsistent terminology for the same function in the application, which can create confusion.</w:t>
-      </w:r>
-    </w:p>
-    <w:p>
-      <w:pPr>
-        <w:ind w:left="720"/>
-        <w:rPr>
-          <w:rFonts w:ascii="Calibri" w:eastAsia="Calibri" w:hAnsi="Calibri" w:cs="Calibri"/>
-        </w:rPr>
-      </w:pPr>
-      <w:r>
-        <w:rPr>
-          <w:rFonts w:ascii="Calibri" w:eastAsia="Calibri" w:hAnsi="Calibri" w:cs="Calibri"/>
-        </w:rPr>
-        <w:t>Severity: 3</w:t>
+        <w:t>H1 Visibility of system status</w:t>
+      </w:r>
+    </w:p>
+    <w:p>
+      <w:pPr>
+        <w:ind w:left="720"/>
+        <w:rPr>
+          <w:rFonts w:ascii="Calibri" w:eastAsia="Calibri" w:hAnsi="Calibri" w:cs="Calibri"/>
+        </w:rPr>
+      </w:pPr>
+      <w:r>
+        <w:rPr>
+          <w:rFonts w:ascii="Calibri" w:eastAsia="Calibri" w:hAnsi="Calibri" w:cs="Calibri"/>
+        </w:rPr>
+        <w:t>Where: Aggiungere una nuova ricetta</w:t>
+      </w:r>
+    </w:p>
+    <w:p>
+      <w:pPr>
+        <w:ind w:left="720"/>
+        <w:rPr>
+          <w:rFonts w:ascii="Calibri" w:eastAsia="Calibri" w:hAnsi="Calibri" w:cs="Calibri"/>
+        </w:rPr>
+      </w:pPr>
+      <w:r>
+        <w:rPr>
+          <w:rFonts w:ascii="Calibri" w:eastAsia="Calibri" w:hAnsi="Calibri" w:cs="Calibri"/>
+        </w:rPr>
+        <w:t xml:space="preserve">What: Una volta terminata la barra di caricamento, non </w:t>
+      </w:r>
+      <w:r>
+        <w:rPr>
+          <w:rFonts w:ascii="Calibri" w:eastAsia="Calibri" w:hAnsi="Calibri" w:cs="Calibri"/>
+        </w:rPr>
+        <w:t>è chiaro</w:t>
+      </w:r>
+      <w:r>
+        <w:rPr>
+          <w:rFonts w:ascii="Calibri" w:eastAsia="Calibri" w:hAnsi="Calibri" w:cs="Calibri"/>
+        </w:rPr>
+        <w:t xml:space="preserve"> cosa fare e sembra che abbia semplicemente estratto il titolo</w:t>
+      </w:r>
+      <w:r>
+        <w:rPr>
+          <w:rFonts w:ascii="Calibri" w:eastAsia="Calibri" w:hAnsi="Calibri" w:cs="Calibri"/>
+        </w:rPr>
+        <w:t xml:space="preserve"> e la copertina del video</w:t>
+      </w:r>
+    </w:p>
+    <w:p>
+      <w:pPr>
+        <w:ind w:left="720"/>
+        <w:rPr>
+          <w:rFonts w:ascii="Calibri" w:eastAsia="Calibri" w:hAnsi="Calibri" w:cs="Calibri"/>
+        </w:rPr>
+      </w:pPr>
+      <w:r>
+        <w:rPr>
+          <w:rFonts w:ascii="Calibri" w:eastAsia="Calibri" w:hAnsi="Calibri" w:cs="Calibri"/>
+        </w:rPr>
+        <w:t>Why: Crea incomprensione nell’utente che non sa se</w:t>
+      </w:r>
+      <w:r>
+        <w:rPr>
+          <w:rFonts w:ascii="Calibri" w:eastAsia="Calibri" w:hAnsi="Calibri" w:cs="Calibri"/>
+        </w:rPr>
+        <w:t xml:space="preserve"> l’operazione sia o meno andata a buon fine</w:t>
+      </w:r>
+      <w:r>
+        <w:rPr>
+          <w:rFonts w:ascii="Calibri" w:eastAsia="Calibri" w:hAnsi="Calibri" w:cs="Calibri"/>
+        </w:rPr>
+        <w:t>.</w:t>
+      </w:r>
+    </w:p>
+    <w:p>
+      <w:pPr>
+        <w:ind w:left="720"/>
+        <w:rPr>
+          <w:rFonts w:ascii="Calibri" w:eastAsia="Calibri" w:hAnsi="Calibri" w:cs="Calibri"/>
+          <w:u w:val="single"/>
+        </w:rPr>
+      </w:pPr>
+      <w:r>
+        <w:rPr>
+          <w:rFonts w:ascii="Calibri" w:eastAsia="Calibri" w:hAnsi="Calibri" w:cs="Calibri"/>
+        </w:rPr>
+        <w:t xml:space="preserve">Severity: </w:t>
+      </w:r>
+      <w:r>
+        <w:rPr>
+          <w:rFonts w:ascii="Calibri" w:eastAsia="Calibri" w:hAnsi="Calibri" w:cs="Calibri"/>
+        </w:rPr>
+        <w:t>1</w:t>
+      </w:r>
+    </w:p>
+    <w:p>
+      <w:pPr>
+        <w:numPr>
+          <w:ilvl w:val="0"/>
+          <w:numId w:val="1"/>
+        </w:numPr>
+        <w:rPr>
+          <w:rFonts w:ascii="Calibri" w:eastAsia="Calibri" w:hAnsi="Calibri" w:cs="Calibri"/>
+        </w:rPr>
+      </w:pPr>
+      <w:r>
+        <w:rPr>
+          <w:rFonts w:ascii="Calibri" w:eastAsia="Calibri" w:hAnsi="Calibri" w:cs="Calibri"/>
+        </w:rPr>
+        <w:t>H1 Visibility of system status</w:t>
+      </w:r>
+    </w:p>
+    <w:p>
+      <w:pPr>
+        <w:ind w:left="720"/>
+        <w:rPr>
+          <w:rFonts w:ascii="Calibri" w:eastAsia="Calibri" w:hAnsi="Calibri" w:cs="Calibri"/>
+        </w:rPr>
+      </w:pPr>
+      <w:r>
+        <w:rPr>
+          <w:rFonts w:ascii="Calibri" w:eastAsia="Calibri" w:hAnsi="Calibri" w:cs="Calibri"/>
+        </w:rPr>
+        <w:t>Where: Aggiungere una ricetta</w:t>
+      </w:r>
+      <w:r>
+        <w:rPr>
+          <w:rFonts w:ascii="Calibri" w:eastAsia="Calibri" w:hAnsi="Calibri" w:cs="Calibri"/>
+        </w:rPr>
+        <w:t xml:space="preserve"> al calendario</w:t>
+      </w:r>
+    </w:p>
+    <w:p>
+      <w:pPr>
+        <w:ind w:left="720"/>
+        <w:rPr>
+          <w:rFonts w:ascii="Calibri" w:eastAsia="Calibri" w:hAnsi="Calibri" w:cs="Calibri"/>
+        </w:rPr>
+      </w:pPr>
+      <w:r>
+        <w:rPr>
+          <w:rFonts w:ascii="Calibri" w:eastAsia="Calibri" w:hAnsi="Calibri" w:cs="Calibri"/>
+        </w:rPr>
+        <w:t>What: Quando si aggiunge al calendario si presume sia in calendario dell'app ma per come è mostrata la task potrebbe anche essere in quello del telefono</w:t>
+      </w:r>
+    </w:p>
+    <w:p>
+      <w:pPr>
+        <w:ind w:left="720"/>
+        <w:rPr>
+          <w:rFonts w:ascii="Calibri" w:eastAsia="Calibri" w:hAnsi="Calibri" w:cs="Calibri"/>
+        </w:rPr>
+      </w:pPr>
+      <w:r>
+        <w:rPr>
+          <w:rFonts w:ascii="Calibri" w:eastAsia="Calibri" w:hAnsi="Calibri" w:cs="Calibri"/>
+        </w:rPr>
+        <w:t xml:space="preserve">Why: Crea </w:t>
+      </w:r>
+      <w:r>
+        <w:rPr>
+          <w:rFonts w:ascii="Calibri" w:eastAsia="Calibri" w:hAnsi="Calibri" w:cs="Calibri"/>
+        </w:rPr>
+        <w:t>confusione</w:t>
+      </w:r>
+      <w:r>
+        <w:rPr>
+          <w:rFonts w:ascii="Calibri" w:eastAsia="Calibri" w:hAnsi="Calibri" w:cs="Calibri"/>
+        </w:rPr>
+        <w:t xml:space="preserve"> nell’utente che non sa </w:t>
+      </w:r>
+      <w:r>
+        <w:rPr>
+          <w:rFonts w:ascii="Calibri" w:eastAsia="Calibri" w:hAnsi="Calibri" w:cs="Calibri"/>
+        </w:rPr>
+        <w:t>dove cercare il risultato dell’operazione</w:t>
+      </w:r>
+    </w:p>
+    <w:p>
+      <w:pPr>
+        <w:ind w:left="720"/>
+        <w:rPr>
+          <w:rFonts w:ascii="Calibri" w:eastAsia="Calibri" w:hAnsi="Calibri" w:cs="Calibri"/>
+        </w:rPr>
+      </w:pPr>
+      <w:r>
+        <w:rPr>
+          <w:rFonts w:ascii="Calibri" w:eastAsia="Calibri" w:hAnsi="Calibri" w:cs="Calibri"/>
+        </w:rPr>
+        <w:t xml:space="preserve">Severity: </w:t>
+      </w:r>
+      <w:r>
+        <w:rPr>
+          <w:rFonts w:ascii="Calibri" w:eastAsia="Calibri" w:hAnsi="Calibri" w:cs="Calibri"/>
+        </w:rPr>
+        <w:t>0</w:t>
+      </w:r>
+    </w:p>
+    <w:p>
+      <w:pPr>
+        <w:numPr>
+          <w:ilvl w:val="0"/>
+          <w:numId w:val="1"/>
+        </w:numPr>
+        <w:rPr>
+          <w:rFonts w:ascii="Calibri" w:eastAsia="Calibri" w:hAnsi="Calibri" w:cs="Calibri"/>
+        </w:rPr>
+      </w:pPr>
+      <w:r>
+        <w:rPr>
+          <w:rFonts w:ascii="Calibri" w:eastAsia="Calibri" w:hAnsi="Calibri" w:cs="Calibri"/>
+        </w:rPr>
+        <w:t>H</w:t>
+      </w:r>
+      <w:r>
+        <w:rPr>
+          <w:rFonts w:ascii="Calibri" w:eastAsia="Calibri" w:hAnsi="Calibri" w:cs="Calibri"/>
+        </w:rPr>
+        <w:t xml:space="preserve">4 </w:t>
+      </w:r>
+      <w:r>
+        <w:rPr>
+          <w:rFonts w:ascii="Calibri" w:eastAsia="Calibri" w:hAnsi="Calibri" w:cs="Calibri"/>
+          <w:lang w:val="en"/>
+        </w:rPr>
+        <w:t>Error Prevention</w:t>
+      </w:r>
+    </w:p>
+    <w:p>
+      <w:pPr>
+        <w:ind w:left="720"/>
+        <w:rPr>
+          <w:rFonts w:ascii="Calibri" w:eastAsia="Calibri" w:hAnsi="Calibri" w:cs="Calibri"/>
+        </w:rPr>
+      </w:pPr>
+      <w:r>
+        <w:rPr>
+          <w:rFonts w:ascii="Calibri" w:eastAsia="Calibri" w:hAnsi="Calibri" w:cs="Calibri"/>
+        </w:rPr>
+        <w:lastRenderedPageBreak/>
+        <w:t xml:space="preserve">Where: Aggiungere una </w:t>
+      </w:r>
+      <w:r>
+        <w:rPr>
+          <w:rFonts w:ascii="Calibri" w:eastAsia="Calibri" w:hAnsi="Calibri" w:cs="Calibri"/>
+        </w:rPr>
+        <w:t>nuova ricetta</w:t>
+      </w:r>
+    </w:p>
+    <w:p>
+      <w:pPr>
+        <w:ind w:left="720"/>
+        <w:rPr>
+          <w:rFonts w:ascii="Calibri" w:eastAsia="Calibri" w:hAnsi="Calibri" w:cs="Calibri"/>
+        </w:rPr>
+      </w:pPr>
+      <w:r>
+        <w:rPr>
+          <w:rFonts w:ascii="Calibri" w:eastAsia="Calibri" w:hAnsi="Calibri" w:cs="Calibri"/>
+        </w:rPr>
+        <w:t xml:space="preserve">What: </w:t>
+      </w:r>
+      <w:r>
+        <w:rPr>
+          <w:rFonts w:ascii="Calibri" w:eastAsia="Calibri" w:hAnsi="Calibri" w:cs="Calibri"/>
+        </w:rPr>
+        <w:t>Quando si prova</w:t>
+      </w:r>
+      <w:r>
+        <w:rPr>
+          <w:rFonts w:ascii="Calibri" w:eastAsia="Calibri" w:hAnsi="Calibri" w:cs="Calibri"/>
+        </w:rPr>
+        <w:t xml:space="preserve"> a caricare un video a caso, che non sia una ricetta, compare un errore ma senza colori rossi o metafore che aiutino a capire visivamente che ci sia stato un errore</w:t>
+      </w:r>
+    </w:p>
+    <w:p>
+      <w:pPr>
+        <w:ind w:left="720"/>
+        <w:rPr>
+          <w:rFonts w:ascii="Calibri" w:eastAsia="Calibri" w:hAnsi="Calibri" w:cs="Calibri"/>
+        </w:rPr>
+      </w:pPr>
+      <w:r>
+        <w:rPr>
+          <w:rFonts w:ascii="Calibri" w:eastAsia="Calibri" w:hAnsi="Calibri" w:cs="Calibri"/>
+        </w:rPr>
+        <w:t xml:space="preserve">Why: </w:t>
+      </w:r>
+      <w:r>
+        <w:rPr>
+          <w:rFonts w:ascii="Calibri" w:eastAsia="Calibri" w:hAnsi="Calibri" w:cs="Calibri"/>
+        </w:rPr>
+        <w:t>Non essondoci un chiaro messaggio di errore l’utente potrebbe pensare che sia andato tutto a buon fine</w:t>
+      </w:r>
+    </w:p>
+    <w:p>
+      <w:pPr>
+        <w:ind w:left="720"/>
+        <w:rPr>
+          <w:rFonts w:ascii="Calibri" w:eastAsia="Calibri" w:hAnsi="Calibri" w:cs="Calibri"/>
+        </w:rPr>
+      </w:pPr>
+      <w:r>
+        <w:rPr>
+          <w:rFonts w:ascii="Calibri" w:eastAsia="Calibri" w:hAnsi="Calibri" w:cs="Calibri"/>
+        </w:rPr>
+        <w:t xml:space="preserve">Severity: </w:t>
+      </w:r>
+      <w:r>
+        <w:rPr>
+          <w:rFonts w:ascii="Calibri" w:eastAsia="Calibri" w:hAnsi="Calibri" w:cs="Calibri"/>
+        </w:rPr>
+        <w:t>4</w:t>
+      </w:r>
+    </w:p>
+    <w:p>
+      <w:pPr>
+        <w:numPr>
+          <w:ilvl w:val="0"/>
+          <w:numId w:val="1"/>
+        </w:numPr>
+        <w:rPr>
+          <w:rFonts w:ascii="Calibri" w:eastAsia="Calibri" w:hAnsi="Calibri" w:cs="Calibri"/>
+        </w:rPr>
+      </w:pPr>
+      <w:r>
+        <w:rPr>
+          <w:rFonts w:ascii="Calibri" w:eastAsia="Calibri" w:hAnsi="Calibri" w:cs="Calibri"/>
+        </w:rPr>
+        <w:t>H</w:t>
+      </w:r>
+      <w:r>
+        <w:rPr>
+          <w:rFonts w:ascii="Calibri" w:eastAsia="Calibri" w:hAnsi="Calibri" w:cs="Calibri"/>
+        </w:rPr>
+        <w:t xml:space="preserve">2 </w:t>
+      </w:r>
+      <w:r>
+        <w:rPr>
+          <w:rFonts w:ascii="Calibri" w:eastAsia="Calibri" w:hAnsi="Calibri" w:cs="Calibri"/>
+          <w:lang w:val="en"/>
+        </w:rPr>
+        <w:t>Match Between System &amp; Real World</w:t>
+      </w:r>
+    </w:p>
+    <w:p>
+      <w:pPr>
+        <w:ind w:left="720"/>
+        <w:rPr>
+          <w:rFonts w:ascii="Calibri" w:eastAsia="Calibri" w:hAnsi="Calibri" w:cs="Calibri"/>
+        </w:rPr>
+      </w:pPr>
+      <w:r>
+        <w:rPr>
+          <w:rFonts w:ascii="Calibri" w:eastAsia="Calibri" w:hAnsi="Calibri" w:cs="Calibri"/>
+        </w:rPr>
+        <w:t xml:space="preserve">Where: </w:t>
+      </w:r>
+      <w:r>
+        <w:rPr>
+          <w:rFonts w:ascii="Calibri" w:eastAsia="Calibri" w:hAnsi="Calibri" w:cs="Calibri"/>
+        </w:rPr>
+        <w:t>Homepage</w:t>
+      </w:r>
+    </w:p>
+    <w:p>
+      <w:pPr>
+        <w:ind w:left="720"/>
+        <w:rPr>
+          <w:rFonts w:ascii="Calibri" w:eastAsia="Calibri" w:hAnsi="Calibri" w:cs="Calibri"/>
+        </w:rPr>
+      </w:pPr>
+      <w:r>
+        <w:rPr>
+          <w:rFonts w:ascii="Calibri" w:eastAsia="Calibri" w:hAnsi="Calibri" w:cs="Calibri"/>
+        </w:rPr>
+        <w:t xml:space="preserve">What: </w:t>
+      </w:r>
+      <w:r>
+        <w:rPr>
+          <w:rFonts w:ascii="Calibri" w:eastAsia="Calibri" w:hAnsi="Calibri" w:cs="Calibri"/>
+          <w:lang w:val="en"/>
+        </w:rPr>
+        <w:t xml:space="preserve">In alto a </w:t>
+      </w:r>
+      <w:r>
+        <w:rPr>
+          <w:rFonts w:ascii="Calibri" w:eastAsia="Calibri" w:hAnsi="Calibri" w:cs="Calibri"/>
+          <w:lang w:val="en"/>
+        </w:rPr>
+        <w:t>destra</w:t>
+      </w:r>
+      <w:r>
+        <w:rPr>
+          <w:rFonts w:ascii="Calibri" w:eastAsia="Calibri" w:hAnsi="Calibri" w:cs="Calibri"/>
+          <w:lang w:val="en"/>
+        </w:rPr>
+        <w:t xml:space="preserve"> compare un simbolo rosso di attenzione come se ci fosse qualcosa di critico, in realtà è solo l'app che richiede di fare l'account </w:t>
+      </w:r>
+    </w:p>
+    <w:p>
+      <w:pPr>
+        <w:ind w:left="720"/>
+        <w:rPr>
+          <w:rFonts w:ascii="Calibri" w:eastAsia="Calibri" w:hAnsi="Calibri" w:cs="Calibri"/>
+        </w:rPr>
+      </w:pPr>
+      <w:r>
+        <w:rPr>
+          <w:rFonts w:ascii="Calibri" w:eastAsia="Calibri" w:hAnsi="Calibri" w:cs="Calibri"/>
+        </w:rPr>
+        <w:t xml:space="preserve">Why: </w:t>
+      </w:r>
+      <w:r>
+        <w:rPr>
+          <w:rFonts w:ascii="Calibri" w:eastAsia="Calibri" w:hAnsi="Calibri" w:cs="Calibri"/>
+        </w:rPr>
+        <w:t>E</w:t>
+      </w:r>
+      <w:r>
+        <w:rPr>
+          <w:rFonts w:ascii="Calibri" w:eastAsia="Calibri" w:hAnsi="Calibri" w:cs="Calibri"/>
+          <w:lang w:val="en"/>
+        </w:rPr>
+        <w:t>ccesso di gravità per un'operazione in realtà non così critica</w:t>
+      </w:r>
+    </w:p>
+    <w:p>
+      <w:pPr>
+        <w:ind w:left="720"/>
+        <w:rPr>
+          <w:rFonts w:ascii="Calibri" w:eastAsia="Calibri" w:hAnsi="Calibri" w:cs="Calibri"/>
+        </w:rPr>
+      </w:pPr>
+      <w:r>
+        <w:rPr>
+          <w:rFonts w:ascii="Calibri" w:eastAsia="Calibri" w:hAnsi="Calibri" w:cs="Calibri"/>
+        </w:rPr>
+        <w:t xml:space="preserve">Severity: </w:t>
+      </w:r>
+      <w:r>
+        <w:rPr>
+          <w:rFonts w:ascii="Calibri" w:eastAsia="Calibri" w:hAnsi="Calibri" w:cs="Calibri"/>
+        </w:rPr>
+        <w:t>1</w:t>
+      </w:r>
+    </w:p>
+    <w:p>
+      <w:pPr>
+        <w:numPr>
+          <w:ilvl w:val="0"/>
+          <w:numId w:val="1"/>
+        </w:numPr>
+        <w:rPr>
+          <w:rFonts w:ascii="Calibri" w:eastAsia="Calibri" w:hAnsi="Calibri" w:cs="Calibri"/>
+        </w:rPr>
+      </w:pPr>
+      <w:r>
+        <w:rPr>
+          <w:rFonts w:ascii="Calibri" w:eastAsia="Calibri" w:hAnsi="Calibri" w:cs="Calibri"/>
+        </w:rPr>
+        <w:t>H</w:t>
+      </w:r>
+      <w:r>
+        <w:rPr>
+          <w:rFonts w:ascii="Calibri" w:eastAsia="Calibri" w:hAnsi="Calibri" w:cs="Calibri"/>
+        </w:rPr>
+        <w:t xml:space="preserve">2 </w:t>
+      </w:r>
+      <w:r>
+        <w:rPr>
+          <w:rFonts w:ascii="Calibri" w:eastAsia="Calibri" w:hAnsi="Calibri" w:cs="Calibri"/>
+          <w:lang w:val="en"/>
+        </w:rPr>
+        <w:t>Match Between System &amp; Real World</w:t>
+      </w:r>
+    </w:p>
+    <w:p>
+      <w:pPr>
+        <w:ind w:left="720"/>
+        <w:rPr>
+          <w:rFonts w:ascii="Calibri" w:eastAsia="Calibri" w:hAnsi="Calibri" w:cs="Calibri"/>
+        </w:rPr>
+      </w:pPr>
+      <w:r>
+        <w:rPr>
+          <w:rFonts w:ascii="Calibri" w:eastAsia="Calibri" w:hAnsi="Calibri" w:cs="Calibri"/>
+        </w:rPr>
+        <w:t xml:space="preserve">Where: </w:t>
+      </w:r>
+      <w:r>
+        <w:rPr>
+          <w:rFonts w:ascii="Calibri" w:eastAsia="Calibri" w:hAnsi="Calibri" w:cs="Calibri"/>
+        </w:rPr>
+        <w:t>Visualizzazione carrello</w:t>
+      </w:r>
+    </w:p>
+    <w:p>
+      <w:pPr>
+        <w:ind w:left="720"/>
+        <w:rPr>
+          <w:rFonts w:ascii="Calibri" w:eastAsia="Calibri" w:hAnsi="Calibri" w:cs="Calibri"/>
+        </w:rPr>
+      </w:pPr>
+      <w:r>
+        <w:rPr>
+          <w:rFonts w:ascii="Calibri" w:eastAsia="Calibri" w:hAnsi="Calibri" w:cs="Calibri"/>
+        </w:rPr>
+        <w:t xml:space="preserve">What: </w:t>
+      </w:r>
+      <w:r>
+        <w:rPr>
+          <w:rFonts w:ascii="Calibri" w:eastAsia="Calibri" w:hAnsi="Calibri" w:cs="Calibri"/>
+          <w:lang w:val="en"/>
+        </w:rPr>
+        <w:t>C’è</w:t>
+      </w:r>
+      <w:r>
+        <w:rPr>
+          <w:rFonts w:ascii="Calibri" w:eastAsia="Calibri" w:hAnsi="Calibri" w:cs="Calibri"/>
+          <w:lang w:val="en"/>
+        </w:rPr>
+        <w:t xml:space="preserve"> un bottone con l'icona della modifica che in realtà fa solo eliminare senza modificare nulla</w:t>
+      </w:r>
+    </w:p>
+    <w:p>
+      <w:pPr>
+        <w:ind w:left="720"/>
+        <w:rPr>
+          <w:rFonts w:ascii="Calibri" w:eastAsia="Calibri" w:hAnsi="Calibri" w:cs="Calibri"/>
+        </w:rPr>
+      </w:pPr>
+      <w:r>
+        <w:rPr>
+          <w:rFonts w:ascii="Calibri" w:eastAsia="Calibri" w:hAnsi="Calibri" w:cs="Calibri"/>
+        </w:rPr>
+        <w:t xml:space="preserve">Why: </w:t>
+      </w:r>
+      <w:r>
+        <w:rPr>
+          <w:rFonts w:ascii="Calibri" w:eastAsia="Calibri" w:hAnsi="Calibri" w:cs="Calibri"/>
+        </w:rPr>
+        <w:t>Metafora che trae in inganno l’utente</w:t>
+      </w:r>
+    </w:p>
+    <w:p>
+      <w:pPr>
+        <w:ind w:left="720"/>
+        <w:rPr>
+          <w:rFonts w:ascii="Calibri" w:eastAsia="Calibri" w:hAnsi="Calibri" w:cs="Calibri"/>
+        </w:rPr>
+      </w:pPr>
+      <w:r>
+        <w:rPr>
+          <w:rFonts w:ascii="Calibri" w:eastAsia="Calibri" w:hAnsi="Calibri" w:cs="Calibri"/>
+        </w:rPr>
+        <w:t xml:space="preserve">Severity: </w:t>
+      </w:r>
+      <w:r>
+        <w:rPr>
+          <w:rFonts w:ascii="Calibri" w:eastAsia="Calibri" w:hAnsi="Calibri" w:cs="Calibri"/>
+        </w:rPr>
+        <w:t>1</w:t>
+      </w:r>
+    </w:p>
+    <w:p>
+      <w:pPr>
+        <w:numPr>
+          <w:ilvl w:val="0"/>
+          <w:numId w:val="1"/>
+        </w:numPr>
+        <w:rPr>
+          <w:rFonts w:ascii="Calibri" w:eastAsia="Calibri" w:hAnsi="Calibri" w:cs="Calibri"/>
+        </w:rPr>
+      </w:pPr>
+      <w:r>
+        <w:rPr>
+          <w:rFonts w:ascii="Calibri" w:eastAsia="Calibri" w:hAnsi="Calibri" w:cs="Calibri"/>
+        </w:rPr>
+        <w:t>H</w:t>
+      </w:r>
+      <w:r>
+        <w:rPr>
+          <w:rFonts w:ascii="Calibri" w:eastAsia="Calibri" w:hAnsi="Calibri" w:cs="Calibri"/>
+        </w:rPr>
+        <w:t xml:space="preserve">3 </w:t>
+      </w:r>
+      <w:r>
+        <w:rPr>
+          <w:rFonts w:ascii="Calibri" w:eastAsia="Calibri" w:hAnsi="Calibri" w:cs="Calibri"/>
+          <w:lang w:val="en"/>
+        </w:rPr>
+        <w:t>User Control And Freedom</w:t>
+      </w:r>
+    </w:p>
+    <w:p>
+      <w:pPr>
+        <w:ind w:left="720"/>
+        <w:rPr>
+          <w:rFonts w:ascii="Calibri" w:eastAsia="Calibri" w:hAnsi="Calibri" w:cs="Calibri"/>
+        </w:rPr>
+      </w:pPr>
+      <w:r>
+        <w:rPr>
+          <w:rFonts w:ascii="Calibri" w:eastAsia="Calibri" w:hAnsi="Calibri" w:cs="Calibri"/>
+        </w:rPr>
+        <w:t xml:space="preserve">Where: </w:t>
+      </w:r>
+      <w:r>
+        <w:rPr>
+          <w:rFonts w:ascii="Calibri" w:eastAsia="Calibri" w:hAnsi="Calibri" w:cs="Calibri"/>
+        </w:rPr>
+        <w:t>Aggiunta di una nuova ricetta</w:t>
+      </w:r>
+    </w:p>
+    <w:p>
+      <w:pPr>
+        <w:ind w:left="720"/>
+        <w:rPr>
+          <w:rFonts w:ascii="Calibri" w:eastAsia="Calibri" w:hAnsi="Calibri" w:cs="Calibri"/>
+        </w:rPr>
+      </w:pPr>
+      <w:r>
+        <w:rPr>
+          <w:rFonts w:ascii="Calibri" w:eastAsia="Calibri" w:hAnsi="Calibri" w:cs="Calibri"/>
+        </w:rPr>
+        <w:t xml:space="preserve">What: </w:t>
+      </w:r>
+      <w:r>
+        <w:rPr>
+          <w:rFonts w:ascii="Calibri" w:eastAsia="Calibri" w:hAnsi="Calibri" w:cs="Calibri"/>
+          <w:lang w:val="en"/>
+        </w:rPr>
+        <w:t xml:space="preserve">Durante la fase di analisi del video non è possibile interrompere o tornare indietro, solo per qualche secondo durante l'inizio </w:t>
+      </w:r>
+      <w:r>
+        <w:rPr>
+          <w:rFonts w:ascii="Calibri" w:eastAsia="Calibri" w:hAnsi="Calibri" w:cs="Calibri"/>
+          <w:lang w:val="en"/>
+        </w:rPr>
+        <w:t>del processo</w:t>
+      </w:r>
+    </w:p>
+    <w:p>
+      <w:pPr>
+        <w:ind w:left="720"/>
+        <w:rPr>
+          <w:rFonts w:ascii="Calibri" w:eastAsia="Calibri" w:hAnsi="Calibri" w:cs="Calibri"/>
+        </w:rPr>
+      </w:pPr>
+      <w:r>
+        <w:rPr>
+          <w:rFonts w:ascii="Calibri" w:eastAsia="Calibri" w:hAnsi="Calibri" w:cs="Calibri"/>
+        </w:rPr>
+        <w:t xml:space="preserve">Why: </w:t>
+      </w:r>
+      <w:r>
+        <w:rPr>
+          <w:rFonts w:ascii="Calibri" w:eastAsia="Calibri" w:hAnsi="Calibri" w:cs="Calibri"/>
+        </w:rPr>
+        <w:t>Riduce il controllo che l’utente può avere</w:t>
+      </w:r>
+    </w:p>
+    <w:p>
+      <w:pPr>
+        <w:ind w:left="720"/>
+        <w:rPr>
+          <w:rFonts w:ascii="Calibri" w:eastAsia="Calibri" w:hAnsi="Calibri" w:cs="Calibri"/>
+        </w:rPr>
+      </w:pPr>
+      <w:r>
+        <w:rPr>
+          <w:rFonts w:ascii="Calibri" w:eastAsia="Calibri" w:hAnsi="Calibri" w:cs="Calibri"/>
+        </w:rPr>
+        <w:t xml:space="preserve">Severity: </w:t>
+      </w:r>
+      <w:r>
+        <w:rPr>
+          <w:rFonts w:ascii="Calibri" w:eastAsia="Calibri" w:hAnsi="Calibri" w:cs="Calibri"/>
+        </w:rPr>
+        <w:t>2</w:t>
+      </w:r>
+    </w:p>
+    <w:p>
+      <w:pPr>
+        <w:numPr>
+          <w:ilvl w:val="0"/>
+          <w:numId w:val="1"/>
+        </w:numPr>
+        <w:rPr>
+          <w:rFonts w:ascii="Calibri" w:eastAsia="Calibri" w:hAnsi="Calibri" w:cs="Calibri"/>
+        </w:rPr>
+      </w:pPr>
+      <w:r>
+        <w:rPr>
+          <w:rFonts w:ascii="Calibri" w:eastAsia="Calibri" w:hAnsi="Calibri" w:cs="Calibri"/>
+        </w:rPr>
+        <w:t>H</w:t>
+      </w:r>
+      <w:r>
+        <w:rPr>
+          <w:rFonts w:ascii="Calibri" w:eastAsia="Calibri" w:hAnsi="Calibri" w:cs="Calibri"/>
+        </w:rPr>
+        <w:t xml:space="preserve">3 </w:t>
+      </w:r>
+      <w:r>
+        <w:rPr>
+          <w:rFonts w:ascii="Calibri" w:eastAsia="Calibri" w:hAnsi="Calibri" w:cs="Calibri"/>
+          <w:lang w:val="en"/>
+        </w:rPr>
+        <w:t>User Control And Freedom</w:t>
+      </w:r>
+    </w:p>
+    <w:p>
+      <w:pPr>
+        <w:ind w:left="720"/>
+        <w:rPr>
+          <w:rFonts w:ascii="Calibri" w:eastAsia="Calibri" w:hAnsi="Calibri" w:cs="Calibri"/>
+        </w:rPr>
+      </w:pPr>
+      <w:r>
+        <w:rPr>
+          <w:rFonts w:ascii="Calibri" w:eastAsia="Calibri" w:hAnsi="Calibri" w:cs="Calibri"/>
+        </w:rPr>
+        <w:t xml:space="preserve">Where: </w:t>
+      </w:r>
+      <w:r>
+        <w:rPr>
+          <w:rFonts w:ascii="Calibri" w:eastAsia="Calibri" w:hAnsi="Calibri" w:cs="Calibri"/>
+        </w:rPr>
+        <w:t>Visualizzazione dettagli ricetta</w:t>
+      </w:r>
+    </w:p>
+    <w:p>
+      <w:pPr>
+        <w:ind w:left="720"/>
+        <w:rPr>
+          <w:rFonts w:ascii="Calibri" w:eastAsia="Calibri" w:hAnsi="Calibri" w:cs="Calibri"/>
+        </w:rPr>
+      </w:pPr>
+      <w:r>
+        <w:rPr>
+          <w:rFonts w:ascii="Calibri" w:eastAsia="Calibri" w:hAnsi="Calibri" w:cs="Calibri"/>
+        </w:rPr>
+        <w:t xml:space="preserve">What: </w:t>
+      </w:r>
+      <w:r>
+        <w:rPr>
+          <w:rFonts w:ascii="Calibri" w:eastAsia="Calibri" w:hAnsi="Calibri" w:cs="Calibri"/>
+          <w:lang w:val="en"/>
+        </w:rPr>
+        <w:t>Non si possono aggiungere altri ingredienti al di fuori di quelli estratti automaticamente dal video e di conseguenza neanche passaggi intermedi alla ricetta</w:t>
+      </w:r>
+    </w:p>
+    <w:p>
+      <w:pPr>
+        <w:ind w:left="720"/>
+        <w:rPr>
+          <w:rFonts w:ascii="Calibri" w:eastAsia="Calibri" w:hAnsi="Calibri" w:cs="Calibri"/>
+        </w:rPr>
+      </w:pPr>
+      <w:r>
+        <w:rPr>
+          <w:rFonts w:ascii="Calibri" w:eastAsia="Calibri" w:hAnsi="Calibri" w:cs="Calibri"/>
+        </w:rPr>
+        <w:t xml:space="preserve">Why: </w:t>
+      </w:r>
+      <w:r>
+        <w:rPr>
+          <w:rFonts w:ascii="Calibri" w:eastAsia="Calibri" w:hAnsi="Calibri" w:cs="Calibri"/>
+        </w:rPr>
+        <w:t>Riduce il controllo che l’utente può avere</w:t>
+      </w:r>
+      <w:r>
+        <w:rPr>
+          <w:rFonts w:ascii="Calibri" w:eastAsia="Calibri" w:hAnsi="Calibri" w:cs="Calibri"/>
+        </w:rPr>
+        <w:t xml:space="preserve"> sulle ricette, soprattutto nel caso dal video non siano state estratte tutte le informazioni necessarie</w:t>
+      </w:r>
+    </w:p>
+    <w:p>
+      <w:pPr>
+        <w:ind w:left="720"/>
+        <w:rPr>
+          <w:rFonts w:ascii="Calibri" w:eastAsia="Calibri" w:hAnsi="Calibri" w:cs="Calibri"/>
+        </w:rPr>
+      </w:pPr>
+      <w:r>
+        <w:rPr>
+          <w:rFonts w:ascii="Calibri" w:eastAsia="Calibri" w:hAnsi="Calibri" w:cs="Calibri"/>
+        </w:rPr>
+        <w:t xml:space="preserve">Severity: </w:t>
+      </w:r>
+      <w:r>
+        <w:rPr>
+          <w:rFonts w:ascii="Calibri" w:eastAsia="Calibri" w:hAnsi="Calibri" w:cs="Calibri"/>
+        </w:rPr>
+        <w:t>3</w:t>
+      </w:r>
+    </w:p>
+    <w:p>
+      <w:pPr>
+        <w:numPr>
+          <w:ilvl w:val="0"/>
+          <w:numId w:val="1"/>
+        </w:numPr>
+        <w:rPr>
+          <w:rFonts w:ascii="Calibri" w:eastAsia="Calibri" w:hAnsi="Calibri" w:cs="Calibri"/>
+        </w:rPr>
+      </w:pPr>
+      <w:r>
+        <w:rPr>
+          <w:rFonts w:ascii="Calibri" w:eastAsia="Calibri" w:hAnsi="Calibri" w:cs="Calibri"/>
+        </w:rPr>
+        <w:t>H</w:t>
+      </w:r>
+      <w:r>
+        <w:rPr>
+          <w:rFonts w:ascii="Calibri" w:eastAsia="Calibri" w:hAnsi="Calibri" w:cs="Calibri"/>
+        </w:rPr>
+        <w:t xml:space="preserve">3 </w:t>
+      </w:r>
+      <w:r>
+        <w:rPr>
+          <w:rFonts w:ascii="Calibri" w:eastAsia="Calibri" w:hAnsi="Calibri" w:cs="Calibri"/>
+          <w:lang w:val="en"/>
+        </w:rPr>
+        <w:t>User Control And Freedom</w:t>
+      </w:r>
+    </w:p>
+    <w:p>
+      <w:pPr>
+        <w:ind w:left="720"/>
+        <w:rPr>
+          <w:rFonts w:ascii="Calibri" w:eastAsia="Calibri" w:hAnsi="Calibri" w:cs="Calibri"/>
+        </w:rPr>
+      </w:pPr>
+      <w:r>
+        <w:rPr>
+          <w:rFonts w:ascii="Calibri" w:eastAsia="Calibri" w:hAnsi="Calibri" w:cs="Calibri"/>
+        </w:rPr>
+        <w:t xml:space="preserve">Where: </w:t>
+      </w:r>
+      <w:r>
+        <w:rPr>
+          <w:rFonts w:ascii="Calibri" w:eastAsia="Calibri" w:hAnsi="Calibri" w:cs="Calibri"/>
+        </w:rPr>
+        <w:t>Visualizzazione agenda ricette</w:t>
+      </w:r>
+    </w:p>
+    <w:p>
+      <w:pPr>
+        <w:ind w:left="720"/>
+        <w:rPr>
+          <w:rFonts w:ascii="Calibri" w:eastAsia="Calibri" w:hAnsi="Calibri" w:cs="Calibri"/>
+        </w:rPr>
+      </w:pPr>
+      <w:r>
+        <w:rPr>
+          <w:rFonts w:ascii="Calibri" w:eastAsia="Calibri" w:hAnsi="Calibri" w:cs="Calibri"/>
+        </w:rPr>
+        <w:t xml:space="preserve">What: </w:t>
+      </w:r>
+      <w:r>
+        <w:rPr>
+          <w:rFonts w:ascii="Calibri" w:eastAsia="Calibri" w:hAnsi="Calibri" w:cs="Calibri"/>
+          <w:lang w:val="en"/>
+        </w:rPr>
+        <w:t>Si può cancellare una ricetta da un giorno ma non la si può riprogrammare</w:t>
+      </w:r>
+    </w:p>
+    <w:p>
+      <w:pPr>
+        <w:ind w:left="720"/>
+        <w:rPr>
+          <w:rFonts w:ascii="Calibri" w:eastAsia="Calibri" w:hAnsi="Calibri" w:cs="Calibri"/>
+        </w:rPr>
+      </w:pPr>
+      <w:r>
+        <w:rPr>
+          <w:rFonts w:ascii="Calibri" w:eastAsia="Calibri" w:hAnsi="Calibri" w:cs="Calibri"/>
+        </w:rPr>
+        <w:t xml:space="preserve">Why: </w:t>
+      </w:r>
+      <w:r>
+        <w:rPr>
+          <w:rFonts w:ascii="Calibri" w:eastAsia="Calibri" w:hAnsi="Calibri" w:cs="Calibri"/>
+          <w:lang w:val="en"/>
+        </w:rPr>
+        <w:t xml:space="preserve">Se </w:t>
+      </w:r>
+      <w:r>
+        <w:rPr>
+          <w:rFonts w:ascii="Calibri" w:eastAsia="Calibri" w:hAnsi="Calibri" w:cs="Calibri"/>
+          <w:lang w:val="en"/>
+        </w:rPr>
+        <w:t xml:space="preserve">si vuole spostare di giorno </w:t>
+      </w:r>
+      <w:r>
+        <w:rPr>
+          <w:rFonts w:ascii="Calibri" w:eastAsia="Calibri" w:hAnsi="Calibri" w:cs="Calibri"/>
+          <w:lang w:val="en"/>
+        </w:rPr>
+        <w:t xml:space="preserve">una ricetta </w:t>
+      </w:r>
+      <w:r>
+        <w:rPr>
+          <w:rFonts w:ascii="Calibri" w:eastAsia="Calibri" w:hAnsi="Calibri" w:cs="Calibri"/>
+          <w:lang w:val="en"/>
+        </w:rPr>
+        <w:t>bisogna cancellarla e poi rimettere in altro giorno</w:t>
+      </w:r>
+    </w:p>
+    <w:p>
+      <w:pPr>
+        <w:ind w:left="720"/>
+        <w:rPr>
+          <w:rFonts w:ascii="Calibri" w:eastAsia="Calibri" w:hAnsi="Calibri" w:cs="Calibri"/>
+        </w:rPr>
+      </w:pPr>
+      <w:r>
+        <w:rPr>
+          <w:rFonts w:ascii="Calibri" w:eastAsia="Calibri" w:hAnsi="Calibri" w:cs="Calibri"/>
+        </w:rPr>
+        <w:t xml:space="preserve">Severity: </w:t>
+      </w:r>
+      <w:r>
+        <w:rPr>
+          <w:rFonts w:ascii="Calibri" w:eastAsia="Calibri" w:hAnsi="Calibri" w:cs="Calibri"/>
+        </w:rPr>
+        <w:t>2</w:t>
+      </w:r>
+    </w:p>
+    <w:p>
+      <w:pPr>
+        <w:numPr>
+          <w:ilvl w:val="0"/>
+          <w:numId w:val="1"/>
+        </w:numPr>
+        <w:rPr>
+          <w:rFonts w:ascii="Calibri" w:eastAsia="Calibri" w:hAnsi="Calibri" w:cs="Calibri"/>
+        </w:rPr>
+      </w:pPr>
+      <w:r>
+        <w:rPr>
+          <w:rFonts w:ascii="Calibri" w:eastAsia="Calibri" w:hAnsi="Calibri" w:cs="Calibri"/>
+        </w:rPr>
+        <w:t>H</w:t>
+      </w:r>
+      <w:r>
+        <w:rPr>
+          <w:rFonts w:ascii="Calibri" w:eastAsia="Calibri" w:hAnsi="Calibri" w:cs="Calibri"/>
+        </w:rPr>
+        <w:t xml:space="preserve">4 </w:t>
+      </w:r>
+      <w:r>
+        <w:rPr>
+          <w:rFonts w:ascii="Calibri" w:eastAsia="Calibri" w:hAnsi="Calibri" w:cs="Calibri"/>
+          <w:lang w:val="en"/>
+        </w:rPr>
+        <w:t>Consistency And Standards</w:t>
+      </w:r>
+    </w:p>
+    <w:p>
+      <w:pPr>
+        <w:ind w:left="720"/>
+        <w:rPr>
+          <w:rFonts w:ascii="Calibri" w:eastAsia="Calibri" w:hAnsi="Calibri" w:cs="Calibri"/>
+        </w:rPr>
+      </w:pPr>
+      <w:r>
+        <w:rPr>
+          <w:rFonts w:ascii="Calibri" w:eastAsia="Calibri" w:hAnsi="Calibri" w:cs="Calibri"/>
+        </w:rPr>
+        <w:t xml:space="preserve">Where: </w:t>
+      </w:r>
+      <w:r>
+        <w:rPr>
+          <w:rFonts w:ascii="Calibri" w:eastAsia="Calibri" w:hAnsi="Calibri" w:cs="Calibri"/>
+        </w:rPr>
+        <w:t xml:space="preserve">Visualizzazione </w:t>
+      </w:r>
+      <w:r>
+        <w:rPr>
+          <w:rFonts w:ascii="Calibri" w:eastAsia="Calibri" w:hAnsi="Calibri" w:cs="Calibri"/>
+        </w:rPr>
+        <w:t>dettagli ricetta</w:t>
+      </w:r>
+    </w:p>
+    <w:p>
+      <w:pPr>
+        <w:ind w:left="720"/>
+        <w:rPr>
+          <w:rFonts w:ascii="Calibri" w:eastAsia="Calibri" w:hAnsi="Calibri" w:cs="Calibri"/>
+        </w:rPr>
+      </w:pPr>
+      <w:r>
+        <w:rPr>
+          <w:rFonts w:ascii="Calibri" w:eastAsia="Calibri" w:hAnsi="Calibri" w:cs="Calibri"/>
+        </w:rPr>
+        <w:t xml:space="preserve">What: </w:t>
+      </w:r>
+      <w:r>
+        <w:rPr>
+          <w:rFonts w:ascii="Calibri" w:eastAsia="Calibri" w:hAnsi="Calibri" w:cs="Calibri"/>
+          <w:lang w:val="en"/>
+        </w:rPr>
+        <w:t xml:space="preserve">Alcune </w:t>
+      </w:r>
+      <w:r>
+        <w:rPr>
+          <w:rFonts w:ascii="Calibri" w:eastAsia="Calibri" w:hAnsi="Calibri" w:cs="Calibri"/>
+          <w:lang w:val="en"/>
+        </w:rPr>
+        <w:t>parole</w:t>
+      </w:r>
+      <w:r>
+        <w:rPr>
+          <w:rFonts w:ascii="Calibri" w:eastAsia="Calibri" w:hAnsi="Calibri" w:cs="Calibri"/>
+          <w:lang w:val="en"/>
+        </w:rPr>
+        <w:t xml:space="preserve"> vengono tradotte nella lingua scelta in app, altre no (es. servings invece di porzioni)</w:t>
+      </w:r>
+    </w:p>
+    <w:p>
+      <w:pPr>
+        <w:ind w:left="720"/>
+        <w:rPr>
+          <w:rFonts w:ascii="Calibri" w:eastAsia="Calibri" w:hAnsi="Calibri" w:cs="Calibri"/>
+        </w:rPr>
+      </w:pPr>
+      <w:r>
+        <w:rPr>
+          <w:rFonts w:ascii="Calibri" w:eastAsia="Calibri" w:hAnsi="Calibri" w:cs="Calibri"/>
+        </w:rPr>
+        <w:t xml:space="preserve">Why: </w:t>
+      </w:r>
+      <w:r>
+        <w:rPr>
+          <w:rFonts w:ascii="Calibri" w:eastAsia="Calibri" w:hAnsi="Calibri" w:cs="Calibri"/>
+          <w:lang w:val="en"/>
+        </w:rPr>
+        <w:t>La lingua scelta in app non traduce realmente tutto e può confondere utenti non a loro agio con l’inglese</w:t>
+      </w:r>
+    </w:p>
+    <w:p>
+      <w:pPr>
+        <w:ind w:left="720"/>
+        <w:rPr>
+          <w:rFonts w:ascii="Calibri" w:eastAsia="Calibri" w:hAnsi="Calibri" w:cs="Calibri"/>
+        </w:rPr>
+      </w:pPr>
+      <w:r>
+        <w:rPr>
+          <w:rFonts w:ascii="Calibri" w:eastAsia="Calibri" w:hAnsi="Calibri" w:cs="Calibri"/>
+        </w:rPr>
+        <w:lastRenderedPageBreak/>
+        <w:t xml:space="preserve">Severity: </w:t>
+      </w:r>
+      <w:r>
+        <w:rPr>
+          <w:rFonts w:ascii="Calibri" w:eastAsia="Calibri" w:hAnsi="Calibri" w:cs="Calibri"/>
+        </w:rPr>
+        <w:t>1</w:t>
+      </w:r>
+    </w:p>
+    <w:p>
+      <w:pPr>
+        <w:numPr>
+          <w:ilvl w:val="0"/>
+          <w:numId w:val="1"/>
+        </w:numPr>
+        <w:rPr>
+          <w:rFonts w:ascii="Calibri" w:eastAsia="Calibri" w:hAnsi="Calibri" w:cs="Calibri"/>
+        </w:rPr>
+      </w:pPr>
+      <w:r>
+        <w:rPr>
+          <w:rFonts w:ascii="Calibri" w:eastAsia="Calibri" w:hAnsi="Calibri" w:cs="Calibri"/>
+        </w:rPr>
+        <w:t>H</w:t>
+      </w:r>
+      <w:r>
+        <w:rPr>
+          <w:rFonts w:ascii="Calibri" w:eastAsia="Calibri" w:hAnsi="Calibri" w:cs="Calibri"/>
+        </w:rPr>
+        <w:t xml:space="preserve">4 </w:t>
+      </w:r>
+      <w:r>
+        <w:rPr>
+          <w:rFonts w:ascii="Calibri" w:eastAsia="Calibri" w:hAnsi="Calibri" w:cs="Calibri"/>
+          <w:lang w:val="en"/>
+        </w:rPr>
+        <w:t>Consistency And Standards</w:t>
+      </w:r>
+    </w:p>
+    <w:p>
+      <w:pPr>
+        <w:ind w:left="720"/>
+        <w:rPr>
+          <w:rFonts w:ascii="Calibri" w:eastAsia="Calibri" w:hAnsi="Calibri" w:cs="Calibri"/>
+        </w:rPr>
+      </w:pPr>
+      <w:r>
+        <w:rPr>
+          <w:rFonts w:ascii="Calibri" w:eastAsia="Calibri" w:hAnsi="Calibri" w:cs="Calibri"/>
+        </w:rPr>
+        <w:t xml:space="preserve">Where: </w:t>
+      </w:r>
+      <w:r>
+        <w:rPr>
+          <w:rFonts w:ascii="Calibri" w:eastAsia="Calibri" w:hAnsi="Calibri" w:cs="Calibri"/>
+        </w:rPr>
+        <w:t>Aggiunta di una ricetta al calendario</w:t>
+      </w:r>
+    </w:p>
+    <w:p>
+      <w:pPr>
+        <w:ind w:left="720"/>
+        <w:rPr>
+          <w:rFonts w:ascii="Calibri" w:eastAsia="Calibri" w:hAnsi="Calibri" w:cs="Calibri"/>
+        </w:rPr>
+      </w:pPr>
+      <w:r>
+        <w:rPr>
+          <w:rFonts w:ascii="Calibri" w:eastAsia="Calibri" w:hAnsi="Calibri" w:cs="Calibri"/>
+        </w:rPr>
+        <w:t xml:space="preserve">What: </w:t>
+      </w:r>
+      <w:r>
+        <w:rPr>
+          <w:rFonts w:ascii="Calibri" w:eastAsia="Calibri" w:hAnsi="Calibri" w:cs="Calibri"/>
+          <w:lang w:val="en"/>
+        </w:rPr>
+        <w:t>Il dialog per la scelta della data prevede bottone per confermare che è ambiguo se sia per confermare solo la data o se per confermare l'intera task di aggiunta al calendario</w:t>
+      </w:r>
+    </w:p>
+    <w:p>
+      <w:pPr>
+        <w:ind w:left="720"/>
+        <w:rPr>
+          <w:rFonts w:ascii="Calibri" w:eastAsia="Calibri" w:hAnsi="Calibri" w:cs="Calibri"/>
+        </w:rPr>
+      </w:pPr>
+      <w:r>
+        <w:rPr>
+          <w:rFonts w:ascii="Calibri" w:eastAsia="Calibri" w:hAnsi="Calibri" w:cs="Calibri"/>
+        </w:rPr>
+        <w:t xml:space="preserve">Why: </w:t>
+      </w:r>
+      <w:r>
+        <w:rPr>
+          <w:rFonts w:ascii="Calibri" w:eastAsia="Calibri" w:hAnsi="Calibri" w:cs="Calibri"/>
+          <w:lang w:val="en"/>
+        </w:rPr>
+        <w:t>L’utente potrebbe confermare la data pensando ci siano altri step</w:t>
+      </w:r>
+      <w:r>
+        <w:rPr>
+          <w:rFonts w:ascii="Calibri" w:eastAsia="Calibri" w:hAnsi="Calibri" w:cs="Calibri"/>
+          <w:lang w:val="en"/>
+        </w:rPr>
+        <w:t>,</w:t>
+      </w:r>
+      <w:r>
+        <w:rPr>
+          <w:rFonts w:ascii="Calibri" w:eastAsia="Calibri" w:hAnsi="Calibri" w:cs="Calibri"/>
+          <w:lang w:val="en"/>
+        </w:rPr>
+        <w:t xml:space="preserve"> </w:t>
+      </w:r>
+      <w:r>
+        <w:rPr>
+          <w:rFonts w:ascii="Calibri" w:eastAsia="Calibri" w:hAnsi="Calibri" w:cs="Calibri"/>
+          <w:lang w:val="en"/>
+        </w:rPr>
+        <w:t xml:space="preserve">come la scelta del pasto, </w:t>
+      </w:r>
+      <w:r>
+        <w:rPr>
+          <w:rFonts w:ascii="Calibri" w:eastAsia="Calibri" w:hAnsi="Calibri" w:cs="Calibri"/>
+          <w:lang w:val="en"/>
+        </w:rPr>
+        <w:t>e invece la task viene terminata</w:t>
+      </w:r>
+    </w:p>
+    <w:p>
+      <w:pPr>
+        <w:ind w:left="720"/>
+        <w:rPr>
+          <w:rFonts w:ascii="Calibri" w:eastAsia="Calibri" w:hAnsi="Calibri" w:cs="Calibri"/>
+        </w:rPr>
+      </w:pPr>
+      <w:r>
+        <w:rPr>
+          <w:rFonts w:ascii="Calibri" w:eastAsia="Calibri" w:hAnsi="Calibri" w:cs="Calibri"/>
+        </w:rPr>
+        <w:t xml:space="preserve">Severity: </w:t>
+      </w:r>
+      <w:r>
+        <w:rPr>
+          <w:rFonts w:ascii="Calibri" w:eastAsia="Calibri" w:hAnsi="Calibri" w:cs="Calibri"/>
+        </w:rPr>
+        <w:t>2</w:t>
+      </w:r>
+    </w:p>
+    <w:p>
+      <w:pPr>
+        <w:numPr>
+          <w:ilvl w:val="0"/>
+          <w:numId w:val="1"/>
+        </w:numPr>
+        <w:rPr>
+          <w:rFonts w:ascii="Calibri" w:eastAsia="Calibri" w:hAnsi="Calibri" w:cs="Calibri"/>
+        </w:rPr>
+      </w:pPr>
+      <w:r>
+        <w:rPr>
+          <w:rFonts w:ascii="Calibri" w:eastAsia="Calibri" w:hAnsi="Calibri" w:cs="Calibri"/>
+        </w:rPr>
+        <w:t>H</w:t>
+      </w:r>
+      <w:r>
+        <w:rPr>
+          <w:rFonts w:ascii="Calibri" w:eastAsia="Calibri" w:hAnsi="Calibri" w:cs="Calibri"/>
+        </w:rPr>
+        <w:t xml:space="preserve">4 </w:t>
+      </w:r>
+      <w:r>
+        <w:rPr>
+          <w:rFonts w:ascii="Calibri" w:eastAsia="Calibri" w:hAnsi="Calibri" w:cs="Calibri"/>
+          <w:lang w:val="en"/>
+        </w:rPr>
+        <w:t>Consistency And Standards</w:t>
+      </w:r>
+    </w:p>
+    <w:p>
+      <w:pPr>
+        <w:ind w:left="720"/>
+        <w:rPr>
+          <w:rFonts w:ascii="Calibri" w:eastAsia="Calibri" w:hAnsi="Calibri" w:cs="Calibri"/>
+        </w:rPr>
+      </w:pPr>
+      <w:r>
+        <w:rPr>
+          <w:rFonts w:ascii="Calibri" w:eastAsia="Calibri" w:hAnsi="Calibri" w:cs="Calibri"/>
+        </w:rPr>
+        <w:t xml:space="preserve">Where: </w:t>
+      </w:r>
+      <w:r>
+        <w:rPr>
+          <w:rFonts w:ascii="Calibri" w:eastAsia="Calibri" w:hAnsi="Calibri" w:cs="Calibri"/>
+        </w:rPr>
+        <w:t>Aggiunta di una ricetta al calendario</w:t>
+      </w:r>
+    </w:p>
+    <w:p>
+      <w:pPr>
+        <w:ind w:left="720"/>
+        <w:rPr>
+          <w:rFonts w:ascii="Calibri" w:eastAsia="Calibri" w:hAnsi="Calibri" w:cs="Calibri"/>
+        </w:rPr>
+      </w:pPr>
+      <w:r>
+        <w:rPr>
+          <w:rFonts w:ascii="Calibri" w:eastAsia="Calibri" w:hAnsi="Calibri" w:cs="Calibri"/>
+        </w:rPr>
+        <w:t xml:space="preserve">What: </w:t>
+      </w:r>
+      <w:r>
+        <w:rPr>
+          <w:rFonts w:ascii="Calibri" w:eastAsia="Calibri" w:hAnsi="Calibri" w:cs="Calibri"/>
+          <w:lang w:val="en"/>
+        </w:rPr>
+        <w:t>Il date picker non permette di avere la visualizzazione a calendario</w:t>
+      </w:r>
+      <w:r>
+        <w:rPr>
+          <w:rFonts w:ascii="Calibri" w:eastAsia="Calibri" w:hAnsi="Calibri" w:cs="Calibri"/>
+          <w:lang w:val="en"/>
+        </w:rPr>
+        <w:t xml:space="preserve"> ma solo a menu a discesa,</w:t>
+      </w:r>
+      <w:r>
+        <w:rPr>
+          <w:rFonts w:ascii="Calibri" w:eastAsia="Calibri" w:hAnsi="Calibri" w:cs="Calibri"/>
+          <w:lang w:val="en"/>
+        </w:rPr>
+        <w:t xml:space="preserve"> per cui non si ha idea dei giorni della settimana</w:t>
+      </w:r>
+    </w:p>
+    <w:p>
+      <w:pPr>
+        <w:ind w:left="720"/>
+        <w:rPr>
+          <w:rFonts w:ascii="Calibri" w:eastAsia="Calibri" w:hAnsi="Calibri" w:cs="Calibri"/>
+        </w:rPr>
+      </w:pPr>
+      <w:r>
+        <w:rPr>
+          <w:rFonts w:ascii="Calibri" w:eastAsia="Calibri" w:hAnsi="Calibri" w:cs="Calibri"/>
+        </w:rPr>
+        <w:t xml:space="preserve">Why: </w:t>
+      </w:r>
+      <w:r>
+        <w:rPr>
+          <w:rFonts w:ascii="Calibri" w:eastAsia="Calibri" w:hAnsi="Calibri" w:cs="Calibri"/>
+          <w:lang w:val="en"/>
+        </w:rPr>
+        <w:t>L’utente deve calcolare da solo il giorno della settimana in cui sta aggiungendo la ricetta</w:t>
+      </w:r>
+    </w:p>
+    <w:p>
+      <w:pPr>
+        <w:ind w:left="720"/>
+        <w:rPr>
+          <w:rFonts w:ascii="Calibri" w:eastAsia="Calibri" w:hAnsi="Calibri" w:cs="Calibri"/>
+        </w:rPr>
+      </w:pPr>
+      <w:r>
+        <w:rPr>
+          <w:rFonts w:ascii="Calibri" w:eastAsia="Calibri" w:hAnsi="Calibri" w:cs="Calibri"/>
+        </w:rPr>
+        <w:t xml:space="preserve">Severity: </w:t>
+      </w:r>
+      <w:r>
+        <w:rPr>
+          <w:rFonts w:ascii="Calibri" w:eastAsia="Calibri" w:hAnsi="Calibri" w:cs="Calibri"/>
+        </w:rPr>
+        <w:t>1</w:t>
+      </w:r>
+    </w:p>
+    <w:p>
+      <w:pPr>
+        <w:numPr>
+          <w:ilvl w:val="0"/>
+          <w:numId w:val="1"/>
+        </w:numPr>
+        <w:rPr>
+          <w:rFonts w:ascii="Calibri" w:eastAsia="Calibri" w:hAnsi="Calibri" w:cs="Calibri"/>
+        </w:rPr>
+      </w:pPr>
+      <w:r>
+        <w:rPr>
+          <w:rFonts w:ascii="Calibri" w:eastAsia="Calibri" w:hAnsi="Calibri" w:cs="Calibri"/>
+        </w:rPr>
+        <w:t>H</w:t>
+      </w:r>
+      <w:r>
+        <w:rPr>
+          <w:rFonts w:ascii="Calibri" w:eastAsia="Calibri" w:hAnsi="Calibri" w:cs="Calibri"/>
+        </w:rPr>
+        <w:t xml:space="preserve">5 </w:t>
+      </w:r>
+      <w:r>
+        <w:rPr>
+          <w:rFonts w:ascii="Calibri" w:eastAsia="Calibri" w:hAnsi="Calibri" w:cs="Calibri"/>
+          <w:lang w:val="en"/>
+        </w:rPr>
+        <w:t>Error Prevention</w:t>
+      </w:r>
+    </w:p>
+    <w:p>
+      <w:pPr>
+        <w:ind w:left="720"/>
+        <w:rPr>
+          <w:rFonts w:ascii="Calibri" w:eastAsia="Calibri" w:hAnsi="Calibri" w:cs="Calibri"/>
+        </w:rPr>
+      </w:pPr>
+      <w:r>
+        <w:rPr>
+          <w:rFonts w:ascii="Calibri" w:eastAsia="Calibri" w:hAnsi="Calibri" w:cs="Calibri"/>
+        </w:rPr>
+        <w:t xml:space="preserve">Where: </w:t>
+      </w:r>
+      <w:r>
+        <w:rPr>
+          <w:rFonts w:ascii="Calibri" w:eastAsia="Calibri" w:hAnsi="Calibri" w:cs="Calibri"/>
+        </w:rPr>
+        <w:t>Visualizzazione dettagli ricetta</w:t>
+      </w:r>
+    </w:p>
+    <w:p>
+      <w:pPr>
+        <w:ind w:left="720"/>
+        <w:rPr>
+          <w:rFonts w:ascii="Calibri" w:eastAsia="Calibri" w:hAnsi="Calibri" w:cs="Calibri"/>
+        </w:rPr>
+      </w:pPr>
+      <w:r>
+        <w:rPr>
+          <w:rFonts w:ascii="Calibri" w:eastAsia="Calibri" w:hAnsi="Calibri" w:cs="Calibri"/>
+        </w:rPr>
+        <w:t xml:space="preserve">What: </w:t>
+      </w:r>
+      <w:r>
+        <w:rPr>
+          <w:rFonts w:ascii="Calibri" w:eastAsia="Calibri" w:hAnsi="Calibri" w:cs="Calibri"/>
+          <w:lang w:val="en"/>
+        </w:rPr>
+        <w:t>Scorrendo dentro l'elenco dei passaggi è facile intercettare in modo fortuito lo slide a sinistra per completare un passaggio</w:t>
+      </w:r>
+    </w:p>
+    <w:p>
+      <w:pPr>
+        <w:ind w:left="720"/>
+        <w:rPr>
+          <w:rFonts w:ascii="Calibri" w:eastAsia="Calibri" w:hAnsi="Calibri" w:cs="Calibri"/>
+        </w:rPr>
+      </w:pPr>
+      <w:r>
+        <w:rPr>
+          <w:rFonts w:ascii="Calibri" w:eastAsia="Calibri" w:hAnsi="Calibri" w:cs="Calibri"/>
+        </w:rPr>
+        <w:t xml:space="preserve">Why: </w:t>
+      </w:r>
+      <w:r>
+        <w:rPr>
+          <w:rFonts w:ascii="Calibri" w:eastAsia="Calibri" w:hAnsi="Calibri" w:cs="Calibri"/>
+          <w:lang w:val="en"/>
+        </w:rPr>
+        <w:t>Lo slide per completare un evento è troppo breve, quasi impercettibile e l’utente potrebbe segnare un passaggio come effettuato semplicemente scorrendo</w:t>
+      </w:r>
+    </w:p>
+    <w:p>
+      <w:pPr>
+        <w:ind w:left="720"/>
+        <w:rPr>
+          <w:rFonts w:ascii="Calibri" w:eastAsia="Calibri" w:hAnsi="Calibri" w:cs="Calibri"/>
+        </w:rPr>
+      </w:pPr>
+      <w:r>
+        <w:rPr>
+          <w:rFonts w:ascii="Calibri" w:eastAsia="Calibri" w:hAnsi="Calibri" w:cs="Calibri"/>
+        </w:rPr>
+        <w:t xml:space="preserve">Severity: </w:t>
+      </w:r>
+      <w:r>
+        <w:rPr>
+          <w:rFonts w:ascii="Calibri" w:eastAsia="Calibri" w:hAnsi="Calibri" w:cs="Calibri"/>
+        </w:rPr>
+        <w:t>1</w:t>
+      </w:r>
+    </w:p>
+    <w:p>
+      <w:pPr>
+        <w:numPr>
+          <w:ilvl w:val="0"/>
+          <w:numId w:val="1"/>
+        </w:numPr>
+        <w:rPr>
+          <w:rFonts w:ascii="Calibri" w:eastAsia="Calibri" w:hAnsi="Calibri" w:cs="Calibri"/>
+        </w:rPr>
+      </w:pPr>
+      <w:r>
+        <w:rPr>
+          <w:rFonts w:ascii="Calibri" w:eastAsia="Calibri" w:hAnsi="Calibri" w:cs="Calibri"/>
+        </w:rPr>
+        <w:t>H</w:t>
+      </w:r>
+      <w:r>
+        <w:rPr>
+          <w:rFonts w:ascii="Calibri" w:eastAsia="Calibri" w:hAnsi="Calibri" w:cs="Calibri"/>
+        </w:rPr>
+        <w:t xml:space="preserve">5 </w:t>
+      </w:r>
+      <w:r>
+        <w:rPr>
+          <w:rFonts w:ascii="Calibri" w:eastAsia="Calibri" w:hAnsi="Calibri" w:cs="Calibri"/>
+          <w:lang w:val="en"/>
+        </w:rPr>
+        <w:t>Error Prevention</w:t>
+      </w:r>
+    </w:p>
+    <w:p>
+      <w:pPr>
+        <w:ind w:left="720"/>
+        <w:rPr>
+          <w:rFonts w:ascii="Calibri" w:eastAsia="Calibri" w:hAnsi="Calibri" w:cs="Calibri"/>
+        </w:rPr>
+      </w:pPr>
+      <w:r>
+        <w:rPr>
+          <w:rFonts w:ascii="Calibri" w:eastAsia="Calibri" w:hAnsi="Calibri" w:cs="Calibri"/>
+        </w:rPr>
+        <w:t xml:space="preserve">Where: </w:t>
+      </w:r>
+      <w:r>
+        <w:rPr>
+          <w:rFonts w:ascii="Calibri" w:eastAsia="Calibri" w:hAnsi="Calibri" w:cs="Calibri"/>
+        </w:rPr>
+        <w:t>Aggiunta di una nuova ricetta</w:t>
+      </w:r>
+    </w:p>
+    <w:p>
+      <w:pPr>
+        <w:ind w:left="720"/>
+        <w:rPr>
+          <w:rFonts w:ascii="Calibri" w:eastAsia="Calibri" w:hAnsi="Calibri" w:cs="Calibri"/>
+        </w:rPr>
+      </w:pPr>
+      <w:r>
+        <w:rPr>
+          <w:rFonts w:ascii="Calibri" w:eastAsia="Calibri" w:hAnsi="Calibri" w:cs="Calibri"/>
+        </w:rPr>
+        <w:t xml:space="preserve">What: </w:t>
+      </w:r>
+      <w:r>
+        <w:rPr>
+          <w:rFonts w:ascii="Calibri" w:eastAsia="Calibri" w:hAnsi="Calibri" w:cs="Calibri"/>
+          <w:lang w:val="en"/>
+        </w:rPr>
+        <w:t xml:space="preserve">Non c'è </w:t>
+      </w:r>
+      <w:r>
+        <w:rPr>
+          <w:rFonts w:ascii="Calibri" w:eastAsia="Calibri" w:hAnsi="Calibri" w:cs="Calibri"/>
+          <w:lang w:val="en"/>
+        </w:rPr>
+        <w:t xml:space="preserve">il </w:t>
+      </w:r>
+      <w:r>
+        <w:rPr>
+          <w:rFonts w:ascii="Calibri" w:eastAsia="Calibri" w:hAnsi="Calibri" w:cs="Calibri"/>
+          <w:lang w:val="en"/>
+        </w:rPr>
+        <w:t>default per dati di dosaggio</w:t>
+      </w:r>
+      <w:r>
+        <w:rPr>
+          <w:rFonts w:ascii="Calibri" w:eastAsia="Calibri" w:hAnsi="Calibri" w:cs="Calibri"/>
+          <w:lang w:val="en"/>
+        </w:rPr>
+        <w:t xml:space="preserve"> degli</w:t>
+      </w:r>
+      <w:r>
+        <w:rPr>
+          <w:rFonts w:ascii="Calibri" w:eastAsia="Calibri" w:hAnsi="Calibri" w:cs="Calibri"/>
+          <w:lang w:val="en"/>
+        </w:rPr>
+        <w:t xml:space="preserve"> ingredienti mancanti nel video</w:t>
+      </w:r>
+    </w:p>
+    <w:p>
+      <w:pPr>
+        <w:ind w:left="720"/>
+        <w:rPr>
+          <w:rFonts w:ascii="Calibri" w:eastAsia="Calibri" w:hAnsi="Calibri" w:cs="Calibri"/>
+        </w:rPr>
+      </w:pPr>
+      <w:r>
+        <w:rPr>
+          <w:rFonts w:ascii="Calibri" w:eastAsia="Calibri" w:hAnsi="Calibri" w:cs="Calibri"/>
+        </w:rPr>
+        <w:t xml:space="preserve">Why: </w:t>
+      </w:r>
+      <w:r>
+        <w:rPr>
+          <w:rFonts w:ascii="Calibri" w:eastAsia="Calibri" w:hAnsi="Calibri" w:cs="Calibri"/>
+          <w:lang w:val="en"/>
+        </w:rPr>
+        <w:t>Se nel video non viene specificato un dosaggio (es. sale da mettere nell’acqua per la pasta) non viene specificato nulla e non viene neanche segnalato in alcun modo la mancanza di tale dettaglio</w:t>
+      </w:r>
+    </w:p>
+    <w:p>
+      <w:pPr>
+        <w:ind w:left="720"/>
+        <w:rPr>
+          <w:rFonts w:ascii="Calibri" w:eastAsia="Calibri" w:hAnsi="Calibri" w:cs="Calibri"/>
+        </w:rPr>
+      </w:pPr>
+      <w:r>
+        <w:rPr>
+          <w:rFonts w:ascii="Calibri" w:eastAsia="Calibri" w:hAnsi="Calibri" w:cs="Calibri"/>
+        </w:rPr>
+        <w:t xml:space="preserve">Severity: </w:t>
+      </w:r>
+      <w:r>
+        <w:rPr>
+          <w:rFonts w:ascii="Calibri" w:eastAsia="Calibri" w:hAnsi="Calibri" w:cs="Calibri"/>
+        </w:rPr>
+        <w:t>3</w:t>
+      </w:r>
+    </w:p>
+    <w:p>
+      <w:pPr>
+        <w:numPr>
+          <w:ilvl w:val="0"/>
+          <w:numId w:val="1"/>
+        </w:numPr>
+        <w:rPr>
+          <w:rFonts w:ascii="Calibri" w:eastAsia="Calibri" w:hAnsi="Calibri" w:cs="Calibri"/>
+        </w:rPr>
+      </w:pPr>
+      <w:r>
+        <w:rPr>
+          <w:rFonts w:ascii="Calibri" w:eastAsia="Calibri" w:hAnsi="Calibri" w:cs="Calibri"/>
+        </w:rPr>
+        <w:t>H</w:t>
+      </w:r>
+      <w:r>
+        <w:rPr>
+          <w:rFonts w:ascii="Calibri" w:eastAsia="Calibri" w:hAnsi="Calibri" w:cs="Calibri"/>
+        </w:rPr>
+        <w:t xml:space="preserve">5 </w:t>
+      </w:r>
+      <w:r>
+        <w:rPr>
+          <w:rFonts w:ascii="Calibri" w:eastAsia="Calibri" w:hAnsi="Calibri" w:cs="Calibri"/>
+          <w:lang w:val="en"/>
+        </w:rPr>
+        <w:t>Error Prevention</w:t>
+      </w:r>
+    </w:p>
+    <w:p>
+      <w:pPr>
+        <w:ind w:left="720"/>
+        <w:rPr>
+          <w:rFonts w:ascii="Calibri" w:eastAsia="Calibri" w:hAnsi="Calibri" w:cs="Calibri"/>
+        </w:rPr>
+      </w:pPr>
+      <w:r>
+        <w:rPr>
+          <w:rFonts w:ascii="Calibri" w:eastAsia="Calibri" w:hAnsi="Calibri" w:cs="Calibri"/>
+        </w:rPr>
+        <w:t xml:space="preserve">Where: </w:t>
+      </w:r>
+      <w:r>
+        <w:rPr>
+          <w:rFonts w:ascii="Calibri" w:eastAsia="Calibri" w:hAnsi="Calibri" w:cs="Calibri"/>
+        </w:rPr>
+        <w:t>Aggiunta di una nuova ricetta</w:t>
+      </w:r>
+    </w:p>
+    <w:p>
+      <w:pPr>
+        <w:ind w:left="720"/>
+        <w:rPr>
+          <w:rFonts w:ascii="Calibri" w:eastAsia="Calibri" w:hAnsi="Calibri" w:cs="Calibri"/>
+        </w:rPr>
+      </w:pPr>
+      <w:r>
+        <w:rPr>
+          <w:rFonts w:ascii="Calibri" w:eastAsia="Calibri" w:hAnsi="Calibri" w:cs="Calibri"/>
+        </w:rPr>
+        <w:t xml:space="preserve">What: </w:t>
+      </w:r>
+      <w:r>
+        <w:rPr>
+          <w:rFonts w:ascii="Calibri" w:eastAsia="Calibri" w:hAnsi="Calibri" w:cs="Calibri"/>
+          <w:lang w:val="en"/>
+        </w:rPr>
+        <w:t xml:space="preserve">Non c'è </w:t>
+      </w:r>
+      <w:r>
+        <w:rPr>
+          <w:rFonts w:ascii="Calibri" w:eastAsia="Calibri" w:hAnsi="Calibri" w:cs="Calibri"/>
+          <w:lang w:val="en"/>
+        </w:rPr>
+        <w:t xml:space="preserve">il </w:t>
+      </w:r>
+      <w:r>
+        <w:rPr>
+          <w:rFonts w:ascii="Calibri" w:eastAsia="Calibri" w:hAnsi="Calibri" w:cs="Calibri"/>
+          <w:lang w:val="en"/>
+        </w:rPr>
+        <w:t>default per dati di dosaggio</w:t>
+      </w:r>
+      <w:r>
+        <w:rPr>
+          <w:rFonts w:ascii="Calibri" w:eastAsia="Calibri" w:hAnsi="Calibri" w:cs="Calibri"/>
+          <w:lang w:val="en"/>
+        </w:rPr>
+        <w:t xml:space="preserve"> degli</w:t>
+      </w:r>
+      <w:r>
+        <w:rPr>
+          <w:rFonts w:ascii="Calibri" w:eastAsia="Calibri" w:hAnsi="Calibri" w:cs="Calibri"/>
+          <w:lang w:val="en"/>
+        </w:rPr>
+        <w:t xml:space="preserve"> ingredienti mancanti nel video</w:t>
+      </w:r>
+    </w:p>
+    <w:p>
+      <w:pPr>
+        <w:ind w:left="720"/>
+        <w:rPr>
+          <w:rFonts w:ascii="Calibri" w:eastAsia="Calibri" w:hAnsi="Calibri" w:cs="Calibri"/>
+        </w:rPr>
+      </w:pPr>
+      <w:r>
+        <w:rPr>
+          <w:rFonts w:ascii="Calibri" w:eastAsia="Calibri" w:hAnsi="Calibri" w:cs="Calibri"/>
+        </w:rPr>
+        <w:t xml:space="preserve">Why: </w:t>
+      </w:r>
+      <w:r>
+        <w:rPr>
+          <w:rFonts w:ascii="Calibri" w:eastAsia="Calibri" w:hAnsi="Calibri" w:cs="Calibri"/>
+          <w:lang w:val="en"/>
+        </w:rPr>
+        <w:t>Se nel video non viene specificato un dosaggio (es. sale da mettere nell’acqua per la pasta) non viene specificato nulla e non viene neanche segnalato in alcun modo la mancanza di tale dettaglio</w:t>
+      </w:r>
+    </w:p>
+    <w:p>
+      <w:pPr>
+        <w:ind w:left="720"/>
+        <w:rPr>
+          <w:rFonts w:ascii="Calibri" w:eastAsia="Calibri" w:hAnsi="Calibri" w:cs="Calibri"/>
+        </w:rPr>
+      </w:pPr>
+      <w:r>
+        <w:rPr>
+          <w:rFonts w:ascii="Calibri" w:eastAsia="Calibri" w:hAnsi="Calibri" w:cs="Calibri"/>
+        </w:rPr>
+        <w:t xml:space="preserve">Severity: </w:t>
+      </w:r>
+      <w:r>
+        <w:rPr>
+          <w:rFonts w:ascii="Calibri" w:eastAsia="Calibri" w:hAnsi="Calibri" w:cs="Calibri"/>
+        </w:rPr>
+        <w:t>3</w:t>
+      </w:r>
+    </w:p>
+    <w:p>
+      <w:pPr>
+        <w:numPr>
+          <w:ilvl w:val="0"/>
+          <w:numId w:val="1"/>
+        </w:numPr>
+        <w:rPr>
+          <w:rFonts w:ascii="Calibri" w:eastAsia="Calibri" w:hAnsi="Calibri" w:cs="Calibri"/>
+        </w:rPr>
+      </w:pPr>
+      <w:r>
+        <w:rPr>
+          <w:rFonts w:ascii="Calibri" w:eastAsia="Calibri" w:hAnsi="Calibri" w:cs="Calibri"/>
+        </w:rPr>
+        <w:t>H</w:t>
+      </w:r>
+      <w:r>
+        <w:rPr>
+          <w:rFonts w:ascii="Calibri" w:eastAsia="Calibri" w:hAnsi="Calibri" w:cs="Calibri"/>
+        </w:rPr>
+        <w:t xml:space="preserve">6 </w:t>
+      </w:r>
+      <w:r>
+        <w:rPr>
+          <w:rFonts w:ascii="Calibri" w:eastAsia="Calibri" w:hAnsi="Calibri" w:cs="Calibri"/>
+          <w:lang w:val="en"/>
+        </w:rPr>
+        <w:t>Recognition Rather Than Recall</w:t>
+      </w:r>
+    </w:p>
+    <w:p>
+      <w:pPr>
+        <w:ind w:left="720"/>
+        <w:rPr>
+          <w:rFonts w:ascii="Calibri" w:eastAsia="Calibri" w:hAnsi="Calibri" w:cs="Calibri"/>
+        </w:rPr>
+      </w:pPr>
+      <w:r>
+        <w:rPr>
+          <w:rFonts w:ascii="Calibri" w:eastAsia="Calibri" w:hAnsi="Calibri" w:cs="Calibri"/>
+        </w:rPr>
+        <w:t xml:space="preserve">Where: </w:t>
+      </w:r>
+      <w:r>
+        <w:rPr>
+          <w:rFonts w:ascii="Calibri" w:eastAsia="Calibri" w:hAnsi="Calibri" w:cs="Calibri"/>
+        </w:rPr>
+        <w:t>Aggiunta di una nuova ricetta</w:t>
+      </w:r>
+    </w:p>
+    <w:p>
+      <w:pPr>
+        <w:ind w:left="720"/>
+        <w:rPr>
+          <w:rFonts w:ascii="Calibri" w:eastAsia="Calibri" w:hAnsi="Calibri" w:cs="Calibri"/>
+        </w:rPr>
+      </w:pPr>
+      <w:r>
+        <w:rPr>
+          <w:rFonts w:ascii="Calibri" w:eastAsia="Calibri" w:hAnsi="Calibri" w:cs="Calibri"/>
+        </w:rPr>
+        <w:t xml:space="preserve">What: </w:t>
+      </w:r>
+      <w:r>
+        <w:rPr>
+          <w:rFonts w:ascii="Calibri" w:eastAsia="Calibri" w:hAnsi="Calibri" w:cs="Calibri"/>
+          <w:lang w:val="en"/>
+        </w:rPr>
+        <w:t xml:space="preserve">La ricetta viene automaticamente aggiunta senza possibilità intermedia di </w:t>
+      </w:r>
+      <w:r>
+        <w:rPr>
+          <w:rFonts w:ascii="Calibri" w:eastAsia="Calibri" w:hAnsi="Calibri" w:cs="Calibri"/>
+          <w:lang w:val="en"/>
+        </w:rPr>
+        <w:t>visualizzare risultato dell’estrazione</w:t>
+      </w:r>
+    </w:p>
+    <w:p>
+      <w:pPr>
+        <w:ind w:left="720"/>
+        <w:rPr>
+          <w:rFonts w:ascii="Calibri" w:eastAsia="Calibri" w:hAnsi="Calibri" w:cs="Calibri"/>
+        </w:rPr>
+      </w:pPr>
+      <w:r>
+        <w:rPr>
+          <w:rFonts w:ascii="Calibri" w:eastAsia="Calibri" w:hAnsi="Calibri" w:cs="Calibri"/>
+        </w:rPr>
+        <w:t xml:space="preserve">Why: </w:t>
+      </w:r>
+      <w:r>
+        <w:rPr>
+          <w:rFonts w:ascii="Calibri" w:eastAsia="Calibri" w:hAnsi="Calibri" w:cs="Calibri"/>
+          <w:lang w:val="en"/>
+        </w:rPr>
+        <w:t>Se l’estrazione ha avuto problemi o non è stata corretta, l’utente deve per forza modificare la ricetta dopo che è già stata inserita nel proprio elenco</w:t>
+      </w:r>
+    </w:p>
+    <w:p>
+      <w:pPr>
+        <w:ind w:left="720"/>
+        <w:rPr>
+          <w:rFonts w:ascii="Calibri" w:eastAsia="Calibri" w:hAnsi="Calibri" w:cs="Calibri"/>
+        </w:rPr>
+      </w:pPr>
+      <w:r>
+        <w:rPr>
+          <w:rFonts w:ascii="Calibri" w:eastAsia="Calibri" w:hAnsi="Calibri" w:cs="Calibri"/>
+        </w:rPr>
+        <w:t xml:space="preserve">Severity: </w:t>
+      </w:r>
+      <w:r>
+        <w:rPr>
+          <w:rFonts w:ascii="Calibri" w:eastAsia="Calibri" w:hAnsi="Calibri" w:cs="Calibri"/>
+        </w:rPr>
+        <w:t>2</w:t>
+      </w:r>
+    </w:p>
+    <w:p>
+      <w:pPr>
+        <w:numPr>
+          <w:ilvl w:val="0"/>
+          <w:numId w:val="1"/>
+        </w:numPr>
+        <w:rPr>
+          <w:rFonts w:ascii="Calibri" w:eastAsia="Calibri" w:hAnsi="Calibri" w:cs="Calibri"/>
+        </w:rPr>
+      </w:pPr>
+      <w:r>
+        <w:rPr>
+          <w:rFonts w:ascii="Calibri" w:eastAsia="Calibri" w:hAnsi="Calibri" w:cs="Calibri"/>
+        </w:rPr>
+        <w:lastRenderedPageBreak/>
+        <w:t>H</w:t>
+      </w:r>
+      <w:r>
+        <w:rPr>
+          <w:rFonts w:ascii="Calibri" w:eastAsia="Calibri" w:hAnsi="Calibri" w:cs="Calibri"/>
+        </w:rPr>
+        <w:t xml:space="preserve">7 </w:t>
+      </w:r>
+      <w:r>
+        <w:rPr>
+          <w:rFonts w:ascii="Calibri" w:eastAsia="Calibri" w:hAnsi="Calibri" w:cs="Calibri"/>
+          <w:lang w:val="en"/>
+        </w:rPr>
+        <w:t>Flexibility And Efficiency of Use</w:t>
+      </w:r>
+    </w:p>
+    <w:p>
+      <w:pPr>
+        <w:ind w:left="720"/>
+        <w:rPr>
+          <w:rFonts w:ascii="Calibri" w:eastAsia="Calibri" w:hAnsi="Calibri" w:cs="Calibri"/>
+        </w:rPr>
+      </w:pPr>
+      <w:r>
+        <w:rPr>
+          <w:rFonts w:ascii="Calibri" w:eastAsia="Calibri" w:hAnsi="Calibri" w:cs="Calibri"/>
+        </w:rPr>
+        <w:t xml:space="preserve">Where: </w:t>
+      </w:r>
+      <w:r>
+        <w:rPr>
+          <w:rFonts w:ascii="Calibri" w:eastAsia="Calibri" w:hAnsi="Calibri" w:cs="Calibri"/>
+        </w:rPr>
+        <w:t>Modifica passaggio di una ricetta</w:t>
+      </w:r>
+    </w:p>
+    <w:p>
+      <w:pPr>
+        <w:ind w:left="720"/>
+        <w:rPr>
+          <w:rFonts w:ascii="Calibri" w:eastAsia="Calibri" w:hAnsi="Calibri" w:cs="Calibri"/>
+        </w:rPr>
+      </w:pPr>
+      <w:r>
+        <w:rPr>
+          <w:rFonts w:ascii="Calibri" w:eastAsia="Calibri" w:hAnsi="Calibri" w:cs="Calibri"/>
+        </w:rPr>
+        <w:t xml:space="preserve">What: </w:t>
+      </w:r>
+      <w:r>
+        <w:rPr>
+          <w:rFonts w:ascii="Calibri" w:eastAsia="Calibri" w:hAnsi="Calibri" w:cs="Calibri"/>
+          <w:lang w:val="en"/>
+        </w:rPr>
+        <w:t xml:space="preserve">Il modo di modificare </w:t>
+      </w:r>
+      <w:r>
+        <w:rPr>
+          <w:rFonts w:ascii="Calibri" w:eastAsia="Calibri" w:hAnsi="Calibri" w:cs="Calibri"/>
+          <w:lang w:val="en"/>
+        </w:rPr>
+        <w:t>uno step</w:t>
+      </w:r>
+      <w:r>
+        <w:rPr>
+          <w:rFonts w:ascii="Calibri" w:eastAsia="Calibri" w:hAnsi="Calibri" w:cs="Calibri"/>
+          <w:lang w:val="en"/>
+        </w:rPr>
+        <w:t xml:space="preserve"> è stato trovato in modo totalmente casuale (long press sopra, senza alcun tipo di suggerimento)</w:t>
+      </w:r>
+    </w:p>
+    <w:p>
+      <w:pPr>
+        <w:ind w:left="720"/>
+        <w:rPr>
+          <w:rFonts w:ascii="Calibri" w:eastAsia="Calibri" w:hAnsi="Calibri" w:cs="Calibri"/>
+        </w:rPr>
+      </w:pPr>
+      <w:r>
+        <w:rPr>
+          <w:rFonts w:ascii="Calibri" w:eastAsia="Calibri" w:hAnsi="Calibri" w:cs="Calibri"/>
+        </w:rPr>
+        <w:t xml:space="preserve">Why: </w:t>
+      </w:r>
+      <w:r>
+        <w:rPr>
+          <w:rFonts w:ascii="Calibri" w:eastAsia="Calibri" w:hAnsi="Calibri" w:cs="Calibri"/>
+          <w:lang w:val="en"/>
+        </w:rPr>
+        <w:t>Non viene spiegato da nessuna parte e soprattutto non c’è nessun altro modo per farlo</w:t>
+      </w:r>
+    </w:p>
+    <w:p>
+      <w:pPr>
+        <w:ind w:left="720"/>
+        <w:rPr>
+          <w:rFonts w:ascii="Calibri" w:eastAsia="Calibri" w:hAnsi="Calibri" w:cs="Calibri"/>
+        </w:rPr>
+      </w:pPr>
+      <w:r>
+        <w:rPr>
+          <w:rFonts w:ascii="Calibri" w:eastAsia="Calibri" w:hAnsi="Calibri" w:cs="Calibri"/>
+        </w:rPr>
+        <w:t xml:space="preserve">Severity: </w:t>
+      </w:r>
+      <w:r>
+        <w:rPr>
+          <w:rFonts w:ascii="Calibri" w:eastAsia="Calibri" w:hAnsi="Calibri" w:cs="Calibri"/>
+        </w:rPr>
+        <w:t>3</w:t>
+      </w:r>
+    </w:p>
+    <w:p>
+      <w:pPr>
+        <w:numPr>
+          <w:ilvl w:val="0"/>
+          <w:numId w:val="1"/>
+        </w:numPr>
+        <w:rPr>
+          <w:rFonts w:ascii="Calibri" w:eastAsia="Calibri" w:hAnsi="Calibri" w:cs="Calibri"/>
+        </w:rPr>
+      </w:pPr>
+      <w:r>
+        <w:rPr>
+          <w:rFonts w:ascii="Calibri" w:eastAsia="Calibri" w:hAnsi="Calibri" w:cs="Calibri"/>
+        </w:rPr>
+        <w:t>H</w:t>
+      </w:r>
+      <w:r>
+        <w:rPr>
+          <w:rFonts w:ascii="Calibri" w:eastAsia="Calibri" w:hAnsi="Calibri" w:cs="Calibri"/>
+        </w:rPr>
+        <w:t xml:space="preserve">9 </w:t>
+      </w:r>
+      <w:r>
+        <w:rPr>
+          <w:rFonts w:ascii="Calibri" w:eastAsia="Calibri" w:hAnsi="Calibri" w:cs="Calibri"/>
+          <w:lang w:val="en"/>
+        </w:rPr>
+        <w:t>Help Users with Errors</w:t>
+      </w:r>
+    </w:p>
+    <w:p>
+      <w:pPr>
+        <w:ind w:left="720"/>
+        <w:rPr>
+          <w:rFonts w:ascii="Calibri" w:eastAsia="Calibri" w:hAnsi="Calibri" w:cs="Calibri"/>
+        </w:rPr>
+      </w:pPr>
+      <w:r>
+        <w:rPr>
+          <w:rFonts w:ascii="Calibri" w:eastAsia="Calibri" w:hAnsi="Calibri" w:cs="Calibri"/>
+        </w:rPr>
+        <w:t xml:space="preserve">Where: </w:t>
+      </w:r>
+      <w:r>
+        <w:rPr>
+          <w:rFonts w:ascii="Calibri" w:eastAsia="Calibri" w:hAnsi="Calibri" w:cs="Calibri"/>
+        </w:rPr>
+        <w:t>In tutte le pagine e task</w:t>
+      </w:r>
+    </w:p>
+    <w:p>
+      <w:pPr>
+        <w:ind w:left="720"/>
+        <w:rPr>
+          <w:rFonts w:ascii="Calibri" w:eastAsia="Calibri" w:hAnsi="Calibri" w:cs="Calibri"/>
+        </w:rPr>
+      </w:pPr>
+      <w:r>
+        <w:rPr>
+          <w:rFonts w:ascii="Calibri" w:eastAsia="Calibri" w:hAnsi="Calibri" w:cs="Calibri"/>
+        </w:rPr>
+        <w:t xml:space="preserve">What: </w:t>
+      </w:r>
+      <w:r>
+        <w:rPr>
+          <w:rFonts w:ascii="Calibri" w:eastAsia="Calibri" w:hAnsi="Calibri" w:cs="Calibri"/>
+          <w:lang w:val="en"/>
+        </w:rPr>
+        <w:t xml:space="preserve">Gli errori non sono sempre </w:t>
+      </w:r>
+      <w:r>
+        <w:rPr>
+          <w:rFonts w:ascii="Calibri" w:eastAsia="Calibri" w:hAnsi="Calibri" w:cs="Calibri"/>
+          <w:lang w:val="en"/>
+        </w:rPr>
+        <w:t>riconoscibili</w:t>
+      </w:r>
+    </w:p>
+    <w:p>
+      <w:pPr>
+        <w:ind w:left="720"/>
+        <w:rPr>
+          <w:rFonts w:ascii="Calibri" w:eastAsia="Calibri" w:hAnsi="Calibri" w:cs="Calibri"/>
+        </w:rPr>
+      </w:pPr>
+      <w:r>
+        <w:rPr>
+          <w:rFonts w:ascii="Calibri" w:eastAsia="Calibri" w:hAnsi="Calibri" w:cs="Calibri"/>
+        </w:rPr>
+        <w:t xml:space="preserve">Why: </w:t>
+      </w:r>
+      <w:r>
+        <w:rPr>
+          <w:rFonts w:ascii="Calibri" w:eastAsia="Calibri" w:hAnsi="Calibri" w:cs="Calibri"/>
+          <w:lang w:val="en"/>
+        </w:rPr>
+        <w:t>I</w:t>
+      </w:r>
+      <w:r>
+        <w:rPr>
+          <w:rFonts w:ascii="Calibri" w:eastAsia="Calibri" w:hAnsi="Calibri" w:cs="Calibri"/>
+          <w:lang w:val="en"/>
+        </w:rPr>
+        <w:t xml:space="preserve">l colore degli errori è tipicamente rosso e il tema dell'app è sul rosa pesca. Inoltre gli errori sono mostrati in un piccolo riquadro in </w:t>
+      </w:r>
+      <w:r>
+        <w:rPr>
+          <w:rFonts w:ascii="Calibri" w:eastAsia="Calibri" w:hAnsi="Calibri" w:cs="Calibri"/>
+          <w:lang w:val="en"/>
+        </w:rPr>
+        <w:t>alto</w:t>
+      </w:r>
+      <w:r>
+        <w:rPr>
+          <w:rFonts w:ascii="Calibri" w:eastAsia="Calibri" w:hAnsi="Calibri" w:cs="Calibri"/>
+          <w:lang w:val="en"/>
+        </w:rPr>
+        <w:t xml:space="preserve"> dello stesso colore e forma che viene usato per le informazioni di successo (l’unica variante è l’icona che dal check diventa una X)</w:t>
+      </w:r>
+      <w:r>
+        <w:rPr>
+          <w:rFonts w:ascii="Calibri" w:eastAsia="Calibri" w:hAnsi="Calibri" w:cs="Calibri"/>
+          <w:lang w:val="en"/>
+        </w:rPr>
+        <w:t xml:space="preserve"> quindi non è facile accorgersene, sarebbe meglio fossero al centro della pagina</w:t>
+      </w:r>
+    </w:p>
+    <w:p>
+      <w:pPr>
+        <w:ind w:left="720"/>
+        <w:rPr>
+          <w:rFonts w:ascii="Calibri" w:eastAsia="Calibri" w:hAnsi="Calibri" w:cs="Calibri"/>
+        </w:rPr>
+      </w:pPr>
+      <w:r>
+        <w:rPr>
+          <w:rFonts w:ascii="Calibri" w:eastAsia="Calibri" w:hAnsi="Calibri" w:cs="Calibri"/>
+        </w:rPr>
+        <w:t xml:space="preserve">Severity: </w:t>
+      </w:r>
+      <w:r>
+        <w:rPr>
+          <w:rFonts w:ascii="Calibri" w:eastAsia="Calibri" w:hAnsi="Calibri" w:cs="Calibri"/>
+        </w:rPr>
+        <w:t>3</w:t>
+      </w:r>
+    </w:p>
+    <w:p>
+      <w:pPr>
+        <w:numPr>
+          <w:ilvl w:val="0"/>
+          <w:numId w:val="1"/>
+        </w:numPr>
+        <w:rPr>
+          <w:rFonts w:ascii="Calibri" w:eastAsia="Calibri" w:hAnsi="Calibri" w:cs="Calibri"/>
+        </w:rPr>
+      </w:pPr>
+      <w:r>
+        <w:rPr>
+          <w:rFonts w:ascii="Calibri" w:eastAsia="Calibri" w:hAnsi="Calibri" w:cs="Calibri"/>
+        </w:rPr>
+        <w:t>H</w:t>
+      </w:r>
+      <w:r>
+        <w:rPr>
+          <w:rFonts w:ascii="Calibri" w:eastAsia="Calibri" w:hAnsi="Calibri" w:cs="Calibri"/>
+        </w:rPr>
+        <w:t xml:space="preserve">9 </w:t>
+      </w:r>
+      <w:r>
+        <w:rPr>
+          <w:rFonts w:ascii="Calibri" w:eastAsia="Calibri" w:hAnsi="Calibri" w:cs="Calibri"/>
+          <w:lang w:val="en"/>
+        </w:rPr>
+        <w:t>Help Users with Errors</w:t>
+      </w:r>
+    </w:p>
+    <w:p>
+      <w:pPr>
+        <w:ind w:left="720"/>
+        <w:rPr>
+          <w:rFonts w:ascii="Calibri" w:eastAsia="Calibri" w:hAnsi="Calibri" w:cs="Calibri"/>
+        </w:rPr>
+      </w:pPr>
+      <w:r>
+        <w:rPr>
+          <w:rFonts w:ascii="Calibri" w:eastAsia="Calibri" w:hAnsi="Calibri" w:cs="Calibri"/>
+        </w:rPr>
+        <w:t xml:space="preserve">Where: </w:t>
+      </w:r>
+      <w:r>
+        <w:rPr>
+          <w:rFonts w:ascii="Calibri" w:eastAsia="Calibri" w:hAnsi="Calibri" w:cs="Calibri"/>
+        </w:rPr>
+        <w:t>In tutte le pagine e task</w:t>
+      </w:r>
+    </w:p>
+    <w:p>
+      <w:pPr>
+        <w:ind w:left="720"/>
+        <w:rPr>
+          <w:rFonts w:ascii="Calibri" w:eastAsia="Calibri" w:hAnsi="Calibri" w:cs="Calibri"/>
+        </w:rPr>
+      </w:pPr>
+      <w:r>
+        <w:rPr>
+          <w:rFonts w:ascii="Calibri" w:eastAsia="Calibri" w:hAnsi="Calibri" w:cs="Calibri"/>
+        </w:rPr>
+        <w:t xml:space="preserve">What: </w:t>
+      </w:r>
+      <w:r>
+        <w:rPr>
+          <w:rFonts w:ascii="Calibri" w:eastAsia="Calibri" w:hAnsi="Calibri" w:cs="Calibri"/>
+          <w:lang w:val="en"/>
+        </w:rPr>
+        <w:t xml:space="preserve">Gli errori non </w:t>
+      </w:r>
+      <w:r>
+        <w:rPr>
+          <w:rFonts w:ascii="Calibri" w:eastAsia="Calibri" w:hAnsi="Calibri" w:cs="Calibri"/>
+          <w:lang w:val="en"/>
+        </w:rPr>
+        <w:t>sono seguiti da una spiegazione o da un possibile modo per risolvere</w:t>
+      </w:r>
+    </w:p>
+    <w:p>
+      <w:pPr>
+        <w:ind w:left="720"/>
+        <w:rPr>
+          <w:rFonts w:ascii="Calibri" w:eastAsia="Calibri" w:hAnsi="Calibri" w:cs="Calibri"/>
+        </w:rPr>
+      </w:pPr>
+      <w:r>
+        <w:rPr>
+          <w:rFonts w:ascii="Calibri" w:eastAsia="Calibri" w:hAnsi="Calibri" w:cs="Calibri"/>
+        </w:rPr>
+        <w:t xml:space="preserve">Why: </w:t>
+      </w:r>
+      <w:r>
+        <w:rPr>
+          <w:rFonts w:ascii="Calibri" w:eastAsia="Calibri" w:hAnsi="Calibri" w:cs="Calibri"/>
+        </w:rPr>
+        <w:t>Non viene fornito nessun suggerimento su come risolvere l'errore o spiegazione sul perché sia avvenuto</w:t>
+      </w:r>
+    </w:p>
+    <w:p>
+      <w:pPr>
+        <w:ind w:left="720"/>
+        <w:rPr>
+          <w:rFonts w:ascii="Calibri" w:eastAsia="Calibri" w:hAnsi="Calibri" w:cs="Calibri"/>
+        </w:rPr>
+      </w:pPr>
+      <w:r>
+        <w:rPr>
+          <w:rFonts w:ascii="Calibri" w:eastAsia="Calibri" w:hAnsi="Calibri" w:cs="Calibri"/>
+        </w:rPr>
+        <w:t xml:space="preserve">Severity: </w:t>
+      </w:r>
+      <w:r>
+        <w:rPr>
+          <w:rFonts w:ascii="Calibri" w:eastAsia="Calibri" w:hAnsi="Calibri" w:cs="Calibri"/>
+        </w:rPr>
+        <w:t>3</w:t>
+      </w:r>
+    </w:p>
+    <w:p>
+      <w:pPr>
+        <w:numPr>
+          <w:ilvl w:val="0"/>
+          <w:numId w:val="1"/>
+        </w:numPr>
+        <w:rPr>
+          <w:rFonts w:ascii="Calibri" w:eastAsia="Calibri" w:hAnsi="Calibri" w:cs="Calibri"/>
+        </w:rPr>
+      </w:pPr>
+      <w:r>
+        <w:rPr>
+          <w:rFonts w:ascii="Calibri" w:eastAsia="Calibri" w:hAnsi="Calibri" w:cs="Calibri"/>
+        </w:rPr>
+        <w:t>H</w:t>
+      </w:r>
+      <w:r>
+        <w:rPr>
+          <w:rFonts w:ascii="Calibri" w:eastAsia="Calibri" w:hAnsi="Calibri" w:cs="Calibri"/>
+        </w:rPr>
+        <w:t xml:space="preserve">9 </w:t>
+      </w:r>
+      <w:r>
+        <w:rPr>
+          <w:rFonts w:ascii="Calibri" w:eastAsia="Calibri" w:hAnsi="Calibri" w:cs="Calibri"/>
+          <w:lang w:val="en"/>
+        </w:rPr>
+        <w:t>Help Users with Errors</w:t>
+      </w:r>
+    </w:p>
+    <w:p>
+      <w:pPr>
+        <w:ind w:left="720"/>
+        <w:rPr>
+          <w:rFonts w:ascii="Calibri" w:eastAsia="Calibri" w:hAnsi="Calibri" w:cs="Calibri"/>
+        </w:rPr>
+      </w:pPr>
+      <w:r>
+        <w:rPr>
+          <w:rFonts w:ascii="Calibri" w:eastAsia="Calibri" w:hAnsi="Calibri" w:cs="Calibri"/>
+        </w:rPr>
+        <w:t xml:space="preserve">Where: </w:t>
+      </w:r>
+      <w:r>
+        <w:rPr>
+          <w:rFonts w:ascii="Calibri" w:eastAsia="Calibri" w:hAnsi="Calibri" w:cs="Calibri"/>
+        </w:rPr>
+        <w:t>Aggiunta di una ricetta in calendario</w:t>
+      </w:r>
+    </w:p>
+    <w:p>
+      <w:pPr>
+        <w:ind w:left="720"/>
+        <w:rPr>
+          <w:rFonts w:ascii="Calibri" w:eastAsia="Calibri" w:hAnsi="Calibri" w:cs="Calibri"/>
+        </w:rPr>
+      </w:pPr>
+      <w:r>
+        <w:rPr>
+          <w:rFonts w:ascii="Calibri" w:eastAsia="Calibri" w:hAnsi="Calibri" w:cs="Calibri"/>
+        </w:rPr>
+        <w:t xml:space="preserve">What: </w:t>
+      </w:r>
+      <w:r>
+        <w:rPr>
+          <w:rFonts w:ascii="Calibri" w:eastAsia="Calibri" w:hAnsi="Calibri" w:cs="Calibri"/>
+          <w:lang w:val="en"/>
+        </w:rPr>
+        <w:t xml:space="preserve">Il date picker non fa andare oltre 2 settimane </w:t>
+      </w:r>
+    </w:p>
+    <w:p>
+      <w:pPr>
+        <w:ind w:left="720"/>
+        <w:rPr>
+          <w:rFonts w:ascii="Calibri" w:eastAsia="Calibri" w:hAnsi="Calibri" w:cs="Calibri"/>
+        </w:rPr>
+      </w:pPr>
+      <w:r>
+        <w:rPr>
+          <w:rFonts w:ascii="Calibri" w:eastAsia="Calibri" w:hAnsi="Calibri" w:cs="Calibri"/>
+        </w:rPr>
+        <w:t xml:space="preserve">Why: </w:t>
+      </w:r>
+      <w:r>
+        <w:rPr>
+          <w:rFonts w:ascii="Calibri" w:eastAsia="Calibri" w:hAnsi="Calibri" w:cs="Calibri"/>
+        </w:rPr>
+        <w:t>Non viene</w:t>
+      </w:r>
+      <w:r>
+        <w:rPr>
+          <w:rFonts w:ascii="Calibri" w:eastAsia="Calibri" w:hAnsi="Calibri" w:cs="Calibri"/>
+          <w:lang w:val="en"/>
+        </w:rPr>
+        <w:t xml:space="preserve"> </w:t>
+      </w:r>
+      <w:r>
+        <w:rPr>
+          <w:rFonts w:ascii="Calibri" w:eastAsia="Calibri" w:hAnsi="Calibri" w:cs="Calibri"/>
+          <w:lang w:val="en"/>
+        </w:rPr>
+        <w:t>spiegato questo limite</w:t>
+      </w:r>
+      <w:r>
+        <w:rPr>
+          <w:rFonts w:ascii="Calibri" w:eastAsia="Calibri" w:hAnsi="Calibri" w:cs="Calibri"/>
+          <w:lang w:val="en"/>
+        </w:rPr>
+        <w:t xml:space="preserve"> in nessuna pagina</w:t>
+      </w:r>
+    </w:p>
+    <w:p>
+      <w:pPr>
+        <w:ind w:left="720"/>
+        <w:rPr>
+          <w:rFonts w:ascii="Calibri" w:eastAsia="Calibri" w:hAnsi="Calibri" w:cs="Calibri"/>
+        </w:rPr>
+      </w:pPr>
+      <w:r>
+        <w:rPr>
+          <w:rFonts w:ascii="Calibri" w:eastAsia="Calibri" w:hAnsi="Calibri" w:cs="Calibri"/>
+        </w:rPr>
+        <w:t xml:space="preserve">Severity: </w:t>
+      </w:r>
+      <w:r>
+        <w:rPr>
+          <w:rFonts w:ascii="Calibri" w:eastAsia="Calibri" w:hAnsi="Calibri" w:cs="Calibri"/>
+        </w:rPr>
+        <w:t>4</w:t>
+      </w:r>
+    </w:p>
+    <w:p>
+      <w:pPr>
+        <w:numPr>
+          <w:ilvl w:val="0"/>
+          <w:numId w:val="1"/>
+        </w:numPr>
+        <w:rPr>
+          <w:rFonts w:ascii="Calibri" w:eastAsia="Calibri" w:hAnsi="Calibri" w:cs="Calibri"/>
+        </w:rPr>
+      </w:pPr>
+      <w:r>
+        <w:rPr>
+          <w:rFonts w:ascii="Calibri" w:eastAsia="Calibri" w:hAnsi="Calibri" w:cs="Calibri"/>
+        </w:rPr>
+        <w:t>H</w:t>
+      </w:r>
+      <w:r>
+        <w:rPr>
+          <w:rFonts w:ascii="Calibri" w:eastAsia="Calibri" w:hAnsi="Calibri" w:cs="Calibri"/>
+        </w:rPr>
+        <w:t xml:space="preserve">10 </w:t>
+      </w:r>
+      <w:r>
+        <w:rPr>
+          <w:rFonts w:ascii="Calibri" w:eastAsia="Calibri" w:hAnsi="Calibri" w:cs="Calibri"/>
+          <w:lang w:val="en"/>
+        </w:rPr>
+        <w:t>Help And Documentation</w:t>
+      </w:r>
+    </w:p>
+    <w:p>
+      <w:pPr>
+        <w:ind w:left="720"/>
+        <w:rPr>
+          <w:rFonts w:ascii="Calibri" w:eastAsia="Calibri" w:hAnsi="Calibri" w:cs="Calibri"/>
+        </w:rPr>
+      </w:pPr>
+      <w:r>
+        <w:rPr>
+          <w:rFonts w:ascii="Calibri" w:eastAsia="Calibri" w:hAnsi="Calibri" w:cs="Calibri"/>
+        </w:rPr>
+        <w:t xml:space="preserve">Where: </w:t>
+      </w:r>
+      <w:r>
+        <w:rPr>
+          <w:rFonts w:ascii="Calibri" w:eastAsia="Calibri" w:hAnsi="Calibri" w:cs="Calibri"/>
+        </w:rPr>
+        <w:t xml:space="preserve">Aggiunta di </w:t>
+      </w:r>
+      <w:r>
+        <w:rPr>
+          <w:rFonts w:ascii="Calibri" w:eastAsia="Calibri" w:hAnsi="Calibri" w:cs="Calibri"/>
+        </w:rPr>
+        <w:t>una nuova ricetta</w:t>
+      </w:r>
+    </w:p>
+    <w:p>
+      <w:pPr>
+        <w:ind w:left="720"/>
+        <w:rPr>
+          <w:rFonts w:ascii="Calibri" w:eastAsia="Calibri" w:hAnsi="Calibri" w:cs="Calibri"/>
+        </w:rPr>
+      </w:pPr>
+      <w:r>
+        <w:rPr>
+          <w:rFonts w:ascii="Calibri" w:eastAsia="Calibri" w:hAnsi="Calibri" w:cs="Calibri"/>
+        </w:rPr>
+        <w:t xml:space="preserve">What: </w:t>
+      </w:r>
+      <w:r>
+        <w:rPr>
+          <w:rFonts w:ascii="Calibri" w:eastAsia="Calibri" w:hAnsi="Calibri" w:cs="Calibri"/>
+          <w:lang w:val="en"/>
+        </w:rPr>
+        <w:t xml:space="preserve">Quando si aggiunge la prima ricetta non viene fornito </w:t>
+      </w:r>
+      <w:r>
+        <w:rPr>
+          <w:rFonts w:ascii="Calibri" w:eastAsia="Calibri" w:hAnsi="Calibri" w:cs="Calibri"/>
+          <w:lang w:val="en"/>
+        </w:rPr>
+        <w:t xml:space="preserve">nessun </w:t>
+      </w:r>
+      <w:r>
+        <w:rPr>
+          <w:rFonts w:ascii="Calibri" w:eastAsia="Calibri" w:hAnsi="Calibri" w:cs="Calibri"/>
+          <w:lang w:val="en"/>
+        </w:rPr>
+        <w:t>tutorial su quali siano le funzionalità o gli step da eseguire per esplorare l'app</w:t>
+      </w:r>
+    </w:p>
+    <w:p>
+      <w:pPr>
+        <w:ind w:left="720"/>
+        <w:rPr>
+          <w:rFonts w:ascii="Calibri" w:eastAsia="Calibri" w:hAnsi="Calibri" w:cs="Calibri"/>
+        </w:rPr>
+      </w:pPr>
+      <w:r>
+        <w:rPr>
+          <w:rFonts w:ascii="Calibri" w:eastAsia="Calibri" w:hAnsi="Calibri" w:cs="Calibri"/>
+        </w:rPr>
+        <w:t xml:space="preserve">Why: </w:t>
+      </w:r>
+      <w:r>
+        <w:rPr>
+          <w:rFonts w:ascii="Calibri" w:eastAsia="Calibri" w:hAnsi="Calibri" w:cs="Calibri"/>
+        </w:rPr>
+        <w:t xml:space="preserve">I nuovi utenti potrebbero non usare </w:t>
+      </w:r>
+      <w:r>
+        <w:rPr>
+          <w:rFonts w:ascii="Calibri" w:eastAsia="Calibri" w:hAnsi="Calibri" w:cs="Calibri"/>
+          <w:u w:val="single"/>
+        </w:rPr>
+        <w:t>al</w:t>
+      </w:r>
+      <w:r>
+        <w:rPr>
+          <w:rFonts w:ascii="Calibri" w:eastAsia="Calibri" w:hAnsi="Calibri" w:cs="Calibri"/>
+        </w:rPr>
+        <w:t xml:space="preserve"> 100% le funzionalità dell’app o non comprendere la vera utilità</w:t>
+      </w:r>
+    </w:p>
+    <w:p>
+      <w:pPr>
+        <w:ind w:left="720"/>
+        <w:rPr>
+          <w:rFonts w:ascii="Calibri" w:eastAsia="Calibri" w:hAnsi="Calibri" w:cs="Calibri"/>
+        </w:rPr>
+      </w:pPr>
+      <w:r>
+        <w:rPr>
+          <w:rFonts w:ascii="Calibri" w:eastAsia="Calibri" w:hAnsi="Calibri" w:cs="Calibri"/>
+        </w:rPr>
+        <w:t xml:space="preserve">Severity: </w:t>
+      </w:r>
+      <w:r>
+        <w:rPr>
+          <w:rFonts w:ascii="Calibri" w:eastAsia="Calibri" w:hAnsi="Calibri" w:cs="Calibri"/>
+        </w:rPr>
+        <w:t>3</w:t>
+      </w:r>
+    </w:p>
+    <w:p>
+      <w:pPr>
+        <w:numPr>
+          <w:ilvl w:val="0"/>
+          <w:numId w:val="1"/>
+        </w:numPr>
+        <w:rPr>
+          <w:rFonts w:ascii="Calibri" w:eastAsia="Calibri" w:hAnsi="Calibri" w:cs="Calibri"/>
+        </w:rPr>
+      </w:pPr>
+      <w:r>
+        <w:rPr>
+          <w:rFonts w:ascii="Calibri" w:eastAsia="Calibri" w:hAnsi="Calibri" w:cs="Calibri"/>
+        </w:rPr>
+        <w:t>H</w:t>
+      </w:r>
+      <w:r>
+        <w:rPr>
+          <w:rFonts w:ascii="Calibri" w:eastAsia="Calibri" w:hAnsi="Calibri" w:cs="Calibri"/>
+        </w:rPr>
+        <w:t xml:space="preserve">10 </w:t>
+      </w:r>
+      <w:r>
+        <w:rPr>
+          <w:rFonts w:ascii="Calibri" w:eastAsia="Calibri" w:hAnsi="Calibri" w:cs="Calibri"/>
+          <w:lang w:val="en"/>
+        </w:rPr>
+        <w:t>Help And Documentation</w:t>
+      </w:r>
+    </w:p>
+    <w:p>
+      <w:pPr>
+        <w:ind w:left="720"/>
+        <w:rPr>
+          <w:rFonts w:ascii="Calibri" w:eastAsia="Calibri" w:hAnsi="Calibri" w:cs="Calibri"/>
+        </w:rPr>
+      </w:pPr>
+      <w:r>
+        <w:rPr>
+          <w:rFonts w:ascii="Calibri" w:eastAsia="Calibri" w:hAnsi="Calibri" w:cs="Calibri"/>
+        </w:rPr>
+        <w:t xml:space="preserve">Where: </w:t>
+      </w:r>
+      <w:r>
+        <w:rPr>
+          <w:rFonts w:ascii="Calibri" w:eastAsia="Calibri" w:hAnsi="Calibri" w:cs="Calibri"/>
+        </w:rPr>
+        <w:t>Impostazioni</w:t>
+      </w:r>
+    </w:p>
+    <w:p>
+      <w:pPr>
+        <w:ind w:left="720"/>
+        <w:rPr>
+          <w:rFonts w:ascii="Calibri" w:eastAsia="Calibri" w:hAnsi="Calibri" w:cs="Calibri"/>
+        </w:rPr>
+      </w:pPr>
+      <w:r>
+        <w:rPr>
+          <w:rFonts w:ascii="Calibri" w:eastAsia="Calibri" w:hAnsi="Calibri" w:cs="Calibri"/>
+        </w:rPr>
+        <w:t xml:space="preserve">What: </w:t>
+      </w:r>
+      <w:r>
+        <w:rPr>
+          <w:rFonts w:ascii="Calibri" w:eastAsia="Calibri" w:hAnsi="Calibri" w:cs="Calibri"/>
+        </w:rPr>
+        <w:t>Termini e condizioni si trovano solo in fase di login e non in altre pagine di setting</w:t>
+      </w:r>
+    </w:p>
+    <w:p>
+      <w:pPr>
+        <w:ind w:left="720"/>
+        <w:rPr>
+          <w:rFonts w:ascii="Calibri" w:eastAsia="Calibri" w:hAnsi="Calibri" w:cs="Calibri"/>
+        </w:rPr>
+      </w:pPr>
+      <w:r>
+        <w:rPr>
+          <w:rFonts w:ascii="Calibri" w:eastAsia="Calibri" w:hAnsi="Calibri" w:cs="Calibri"/>
+        </w:rPr>
+        <w:t xml:space="preserve">Why: </w:t>
+      </w:r>
+      <w:r>
+        <w:rPr>
+          <w:rFonts w:ascii="Calibri" w:eastAsia="Calibri" w:hAnsi="Calibri" w:cs="Calibri"/>
+        </w:rPr>
+        <w:t xml:space="preserve">Se si ignorano in fase di login non c’è più modo di poterli consultare </w:t>
+      </w:r>
+    </w:p>
+    <w:p>
+      <w:pPr>
+        <w:ind w:left="720"/>
+        <w:rPr>
+          <w:rFonts w:ascii="Calibri" w:eastAsia="Calibri" w:hAnsi="Calibri" w:cs="Calibri"/>
+        </w:rPr>
+      </w:pPr>
+      <w:r>
+        <w:rPr>
+          <w:rFonts w:ascii="Calibri" w:eastAsia="Calibri" w:hAnsi="Calibri" w:cs="Calibri"/>
+        </w:rPr>
+        <w:t xml:space="preserve">Severity: </w:t>
+      </w:r>
+      <w:r>
+        <w:rPr>
+          <w:rFonts w:ascii="Calibri" w:eastAsia="Calibri" w:hAnsi="Calibri" w:cs="Calibri"/>
+        </w:rPr>
+        <w:t>2</w:t>
       </w:r>
     </w:p>
     <w:p>
@@ -779,6 +2879,7 @@
                 <w:b/>
                 <w:bCs/>
               </w:rPr>
+              <w:lastRenderedPageBreak/>
               <w:t>Heuristic</w:t>
             </w:r>
           </w:p>
@@ -862,6 +2963,12 @@
                 <w:rFonts w:ascii="Calibri" w:eastAsia="Calibri" w:hAnsi="Calibri" w:cs="Calibri"/>
               </w:rPr>
             </w:pPr>
+            <w:r>
+              <w:rPr>
+                <w:rFonts w:ascii="Calibri" w:eastAsia="Calibri" w:hAnsi="Calibri" w:cs="Calibri"/>
+              </w:rPr>
+              <w:t>2</w:t>
+            </w:r>
           </w:p>
         </w:tc>
       </w:tr>
@@ -913,6 +3020,12 @@
                 <w:rFonts w:ascii="Calibri" w:eastAsia="Calibri" w:hAnsi="Calibri" w:cs="Calibri"/>
               </w:rPr>
             </w:pPr>
+            <w:r>
+              <w:rPr>
+                <w:rFonts w:ascii="Calibri" w:eastAsia="Calibri" w:hAnsi="Calibri" w:cs="Calibri"/>
+              </w:rPr>
+              <w:t>2</w:t>
+            </w:r>
           </w:p>
         </w:tc>
       </w:tr>
@@ -964,6 +3077,12 @@
                 <w:rFonts w:ascii="Calibri" w:eastAsia="Calibri" w:hAnsi="Calibri" w:cs="Calibri"/>
               </w:rPr>
             </w:pPr>
+            <w:r>
+              <w:rPr>
+                <w:rFonts w:ascii="Calibri" w:eastAsia="Calibri" w:hAnsi="Calibri" w:cs="Calibri"/>
+              </w:rPr>
+              <w:t>3</w:t>
+            </w:r>
           </w:p>
         </w:tc>
       </w:tr>
@@ -1015,6 +3134,12 @@
                 <w:rFonts w:ascii="Calibri" w:eastAsia="Calibri" w:hAnsi="Calibri" w:cs="Calibri"/>
               </w:rPr>
             </w:pPr>
+            <w:r>
+              <w:rPr>
+                <w:rFonts w:ascii="Calibri" w:eastAsia="Calibri" w:hAnsi="Calibri" w:cs="Calibri"/>
+              </w:rPr>
+              <w:t>4</w:t>
+            </w:r>
           </w:p>
         </w:tc>
       </w:tr>
@@ -1038,13 +3163,11 @@
               <w:spacing w:line="240" w:lineRule="auto"/>
               <w:rPr>
                 <w:rFonts w:ascii="Calibri" w:eastAsia="Calibri" w:hAnsi="Calibri" w:cs="Calibri"/>
-                <w:u w:val="single"/>
               </w:rPr>
             </w:pPr>
             <w:r>
               <w:rPr>
                 <w:rFonts w:ascii="Calibri" w:eastAsia="Calibri" w:hAnsi="Calibri" w:cs="Calibri"/>
-                <w:u w:val="single"/>
               </w:rPr>
               <w:t>H5: Error prevention</w:t>
             </w:r>
@@ -1066,9 +3189,14 @@
               <w:spacing w:line="240" w:lineRule="auto"/>
               <w:rPr>
                 <w:rFonts w:ascii="Calibri" w:eastAsia="Calibri" w:hAnsi="Calibri" w:cs="Calibri"/>
-                <w:u w:val="single"/>
               </w:rPr>
             </w:pPr>
+            <w:r>
+              <w:rPr>
+                <w:rFonts w:ascii="Calibri" w:eastAsia="Calibri" w:hAnsi="Calibri" w:cs="Calibri"/>
+              </w:rPr>
+              <w:t>3</w:t>
+            </w:r>
           </w:p>
         </w:tc>
       </w:tr>
@@ -1120,6 +3248,12 @@
                 <w:rFonts w:ascii="Calibri" w:eastAsia="Calibri" w:hAnsi="Calibri" w:cs="Calibri"/>
               </w:rPr>
             </w:pPr>
+            <w:r>
+              <w:rPr>
+                <w:rFonts w:ascii="Calibri" w:eastAsia="Calibri" w:hAnsi="Calibri" w:cs="Calibri"/>
+              </w:rPr>
+              <w:t>1</w:t>
+            </w:r>
           </w:p>
         </w:tc>
       </w:tr>
@@ -1171,6 +3305,12 @@
                 <w:rFonts w:ascii="Calibri" w:eastAsia="Calibri" w:hAnsi="Calibri" w:cs="Calibri"/>
               </w:rPr>
             </w:pPr>
+            <w:r>
+              <w:rPr>
+                <w:rFonts w:ascii="Calibri" w:eastAsia="Calibri" w:hAnsi="Calibri" w:cs="Calibri"/>
+              </w:rPr>
+              <w:t>1</w:t>
+            </w:r>
           </w:p>
         </w:tc>
       </w:tr>
@@ -1222,6 +3362,12 @@
                 <w:rFonts w:ascii="Calibri" w:eastAsia="Calibri" w:hAnsi="Calibri" w:cs="Calibri"/>
               </w:rPr>
             </w:pPr>
+            <w:r>
+              <w:rPr>
+                <w:rFonts w:ascii="Calibri" w:eastAsia="Calibri" w:hAnsi="Calibri" w:cs="Calibri"/>
+              </w:rPr>
+              <w:t>0</w:t>
+            </w:r>
           </w:p>
         </w:tc>
       </w:tr>
@@ -1273,6 +3419,12 @@
                 <w:rFonts w:ascii="Calibri" w:eastAsia="Calibri" w:hAnsi="Calibri" w:cs="Calibri"/>
               </w:rPr>
             </w:pPr>
+            <w:r>
+              <w:rPr>
+                <w:rFonts w:ascii="Calibri" w:eastAsia="Calibri" w:hAnsi="Calibri" w:cs="Calibri"/>
+              </w:rPr>
+              <w:t>3</w:t>
+            </w:r>
           </w:p>
         </w:tc>
       </w:tr>
@@ -1324,6 +3476,12 @@
                 <w:rFonts w:ascii="Calibri" w:eastAsia="Calibri" w:hAnsi="Calibri" w:cs="Calibri"/>
               </w:rPr>
             </w:pPr>
+            <w:r>
+              <w:rPr>
+                <w:rFonts w:ascii="Calibri" w:eastAsia="Calibri" w:hAnsi="Calibri" w:cs="Calibri"/>
+              </w:rPr>
+              <w:t>2</w:t>
+            </w:r>
           </w:p>
         </w:tc>
       </w:tr>
@@ -1375,6 +3533,12 @@
                 <w:rFonts w:ascii="Calibri" w:eastAsia="Calibri" w:hAnsi="Calibri" w:cs="Calibri"/>
               </w:rPr>
             </w:pPr>
+            <w:r>
+              <w:rPr>
+                <w:rFonts w:ascii="Calibri" w:eastAsia="Calibri" w:hAnsi="Calibri" w:cs="Calibri"/>
+              </w:rPr>
+              <w:t>0</w:t>
+            </w:r>
           </w:p>
         </w:tc>
       </w:tr>
@@ -1397,6 +3561,39 @@
           <w:rFonts w:ascii="Calibri" w:eastAsia="Calibri" w:hAnsi="Calibri" w:cs="Calibri"/>
         </w:rPr>
         <w:t>Finally, write 2-3 paragraphs covering general impressions and any additional recommendation you have for improving the interface.</w:t>
+      </w:r>
+    </w:p>
+    <w:p>
+      <w:pPr>
+        <w:rPr>
+          <w:rFonts w:ascii="Calibri" w:eastAsia="Calibri" w:hAnsi="Calibri" w:cs="Calibri"/>
+        </w:rPr>
+      </w:pPr>
+    </w:p>
+    <w:p>
+      <w:pPr>
+        <w:rPr>
+          <w:rFonts w:ascii="Calibri" w:eastAsia="Calibri" w:hAnsi="Calibri" w:cs="Calibri"/>
+        </w:rPr>
+      </w:pPr>
+      <w:r>
+        <w:rPr>
+          <w:rFonts w:ascii="Calibri" w:eastAsia="Calibri" w:hAnsi="Calibri" w:cs="Calibri"/>
+        </w:rPr>
+        <w:t>In generale l’app presenta alcune piccole migliorie che potrebbero essere fatte per aumentare l’esperienza dell’utente. Dal punto di vista estetico lo stile è molto curato e minimale, forse a volte talmente minimale da nascondere alcune funzionalità e non spiegarle nel modo migliore, come la modifica di uno step in una ricetta. Inoltre il tema dell’app è sicuramente efficace, ma non crea il contrasto giusto con il rosso e quindi non aiuta nell’identificazione degli errori che avvengono nell’usare l’app; si potrebbe accentuare il rosso degli errori o utilizzare degli elementi più grandi per segnaalre gli errori così da poterli anche differenziare dai wanring o dalle informazioni.</w:t>
+      </w:r>
+    </w:p>
+    <w:p>
+      <w:pPr>
+        <w:rPr>
+          <w:rFonts w:ascii="Calibri" w:eastAsia="Calibri" w:hAnsi="Calibri" w:cs="Calibri"/>
+        </w:rPr>
+      </w:pPr>
+      <w:r>
+        <w:rPr>
+          <w:rFonts w:ascii="Calibri" w:eastAsia="Calibri" w:hAnsi="Calibri" w:cs="Calibri"/>
+        </w:rPr>
+        <w:t>Si potrebbe inoltre migliorare l’app aggiungendo la possibilità di scegliere in che pasto inserire una determinata ricetta quando la si inserisce in agenda.</w:t>
       </w:r>
     </w:p>
     <w:sectPr>
@@ -1412,6 +3609,232 @@
 <file path=word/numbering.xml><?xml version="1.0" encoding="utf-8"?>
 <w:numbering xmlns:wpc="http://schemas.microsoft.com/office/word/2010/wordprocessingCanvas" xmlns:cx="http://schemas.microsoft.com/office/drawing/2014/chartex" xmlns:cx1="http://schemas.microsoft.com/office/drawing/2015/9/8/chartex" xmlns:cx2="http://schemas.microsoft.com/office/drawing/2015/10/21/chartex" xmlns:cx3="http://schemas.microsoft.com/office/drawing/2016/5/9/chartex" xmlns:cx4="http://schemas.microsoft.com/office/drawing/2016/5/10/chartex" xmlns:cx5="http://schemas.microsoft.com/office/drawing/2016/5/11/chartex" xmlns:cx6="http://schemas.microsoft.com/office/drawing/2016/5/12/chartex" xmlns:cx7="http://schemas.microsoft.com/office/drawing/2016/5/13/chartex" xmlns:cx8="http://schemas.microsoft.com/office/drawing/2016/5/14/chartex" xmlns:mc="http://schemas.openxmlformats.org/markup-compatibility/2006" xmlns:aink="http://schemas.microsoft.com/office/drawing/2016/ink" xmlns:am3d="http://schemas.microsoft.com/office/drawing/2017/model3d" xmlns:o="urn:schemas-microsoft-com:office:office" xmlns:oel="http://schemas.microsoft.com/office/2019/extlst" xmlns:r="http://schemas.openxmlformats.org/officeDocument/2006/relationships" xmlns:m="http://schemas.openxmlformats.org/officeDocument/2006/math" xmlns:v="urn:schemas-microsoft-com:vml" xmlns:wp14="http://schemas.microsoft.com/office/word/2010/wordprocessingDrawing" xmlns:wp="http://schemas.openxmlformats.org/drawingml/2006/wordprocessingDrawing" xmlns:w10="urn:schemas-microsoft-com:office:word" xmlns:w="http://schemas.openxmlformats.org/wordprocessingml/2006/main" xmlns:w14="http://schemas.microsoft.com/office/word/2010/wordml" xmlns:w15="http://schemas.microsoft.com/office/word/2012/wordml" xmlns:w16cex="http://schemas.microsoft.com/office/word/2018/wordml/cex" xmlns:w16cid="http://schemas.microsoft.com/office/word/2016/wordml/cid" xmlns:w16="http://schemas.microsoft.com/office/word/2018/wordml" xmlns:w16du="http://schemas.microsoft.com/office/word/2023/wordml/word16du" xmlns:w16sdtdh="http://schemas.microsoft.com/office/word/2020/wordml/sdtdatahash" xmlns:w16sdtfl="http://schemas.microsoft.com/office/word/2024/wordml/sdtformatlock" xmlns:w16se="http://schemas.microsoft.com/office/word/2015/wordml/symex" xmlns:wpg="http://schemas.microsoft.com/office/word/2010/wordprocessingGroup" xmlns:wpi="http://schemas.microsoft.com/office/word/2010/wordprocessingInk" xmlns:wne="http://schemas.microsoft.com/office/word/2006/wordml" xmlns:wps="http://schemas.microsoft.com/office/word/2010/wordprocessingShape" mc:Ignorable="w14 w15 w16se w16cid w16 w16cex w16sdtdh w16sdtfl w16du wp14">
   <w:abstractNum w:abstractNumId="0" w15:restartNumberingAfterBreak="0">
+    <w:nsid w:val="063A048A"/>
+    <w:multiLevelType w:val="multilevel"/>
+    <w:tmpl w:val="B62095CA"/>
+    <w:lvl w:ilvl="0">
+      <w:start w:val="1"/>
+      <w:numFmt w:val="decimal"/>
+      <w:lvlText w:val="%1."/>
+      <w:lvlJc w:val="left"/>
+      <w:pPr>
+        <w:tabs>
+          <w:tab w:val="num" w:pos="720"/>
+        </w:tabs>
+        <w:ind w:left="720" w:hanging="360"/>
+      </w:pPr>
+    </w:lvl>
+    <w:lvl w:ilvl="1" w:tentative="1">
+      <w:start w:val="1"/>
+      <w:numFmt w:val="decimal"/>
+      <w:lvlText w:val="%2."/>
+      <w:lvlJc w:val="left"/>
+      <w:pPr>
+        <w:tabs>
+          <w:tab w:val="num" w:pos="1440"/>
+        </w:tabs>
+        <w:ind w:left="1440" w:hanging="360"/>
+      </w:pPr>
+    </w:lvl>
+    <w:lvl w:ilvl="2" w:tentative="1">
+      <w:start w:val="1"/>
+      <w:numFmt w:val="decimal"/>
+      <w:lvlText w:val="%3."/>
+      <w:lvlJc w:val="left"/>
+      <w:pPr>
+        <w:tabs>
+          <w:tab w:val="num" w:pos="2160"/>
+        </w:tabs>
+        <w:ind w:left="2160" w:hanging="360"/>
+      </w:pPr>
+    </w:lvl>
+    <w:lvl w:ilvl="3" w:tentative="1">
+      <w:start w:val="1"/>
+      <w:numFmt w:val="decimal"/>
+      <w:lvlText w:val="%4."/>
+      <w:lvlJc w:val="left"/>
+      <w:pPr>
+        <w:tabs>
+          <w:tab w:val="num" w:pos="2880"/>
+        </w:tabs>
+        <w:ind w:left="2880" w:hanging="360"/>
+      </w:pPr>
+    </w:lvl>
+    <w:lvl w:ilvl="4" w:tentative="1">
+      <w:start w:val="1"/>
+      <w:numFmt w:val="decimal"/>
+      <w:lvlText w:val="%5."/>
+      <w:lvlJc w:val="left"/>
+      <w:pPr>
+        <w:tabs>
+          <w:tab w:val="num" w:pos="3600"/>
+        </w:tabs>
+        <w:ind w:left="3600" w:hanging="360"/>
+      </w:pPr>
+    </w:lvl>
+    <w:lvl w:ilvl="5" w:tentative="1">
+      <w:start w:val="1"/>
+      <w:numFmt w:val="decimal"/>
+      <w:lvlText w:val="%6."/>
+      <w:lvlJc w:val="left"/>
+      <w:pPr>
+        <w:tabs>
+          <w:tab w:val="num" w:pos="4320"/>
+        </w:tabs>
+        <w:ind w:left="4320" w:hanging="360"/>
+      </w:pPr>
+    </w:lvl>
+    <w:lvl w:ilvl="6" w:tentative="1">
+      <w:start w:val="1"/>
+      <w:numFmt w:val="decimal"/>
+      <w:lvlText w:val="%7."/>
+      <w:lvlJc w:val="left"/>
+      <w:pPr>
+        <w:tabs>
+          <w:tab w:val="num" w:pos="5040"/>
+        </w:tabs>
+        <w:ind w:left="5040" w:hanging="360"/>
+      </w:pPr>
+    </w:lvl>
+    <w:lvl w:ilvl="7" w:tentative="1">
+      <w:start w:val="1"/>
+      <w:numFmt w:val="decimal"/>
+      <w:lvlText w:val="%8."/>
+      <w:lvlJc w:val="left"/>
+      <w:pPr>
+        <w:tabs>
+          <w:tab w:val="num" w:pos="5760"/>
+        </w:tabs>
+        <w:ind w:left="5760" w:hanging="360"/>
+      </w:pPr>
+    </w:lvl>
+    <w:lvl w:ilvl="8" w:tentative="1">
+      <w:start w:val="1"/>
+      <w:numFmt w:val="decimal"/>
+      <w:lvlText w:val="%9."/>
+      <w:lvlJc w:val="left"/>
+      <w:pPr>
+        <w:tabs>
+          <w:tab w:val="num" w:pos="6480"/>
+        </w:tabs>
+        <w:ind w:left="6480" w:hanging="360"/>
+      </w:pPr>
+    </w:lvl>
+  </w:abstractNum>
+  <w:abstractNum w:abstractNumId="1" w15:restartNumberingAfterBreak="0">
+    <w:nsid w:val="08C409C0"/>
+    <w:multiLevelType w:val="multilevel"/>
+    <w:tmpl w:val="769CD342"/>
+    <w:lvl w:ilvl="0">
+      <w:start w:val="1"/>
+      <w:numFmt w:val="decimal"/>
+      <w:lvlText w:val="%1."/>
+      <w:lvlJc w:val="left"/>
+      <w:pPr>
+        <w:tabs>
+          <w:tab w:val="num" w:pos="720"/>
+        </w:tabs>
+        <w:ind w:left="720" w:hanging="360"/>
+      </w:pPr>
+    </w:lvl>
+    <w:lvl w:ilvl="1" w:tentative="1">
+      <w:start w:val="1"/>
+      <w:numFmt w:val="decimal"/>
+      <w:lvlText w:val="%2."/>
+      <w:lvlJc w:val="left"/>
+      <w:pPr>
+        <w:tabs>
+          <w:tab w:val="num" w:pos="1440"/>
+        </w:tabs>
+        <w:ind w:left="1440" w:hanging="360"/>
+      </w:pPr>
+    </w:lvl>
+    <w:lvl w:ilvl="2" w:tentative="1">
+      <w:start w:val="1"/>
+      <w:numFmt w:val="decimal"/>
+      <w:lvlText w:val="%3."/>
+      <w:lvlJc w:val="left"/>
+      <w:pPr>
+        <w:tabs>
+          <w:tab w:val="num" w:pos="2160"/>
+        </w:tabs>
+        <w:ind w:left="2160" w:hanging="360"/>
+      </w:pPr>
+    </w:lvl>
+    <w:lvl w:ilvl="3" w:tentative="1">
+      <w:start w:val="1"/>
+      <w:numFmt w:val="decimal"/>
+      <w:lvlText w:val="%4."/>
+      <w:lvlJc w:val="left"/>
+      <w:pPr>
+        <w:tabs>
+          <w:tab w:val="num" w:pos="2880"/>
+        </w:tabs>
+        <w:ind w:left="2880" w:hanging="360"/>
+      </w:pPr>
+    </w:lvl>
+    <w:lvl w:ilvl="4" w:tentative="1">
+      <w:start w:val="1"/>
+      <w:numFmt w:val="decimal"/>
+      <w:lvlText w:val="%5."/>
+      <w:lvlJc w:val="left"/>
+      <w:pPr>
+        <w:tabs>
+          <w:tab w:val="num" w:pos="3600"/>
+        </w:tabs>
+        <w:ind w:left="3600" w:hanging="360"/>
+      </w:pPr>
+    </w:lvl>
+    <w:lvl w:ilvl="5" w:tentative="1">
+      <w:start w:val="1"/>
+      <w:numFmt w:val="decimal"/>
+      <w:lvlText w:val="%6."/>
+      <w:lvlJc w:val="left"/>
+      <w:pPr>
+        <w:tabs>
+          <w:tab w:val="num" w:pos="4320"/>
+        </w:tabs>
+        <w:ind w:left="4320" w:hanging="360"/>
+      </w:pPr>
+    </w:lvl>
+    <w:lvl w:ilvl="6" w:tentative="1">
+      <w:start w:val="1"/>
+      <w:numFmt w:val="decimal"/>
+      <w:lvlText w:val="%7."/>
+      <w:lvlJc w:val="left"/>
+      <w:pPr>
+        <w:tabs>
+          <w:tab w:val="num" w:pos="5040"/>
+        </w:tabs>
+        <w:ind w:left="5040" w:hanging="360"/>
+      </w:pPr>
+    </w:lvl>
+    <w:lvl w:ilvl="7" w:tentative="1">
+      <w:start w:val="1"/>
+      <w:numFmt w:val="decimal"/>
+      <w:lvlText w:val="%8."/>
+      <w:lvlJc w:val="left"/>
+      <w:pPr>
+        <w:tabs>
+          <w:tab w:val="num" w:pos="5760"/>
+        </w:tabs>
+        <w:ind w:left="5760" w:hanging="360"/>
+      </w:pPr>
+    </w:lvl>
+    <w:lvl w:ilvl="8" w:tentative="1">
+      <w:start w:val="1"/>
+      <w:numFmt w:val="decimal"/>
+      <w:lvlText w:val="%9."/>
+      <w:lvlJc w:val="left"/>
+      <w:pPr>
+        <w:tabs>
+          <w:tab w:val="num" w:pos="6480"/>
+        </w:tabs>
+        <w:ind w:left="6480" w:hanging="360"/>
+      </w:pPr>
+    </w:lvl>
+  </w:abstractNum>
+  <w:abstractNum w:abstractNumId="2" w15:restartNumberingAfterBreak="0">
     <w:nsid w:val="1F7A559C"/>
     <w:multiLevelType w:val="multilevel"/>
     <w:tmpl w:val="269EF072"/>
@@ -1524,7 +3947,245 @@
       </w:rPr>
     </w:lvl>
   </w:abstractNum>
+  <w:abstractNum w:abstractNumId="3" w15:restartNumberingAfterBreak="0">
+    <w:nsid w:val="20B32903"/>
+    <w:multiLevelType w:val="multilevel"/>
+    <w:tmpl w:val="3BFA5B02"/>
+    <w:lvl w:ilvl="0">
+      <w:start w:val="1"/>
+      <w:numFmt w:val="decimal"/>
+      <w:lvlText w:val="%1."/>
+      <w:lvlJc w:val="left"/>
+      <w:pPr>
+        <w:tabs>
+          <w:tab w:val="num" w:pos="720"/>
+        </w:tabs>
+        <w:ind w:left="720" w:hanging="360"/>
+      </w:pPr>
+    </w:lvl>
+    <w:lvl w:ilvl="1" w:tentative="1">
+      <w:start w:val="1"/>
+      <w:numFmt w:val="decimal"/>
+      <w:lvlText w:val="%2."/>
+      <w:lvlJc w:val="left"/>
+      <w:pPr>
+        <w:tabs>
+          <w:tab w:val="num" w:pos="1440"/>
+        </w:tabs>
+        <w:ind w:left="1440" w:hanging="360"/>
+      </w:pPr>
+    </w:lvl>
+    <w:lvl w:ilvl="2" w:tentative="1">
+      <w:start w:val="1"/>
+      <w:numFmt w:val="decimal"/>
+      <w:lvlText w:val="%3."/>
+      <w:lvlJc w:val="left"/>
+      <w:pPr>
+        <w:tabs>
+          <w:tab w:val="num" w:pos="2160"/>
+        </w:tabs>
+        <w:ind w:left="2160" w:hanging="360"/>
+      </w:pPr>
+    </w:lvl>
+    <w:lvl w:ilvl="3" w:tentative="1">
+      <w:start w:val="1"/>
+      <w:numFmt w:val="decimal"/>
+      <w:lvlText w:val="%4."/>
+      <w:lvlJc w:val="left"/>
+      <w:pPr>
+        <w:tabs>
+          <w:tab w:val="num" w:pos="2880"/>
+        </w:tabs>
+        <w:ind w:left="2880" w:hanging="360"/>
+      </w:pPr>
+    </w:lvl>
+    <w:lvl w:ilvl="4" w:tentative="1">
+      <w:start w:val="1"/>
+      <w:numFmt w:val="decimal"/>
+      <w:lvlText w:val="%5."/>
+      <w:lvlJc w:val="left"/>
+      <w:pPr>
+        <w:tabs>
+          <w:tab w:val="num" w:pos="3600"/>
+        </w:tabs>
+        <w:ind w:left="3600" w:hanging="360"/>
+      </w:pPr>
+    </w:lvl>
+    <w:lvl w:ilvl="5" w:tentative="1">
+      <w:start w:val="1"/>
+      <w:numFmt w:val="decimal"/>
+      <w:lvlText w:val="%6."/>
+      <w:lvlJc w:val="left"/>
+      <w:pPr>
+        <w:tabs>
+          <w:tab w:val="num" w:pos="4320"/>
+        </w:tabs>
+        <w:ind w:left="4320" w:hanging="360"/>
+      </w:pPr>
+    </w:lvl>
+    <w:lvl w:ilvl="6" w:tentative="1">
+      <w:start w:val="1"/>
+      <w:numFmt w:val="decimal"/>
+      <w:lvlText w:val="%7."/>
+      <w:lvlJc w:val="left"/>
+      <w:pPr>
+        <w:tabs>
+          <w:tab w:val="num" w:pos="5040"/>
+        </w:tabs>
+        <w:ind w:left="5040" w:hanging="360"/>
+      </w:pPr>
+    </w:lvl>
+    <w:lvl w:ilvl="7" w:tentative="1">
+      <w:start w:val="1"/>
+      <w:numFmt w:val="decimal"/>
+      <w:lvlText w:val="%8."/>
+      <w:lvlJc w:val="left"/>
+      <w:pPr>
+        <w:tabs>
+          <w:tab w:val="num" w:pos="5760"/>
+        </w:tabs>
+        <w:ind w:left="5760" w:hanging="360"/>
+      </w:pPr>
+    </w:lvl>
+    <w:lvl w:ilvl="8" w:tentative="1">
+      <w:start w:val="1"/>
+      <w:numFmt w:val="decimal"/>
+      <w:lvlText w:val="%9."/>
+      <w:lvlJc w:val="left"/>
+      <w:pPr>
+        <w:tabs>
+          <w:tab w:val="num" w:pos="6480"/>
+        </w:tabs>
+        <w:ind w:left="6480" w:hanging="360"/>
+      </w:pPr>
+    </w:lvl>
+  </w:abstractNum>
+  <w:abstractNum w:abstractNumId="4" w15:restartNumberingAfterBreak="0">
+    <w:nsid w:val="38236591"/>
+    <w:multiLevelType w:val="multilevel"/>
+    <w:tmpl w:val="6572295C"/>
+    <w:lvl w:ilvl="0">
+      <w:start w:val="1"/>
+      <w:numFmt w:val="decimal"/>
+      <w:lvlText w:val="%1."/>
+      <w:lvlJc w:val="left"/>
+      <w:pPr>
+        <w:tabs>
+          <w:tab w:val="num" w:pos="720"/>
+        </w:tabs>
+        <w:ind w:left="720" w:hanging="360"/>
+      </w:pPr>
+    </w:lvl>
+    <w:lvl w:ilvl="1" w:tentative="1">
+      <w:start w:val="1"/>
+      <w:numFmt w:val="decimal"/>
+      <w:lvlText w:val="%2."/>
+      <w:lvlJc w:val="left"/>
+      <w:pPr>
+        <w:tabs>
+          <w:tab w:val="num" w:pos="1440"/>
+        </w:tabs>
+        <w:ind w:left="1440" w:hanging="360"/>
+      </w:pPr>
+    </w:lvl>
+    <w:lvl w:ilvl="2" w:tentative="1">
+      <w:start w:val="1"/>
+      <w:numFmt w:val="decimal"/>
+      <w:lvlText w:val="%3."/>
+      <w:lvlJc w:val="left"/>
+      <w:pPr>
+        <w:tabs>
+          <w:tab w:val="num" w:pos="2160"/>
+        </w:tabs>
+        <w:ind w:left="2160" w:hanging="360"/>
+      </w:pPr>
+    </w:lvl>
+    <w:lvl w:ilvl="3" w:tentative="1">
+      <w:start w:val="1"/>
+      <w:numFmt w:val="decimal"/>
+      <w:lvlText w:val="%4."/>
+      <w:lvlJc w:val="left"/>
+      <w:pPr>
+        <w:tabs>
+          <w:tab w:val="num" w:pos="2880"/>
+        </w:tabs>
+        <w:ind w:left="2880" w:hanging="360"/>
+      </w:pPr>
+    </w:lvl>
+    <w:lvl w:ilvl="4" w:tentative="1">
+      <w:start w:val="1"/>
+      <w:numFmt w:val="decimal"/>
+      <w:lvlText w:val="%5."/>
+      <w:lvlJc w:val="left"/>
+      <w:pPr>
+        <w:tabs>
+          <w:tab w:val="num" w:pos="3600"/>
+        </w:tabs>
+        <w:ind w:left="3600" w:hanging="360"/>
+      </w:pPr>
+    </w:lvl>
+    <w:lvl w:ilvl="5" w:tentative="1">
+      <w:start w:val="1"/>
+      <w:numFmt w:val="decimal"/>
+      <w:lvlText w:val="%6."/>
+      <w:lvlJc w:val="left"/>
+      <w:pPr>
+        <w:tabs>
+          <w:tab w:val="num" w:pos="4320"/>
+        </w:tabs>
+        <w:ind w:left="4320" w:hanging="360"/>
+      </w:pPr>
+    </w:lvl>
+    <w:lvl w:ilvl="6" w:tentative="1">
+      <w:start w:val="1"/>
+      <w:numFmt w:val="decimal"/>
+      <w:lvlText w:val="%7."/>
+      <w:lvlJc w:val="left"/>
+      <w:pPr>
+        <w:tabs>
+          <w:tab w:val="num" w:pos="5040"/>
+        </w:tabs>
+        <w:ind w:left="5040" w:hanging="360"/>
+      </w:pPr>
+    </w:lvl>
+    <w:lvl w:ilvl="7" w:tentative="1">
+      <w:start w:val="1"/>
+      <w:numFmt w:val="decimal"/>
+      <w:lvlText w:val="%8."/>
+      <w:lvlJc w:val="left"/>
+      <w:pPr>
+        <w:tabs>
+          <w:tab w:val="num" w:pos="5760"/>
+        </w:tabs>
+        <w:ind w:left="5760" w:hanging="360"/>
+      </w:pPr>
+    </w:lvl>
+    <w:lvl w:ilvl="8" w:tentative="1">
+      <w:start w:val="1"/>
+      <w:numFmt w:val="decimal"/>
+      <w:lvlText w:val="%9."/>
+      <w:lvlJc w:val="left"/>
+      <w:pPr>
+        <w:tabs>
+          <w:tab w:val="num" w:pos="6480"/>
+        </w:tabs>
+        <w:ind w:left="6480" w:hanging="360"/>
+      </w:pPr>
+    </w:lvl>
+  </w:abstractNum>
   <w:num w:numId="1" w16cid:durableId="506411291">
+    <w:abstractNumId w:val="2"/>
+  </w:num>
+  <w:num w:numId="2" w16cid:durableId="1706563986">
+    <w:abstractNumId w:val="3"/>
+  </w:num>
+  <w:num w:numId="3" w16cid:durableId="2057772985">
+    <w:abstractNumId w:val="4"/>
+  </w:num>
+  <w:num w:numId="4" w16cid:durableId="201403045">
+    <w:abstractNumId w:val="1"/>
+  </w:num>
+  <w:num w:numId="5" w16cid:durableId="1920014896">
     <w:abstractNumId w:val="0"/>
   </w:num>
 </w:numbering>
@@ -1928,6 +4589,10 @@
   <w:style w:type="paragraph" w:default="1" w:styleId="Normale">
     <w:name w:val="Normal"/>
     <w:qFormat/>
+    <w:rPr>
+      <w:noProof/>
+      <w:lang w:val="it-IT"/>
+    </w:rPr>
   </w:style>
   <w:style w:type="paragraph" w:styleId="Titolo1">
     <w:name w:val="heading 1"/>
@@ -2045,7 +4710,6 @@
   <w:style w:type="character" w:default="1" w:styleId="Carpredefinitoparagrafo">
     <w:name w:val="Default Paragraph Font"/>
     <w:uiPriority w:val="1"/>
-    <w:semiHidden/>
     <w:unhideWhenUsed/>
   </w:style>
   <w:style w:type="table" w:default="1" w:styleId="Tabellanormale">
@@ -2119,6 +4783,40 @@
       <w:tblStyleRowBandSize w:val="1"/>
       <w:tblStyleColBandSize w:val="1"/>
     </w:tblPr>
+  </w:style>
+  <w:style w:type="paragraph" w:styleId="Paragrafoelenco">
+    <w:name w:val="List Paragraph"/>
+    <w:basedOn w:val="Normale"/>
+    <w:uiPriority w:val="34"/>
+    <w:qFormat/>
+    <w:rsid w:val="00A57EC0"/>
+    <w:pPr>
+      <w:ind w:left="720"/>
+      <w:contextualSpacing/>
+    </w:pPr>
+  </w:style>
+  <w:style w:type="character" w:styleId="Collegamentoipertestuale">
+    <w:name w:val="Hyperlink"/>
+    <w:basedOn w:val="Carpredefinitoparagrafo"/>
+    <w:uiPriority w:val="99"/>
+    <w:unhideWhenUsed/>
+    <w:rsid w:val="00075534"/>
+    <w:rPr>
+      <w:color w:val="0000FF" w:themeColor="hyperlink"/>
+      <w:u w:val="single"/>
+    </w:rPr>
+  </w:style>
+  <w:style w:type="character" w:styleId="Menzionenonrisolta">
+    <w:name w:val="Unresolved Mention"/>
+    <w:basedOn w:val="Carpredefinitoparagrafo"/>
+    <w:uiPriority w:val="99"/>
+    <w:semiHidden/>
+    <w:unhideWhenUsed/>
+    <w:rsid w:val="00075534"/>
+    <w:rPr>
+      <w:color w:val="605E5C"/>
+      <w:shd w:val="clear" w:color="auto" w:fill="E1DFDD"/>
+    </w:rPr>
   </w:style>
 </w:styles>
 </file>

</xml_diff>

<commit_message>
docs: update severity and where description of violations. Add pdf export
</commit_message>
<xml_diff>
--- a/A3/heuristics-individual-template-sanchi.docx
+++ b/A3/heuristics-individual-template-sanchi.docx
@@ -123,7 +123,19 @@
         <w:rPr>
           <w:rFonts w:ascii="Calibri" w:eastAsia="Calibri" w:hAnsi="Calibri" w:cs="Calibri"/>
         </w:rPr>
-        <w:t>Per condurre la valutazione ho creato un file markdown per prendere gli appunti; nel file ho inserito i titoli delle 10 violazioni e ho iterativamente cercato le violazioni usando come base 3 task: l’aggiunta di una nuova ricetta e la visualizzazione del risultato (quindi passaggi, ingredienti ecc), l’aggiunta di una ricetta nel calendario, la popolazione della lista della spesa con gli ingredienti delle ricette. Nel mio caso ho utilizzato sia smartphone che pc, il primo per testare l’app mentre il secondo per prendere appunti.</w:t>
+        <w:t>Per condurre la valutazione ho creato un file markdown per prendere gli appunti</w:t>
+      </w:r>
+      <w:r>
+        <w:rPr>
+          <w:rFonts w:ascii="Calibri" w:eastAsia="Calibri" w:hAnsi="Calibri" w:cs="Calibri"/>
+        </w:rPr>
+        <w:t xml:space="preserve"> (caricato in repo)</w:t>
+      </w:r>
+      <w:r>
+        <w:rPr>
+          <w:rFonts w:ascii="Calibri" w:eastAsia="Calibri" w:hAnsi="Calibri" w:cs="Calibri"/>
+        </w:rPr>
+        <w:t>; nel file ho inserito i titoli delle 10 violazioni e ho iterativamente cercato le violazioni usando come base 3 task: l’aggiunta di una nuova ricetta e la visualizzazione del risultato (quindi passaggi, ingredienti ecc), l’aggiunta di una ricetta nel calendario, la popolazione della lista della spesa con gli ingredienti delle ricette. Nel mio caso ho utilizzato sia smartphone che pc, il primo per testare l’app mentre il secondo per prendere appunti.</w:t>
       </w:r>
     </w:p>
     <w:p>
@@ -183,21 +195,57 @@
         <w:rPr>
           <w:rFonts w:ascii="Calibri" w:eastAsia="Calibri" w:hAnsi="Calibri" w:cs="Calibri"/>
         </w:rPr>
-        <w:t>Where: Aggiungere una nuova ricetta</w:t>
-      </w:r>
-    </w:p>
-    <w:p>
-      <w:pPr>
-        <w:ind w:left="720"/>
-        <w:rPr>
-          <w:rFonts w:ascii="Calibri" w:eastAsia="Calibri" w:hAnsi="Calibri" w:cs="Calibri"/>
-        </w:rPr>
-      </w:pPr>
-      <w:r>
-        <w:rPr>
-          <w:rFonts w:ascii="Calibri" w:eastAsia="Calibri" w:hAnsi="Calibri" w:cs="Calibri"/>
-        </w:rPr>
-        <w:t>What: Una volta terminata la barra di caricamento, non è chiaro cosa fare e sembra che abbia semplicemente estratto il titolo e la copertina del video</w:t>
+        <w:t>Where: Aggiun</w:t>
+      </w:r>
+      <w:r>
+        <w:rPr>
+          <w:rFonts w:ascii="Calibri" w:eastAsia="Calibri" w:hAnsi="Calibri" w:cs="Calibri"/>
+        </w:rPr>
+        <w:t>ta di</w:t>
+      </w:r>
+      <w:r>
+        <w:rPr>
+          <w:rFonts w:ascii="Calibri" w:eastAsia="Calibri" w:hAnsi="Calibri" w:cs="Calibri"/>
+        </w:rPr>
+        <w:t xml:space="preserve"> una nuova ricetta</w:t>
+      </w:r>
+      <w:r>
+        <w:rPr>
+          <w:rFonts w:ascii="Calibri" w:eastAsia="Calibri" w:hAnsi="Calibri" w:cs="Calibri"/>
+        </w:rPr>
+        <w:t xml:space="preserve"> u</w:t>
+      </w:r>
+      <w:r>
+        <w:rPr>
+          <w:rFonts w:ascii="Calibri" w:eastAsia="Calibri" w:hAnsi="Calibri" w:cs="Calibri"/>
+        </w:rPr>
+        <w:t>na volta terminata la barra di caricamento</w:t>
+      </w:r>
+    </w:p>
+    <w:p>
+      <w:pPr>
+        <w:ind w:left="720"/>
+        <w:rPr>
+          <w:rFonts w:ascii="Calibri" w:eastAsia="Calibri" w:hAnsi="Calibri" w:cs="Calibri"/>
+        </w:rPr>
+      </w:pPr>
+      <w:r>
+        <w:rPr>
+          <w:rFonts w:ascii="Calibri" w:eastAsia="Calibri" w:hAnsi="Calibri" w:cs="Calibri"/>
+        </w:rPr>
+        <w:t>What:</w:t>
+      </w:r>
+      <w:r>
+        <w:rPr>
+          <w:rFonts w:ascii="Calibri" w:eastAsia="Calibri" w:hAnsi="Calibri" w:cs="Calibri"/>
+        </w:rPr>
+        <w:t xml:space="preserve"> Non</w:t>
+      </w:r>
+      <w:r>
+        <w:rPr>
+          <w:rFonts w:ascii="Calibri" w:eastAsia="Calibri" w:hAnsi="Calibri" w:cs="Calibri"/>
+        </w:rPr>
+        <w:t xml:space="preserve"> è chiaro cosa fare e sembra che abbia semplicemente estratto il titolo e la copertina del video</w:t>
       </w:r>
     </w:p>
     <w:p>
@@ -257,21 +305,39 @@
         <w:rPr>
           <w:rFonts w:ascii="Calibri" w:eastAsia="Calibri" w:hAnsi="Calibri" w:cs="Calibri"/>
         </w:rPr>
-        <w:t>Where: Aggiungere una ricetta al calendario</w:t>
-      </w:r>
-    </w:p>
-    <w:p>
-      <w:pPr>
-        <w:ind w:left="720"/>
-        <w:rPr>
-          <w:rFonts w:ascii="Calibri" w:eastAsia="Calibri" w:hAnsi="Calibri" w:cs="Calibri"/>
-        </w:rPr>
-      </w:pPr>
-      <w:r>
-        <w:rPr>
-          <w:rFonts w:ascii="Calibri" w:eastAsia="Calibri" w:hAnsi="Calibri" w:cs="Calibri"/>
-        </w:rPr>
-        <w:t>What: Quando si aggiunge al calendario si presume sia in calendario dell'app ma per come è mostrata la task potrebbe anche essere in quello del telefono</w:t>
+        <w:t xml:space="preserve">Where: </w:t>
+      </w:r>
+      <w:r>
+        <w:rPr>
+          <w:rFonts w:ascii="Calibri" w:eastAsia="Calibri" w:hAnsi="Calibri" w:cs="Calibri"/>
+        </w:rPr>
+        <w:t>Mentre si aggiunge una ricetta al calendario</w:t>
+      </w:r>
+    </w:p>
+    <w:p>
+      <w:pPr>
+        <w:ind w:left="720"/>
+        <w:rPr>
+          <w:rFonts w:ascii="Calibri" w:eastAsia="Calibri" w:hAnsi="Calibri" w:cs="Calibri"/>
+        </w:rPr>
+      </w:pPr>
+      <w:r>
+        <w:rPr>
+          <w:rFonts w:ascii="Calibri" w:eastAsia="Calibri" w:hAnsi="Calibri" w:cs="Calibri"/>
+        </w:rPr>
+        <w:t xml:space="preserve">What: </w:t>
+      </w:r>
+      <w:r>
+        <w:rPr>
+          <w:rFonts w:ascii="Calibri" w:eastAsia="Calibri" w:hAnsi="Calibri" w:cs="Calibri"/>
+        </w:rPr>
+        <w:t>Si</w:t>
+      </w:r>
+      <w:r>
+        <w:rPr>
+          <w:rFonts w:ascii="Calibri" w:eastAsia="Calibri" w:hAnsi="Calibri" w:cs="Calibri"/>
+        </w:rPr>
+        <w:t xml:space="preserve"> presume sia in calendario dell'app ma per come è mostrata la task potrebbe anche essere in quello del telefono</w:t>
       </w:r>
     </w:p>
     <w:p>
@@ -299,7 +365,13 @@
         <w:rPr>
           <w:rFonts w:ascii="Calibri" w:eastAsia="Calibri" w:hAnsi="Calibri" w:cs="Calibri"/>
         </w:rPr>
-        <w:t>Severity: 0</w:t>
+        <w:t xml:space="preserve">Severity: </w:t>
+      </w:r>
+      <w:r>
+        <w:rPr>
+          <w:rFonts w:ascii="Calibri" w:eastAsia="Calibri" w:hAnsi="Calibri" w:cs="Calibri"/>
+        </w:rPr>
+        <w:t>1</w:t>
       </w:r>
     </w:p>
     <w:p>
@@ -324,7 +396,6 @@
         <w:rPr>
           <w:rFonts w:ascii="Calibri" w:eastAsia="Calibri" w:hAnsi="Calibri" w:cs="Calibri"/>
         </w:rPr>
-        <w:lastRenderedPageBreak/>
         <w:t>H</w:t>
       </w:r>
       <w:r>
@@ -352,21 +423,39 @@
         <w:rPr>
           <w:rFonts w:ascii="Calibri" w:eastAsia="Calibri" w:hAnsi="Calibri" w:cs="Calibri"/>
         </w:rPr>
-        <w:t>Where: Aggiungere una nuova ricetta</w:t>
-      </w:r>
-    </w:p>
-    <w:p>
-      <w:pPr>
-        <w:ind w:left="720"/>
-        <w:rPr>
-          <w:rFonts w:ascii="Calibri" w:eastAsia="Calibri" w:hAnsi="Calibri" w:cs="Calibri"/>
-        </w:rPr>
-      </w:pPr>
-      <w:r>
-        <w:rPr>
-          <w:rFonts w:ascii="Calibri" w:eastAsia="Calibri" w:hAnsi="Calibri" w:cs="Calibri"/>
-        </w:rPr>
-        <w:t>What: Quando si prova a caricare un video a caso, che non sia una ricetta, compare un errore ma senza colori rossi o metafore che aiutino a capire visivamente che ci sia stato un errore</w:t>
+        <w:t>Where: Aggiun</w:t>
+      </w:r>
+      <w:r>
+        <w:rPr>
+          <w:rFonts w:ascii="Calibri" w:eastAsia="Calibri" w:hAnsi="Calibri" w:cs="Calibri"/>
+        </w:rPr>
+        <w:t>ta di una nuova ricetta con un video a caso che non sia una ricetta</w:t>
+      </w:r>
+    </w:p>
+    <w:p>
+      <w:pPr>
+        <w:ind w:left="720"/>
+        <w:rPr>
+          <w:rFonts w:ascii="Calibri" w:eastAsia="Calibri" w:hAnsi="Calibri" w:cs="Calibri"/>
+        </w:rPr>
+      </w:pPr>
+      <w:r>
+        <w:rPr>
+          <w:rFonts w:ascii="Calibri" w:eastAsia="Calibri" w:hAnsi="Calibri" w:cs="Calibri"/>
+        </w:rPr>
+        <w:t xml:space="preserve">What: </w:t>
+      </w:r>
+      <w:r>
+        <w:rPr>
+          <w:rFonts w:ascii="Calibri" w:eastAsia="Calibri" w:hAnsi="Calibri" w:cs="Calibri"/>
+        </w:rPr>
+        <w:t>C</w:t>
+      </w:r>
+      <w:r>
+        <w:rPr>
+          <w:rFonts w:ascii="Calibri" w:eastAsia="Calibri" w:hAnsi="Calibri" w:cs="Calibri"/>
+        </w:rPr>
+        <w:t>ompare un errore ma senza colori rossi o metafore che aiutino a capire visivamente che ci sia stato un errore</w:t>
       </w:r>
     </w:p>
     <w:p>
@@ -406,7 +495,7 @@
         <w:rPr>
           <w:rFonts w:ascii="Calibri" w:eastAsia="Calibri" w:hAnsi="Calibri" w:cs="Calibri"/>
         </w:rPr>
-        <w:t>4</w:t>
+        <w:t>3</w:t>
       </w:r>
     </w:p>
     <w:p>
@@ -458,6 +547,12 @@
         </w:rPr>
         <w:t>Homepage</w:t>
       </w:r>
+      <w:r>
+        <w:rPr>
+          <w:rFonts w:ascii="Calibri" w:eastAsia="Calibri" w:hAnsi="Calibri" w:cs="Calibri"/>
+        </w:rPr>
+        <w:t xml:space="preserve"> quando non si è loggati in app</w:t>
+      </w:r>
     </w:p>
     <w:p>
       <w:pPr>
@@ -538,7 +633,7 @@
         <w:rPr>
           <w:rFonts w:ascii="Calibri" w:eastAsia="Calibri" w:hAnsi="Calibri" w:cs="Calibri"/>
         </w:rPr>
-        <w:t>1</w:t>
+        <w:t>2</w:t>
       </w:r>
     </w:p>
     <w:p>
@@ -588,7 +683,7 @@
         <w:rPr>
           <w:rFonts w:ascii="Calibri" w:eastAsia="Calibri" w:hAnsi="Calibri" w:cs="Calibri"/>
         </w:rPr>
-        <w:t>Visualizzazione carrello</w:t>
+        <w:t>Pagina carrello</w:t>
       </w:r>
     </w:p>
     <w:p>
@@ -616,7 +711,35 @@
           <w:rFonts w:ascii="Calibri" w:eastAsia="Calibri" w:hAnsi="Calibri" w:cs="Calibri"/>
           <w:lang w:val="en"/>
         </w:rPr>
-        <w:t xml:space="preserve"> un bottone con l'icona della modifica che in realtà fa solo eliminare senza modificare nulla</w:t>
+        <w:t xml:space="preserve"> un bottone con l'icona della modifica che in realtà</w:t>
+      </w:r>
+      <w:r>
+        <w:rPr>
+          <w:rFonts w:ascii="Calibri" w:eastAsia="Calibri" w:hAnsi="Calibri" w:cs="Calibri"/>
+          <w:lang w:val="en"/>
+        </w:rPr>
+        <w:t xml:space="preserve"> apre un secondo menu che</w:t>
+      </w:r>
+      <w:r>
+        <w:rPr>
+          <w:rFonts w:ascii="Calibri" w:eastAsia="Calibri" w:hAnsi="Calibri" w:cs="Calibri"/>
+          <w:lang w:val="en"/>
+        </w:rPr>
+        <w:t xml:space="preserve"> fa solo eliminare</w:t>
+      </w:r>
+      <w:r>
+        <w:rPr>
+          <w:rFonts w:ascii="Calibri" w:eastAsia="Calibri" w:hAnsi="Calibri" w:cs="Calibri"/>
+          <w:lang w:val="en"/>
+        </w:rPr>
+        <w:t xml:space="preserve"> oggetti</w:t>
+      </w:r>
+      <w:r>
+        <w:rPr>
+          <w:rFonts w:ascii="Calibri" w:eastAsia="Calibri" w:hAnsi="Calibri" w:cs="Calibri"/>
+          <w:lang w:val="en"/>
+        </w:rPr>
+        <w:t xml:space="preserve"> senza modificare nulla</w:t>
       </w:r>
     </w:p>
     <w:p>
@@ -656,7 +779,7 @@
         <w:rPr>
           <w:rFonts w:ascii="Calibri" w:eastAsia="Calibri" w:hAnsi="Calibri" w:cs="Calibri"/>
         </w:rPr>
-        <w:t>1</w:t>
+        <w:t>2</w:t>
       </w:r>
     </w:p>
     <w:p>
@@ -708,6 +831,26 @@
         </w:rPr>
         <w:t>Aggiunta di una nuova ricetta</w:t>
       </w:r>
+      <w:r>
+        <w:rPr>
+          <w:rFonts w:ascii="Calibri" w:eastAsia="Calibri" w:hAnsi="Calibri" w:cs="Calibri"/>
+        </w:rPr>
+        <w:t xml:space="preserve"> </w:t>
+      </w:r>
+      <w:r>
+        <w:rPr>
+          <w:rFonts w:ascii="Calibri" w:eastAsia="Calibri" w:hAnsi="Calibri" w:cs="Calibri"/>
+          <w:lang w:val="en"/>
+        </w:rPr>
+        <w:t>d</w:t>
+      </w:r>
+      <w:r>
+        <w:rPr>
+          <w:rFonts w:ascii="Calibri" w:eastAsia="Calibri" w:hAnsi="Calibri" w:cs="Calibri"/>
+          <w:lang w:val="en"/>
+        </w:rPr>
+        <w:t>urante la fase di analisi del video</w:t>
+      </w:r>
     </w:p>
     <w:p>
       <w:pPr>
@@ -725,9 +868,15 @@
       <w:r>
         <w:rPr>
           <w:rFonts w:ascii="Calibri" w:eastAsia="Calibri" w:hAnsi="Calibri" w:cs="Calibri"/>
-          <w:lang w:val="en"/>
-        </w:rPr>
-        <w:t xml:space="preserve">Durante la fase di analisi del video non è possibile interrompere o tornare indietro, solo per qualche secondo durante l'inizio </w:t>
+        </w:rPr>
+        <w:t>N</w:t>
+      </w:r>
+      <w:r>
+        <w:rPr>
+          <w:rFonts w:ascii="Calibri" w:eastAsia="Calibri" w:hAnsi="Calibri" w:cs="Calibri"/>
+          <w:lang w:val="en"/>
+        </w:rPr>
+        <w:t xml:space="preserve">on è possibile interrompere o tornare indietro, solo per qualche secondo durante l'inizio </w:t>
       </w:r>
       <w:r>
         <w:rPr>
@@ -774,7 +923,7 @@
         <w:rPr>
           <w:rFonts w:ascii="Calibri" w:eastAsia="Calibri" w:hAnsi="Calibri" w:cs="Calibri"/>
         </w:rPr>
-        <w:t>2</w:t>
+        <w:t>1</w:t>
       </w:r>
     </w:p>
     <w:p>
@@ -824,7 +973,19 @@
         <w:rPr>
           <w:rFonts w:ascii="Calibri" w:eastAsia="Calibri" w:hAnsi="Calibri" w:cs="Calibri"/>
         </w:rPr>
-        <w:t>Visualizzazione dettagli ricetta</w:t>
+        <w:t>Pagina</w:t>
+      </w:r>
+      <w:r>
+        <w:rPr>
+          <w:rFonts w:ascii="Calibri" w:eastAsia="Calibri" w:hAnsi="Calibri" w:cs="Calibri"/>
+        </w:rPr>
+        <w:t xml:space="preserve"> dettagli ricetta</w:t>
+      </w:r>
+      <w:r>
+        <w:rPr>
+          <w:rFonts w:ascii="Calibri" w:eastAsia="Calibri" w:hAnsi="Calibri" w:cs="Calibri"/>
+        </w:rPr>
+        <w:t xml:space="preserve"> estrapolata</w:t>
       </w:r>
     </w:p>
     <w:p>
@@ -1075,7 +1236,6 @@
         <w:rPr>
           <w:rFonts w:ascii="Calibri" w:eastAsia="Calibri" w:hAnsi="Calibri" w:cs="Calibri"/>
         </w:rPr>
-        <w:lastRenderedPageBreak/>
         <w:t>H</w:t>
       </w:r>
       <w:r>
@@ -1109,7 +1269,25 @@
         <w:rPr>
           <w:rFonts w:ascii="Calibri" w:eastAsia="Calibri" w:hAnsi="Calibri" w:cs="Calibri"/>
         </w:rPr>
-        <w:t>Visualizzazione dettagli ricetta</w:t>
+        <w:t>Pagina</w:t>
+      </w:r>
+      <w:r>
+        <w:rPr>
+          <w:rFonts w:ascii="Calibri" w:eastAsia="Calibri" w:hAnsi="Calibri" w:cs="Calibri"/>
+        </w:rPr>
+        <w:t xml:space="preserve"> dettagli</w:t>
+      </w:r>
+      <w:r>
+        <w:rPr>
+          <w:rFonts w:ascii="Calibri" w:eastAsia="Calibri" w:hAnsi="Calibri" w:cs="Calibri"/>
+        </w:rPr>
+        <w:t>o</w:t>
+      </w:r>
+      <w:r>
+        <w:rPr>
+          <w:rFonts w:ascii="Calibri" w:eastAsia="Calibri" w:hAnsi="Calibri" w:cs="Calibri"/>
+        </w:rPr>
+        <w:t xml:space="preserve"> ricetta</w:t>
       </w:r>
     </w:p>
     <w:p>
@@ -1235,7 +1413,25 @@
         <w:rPr>
           <w:rFonts w:ascii="Calibri" w:eastAsia="Calibri" w:hAnsi="Calibri" w:cs="Calibri"/>
         </w:rPr>
-        <w:t>Aggiunta di una ricetta al calendario</w:t>
+        <w:t>Dialog per la scelta della data quando si a</w:t>
+      </w:r>
+      <w:r>
+        <w:rPr>
+          <w:rFonts w:ascii="Calibri" w:eastAsia="Calibri" w:hAnsi="Calibri" w:cs="Calibri"/>
+        </w:rPr>
+        <w:t>ggiun</w:t>
+      </w:r>
+      <w:r>
+        <w:rPr>
+          <w:rFonts w:ascii="Calibri" w:eastAsia="Calibri" w:hAnsi="Calibri" w:cs="Calibri"/>
+        </w:rPr>
+        <w:t>ge</w:t>
+      </w:r>
+      <w:r>
+        <w:rPr>
+          <w:rFonts w:ascii="Calibri" w:eastAsia="Calibri" w:hAnsi="Calibri" w:cs="Calibri"/>
+        </w:rPr>
+        <w:t xml:space="preserve"> una ricetta al calendario</w:t>
       </w:r>
     </w:p>
     <w:p>
@@ -1256,7 +1452,28 @@
           <w:rFonts w:ascii="Calibri" w:eastAsia="Calibri" w:hAnsi="Calibri" w:cs="Calibri"/>
           <w:lang w:val="en"/>
         </w:rPr>
-        <w:t>Il dialog per la scelta della data prevede bottone per confermare che è ambiguo se sia per confermare solo la data o se per confermare l'intera task di aggiunta al calendario</w:t>
+        <w:t>P</w:t>
+      </w:r>
+      <w:r>
+        <w:rPr>
+          <w:rFonts w:ascii="Calibri" w:eastAsia="Calibri" w:hAnsi="Calibri" w:cs="Calibri"/>
+          <w:lang w:val="en"/>
+        </w:rPr>
+        <w:t>revede</w:t>
+      </w:r>
+      <w:r>
+        <w:rPr>
+          <w:rFonts w:ascii="Calibri" w:eastAsia="Calibri" w:hAnsi="Calibri" w:cs="Calibri"/>
+          <w:lang w:val="en"/>
+        </w:rPr>
+        <w:t xml:space="preserve"> un</w:t>
+      </w:r>
+      <w:r>
+        <w:rPr>
+          <w:rFonts w:ascii="Calibri" w:eastAsia="Calibri" w:hAnsi="Calibri" w:cs="Calibri"/>
+          <w:lang w:val="en"/>
+        </w:rPr>
+        <w:t xml:space="preserve"> bottone per confermare che è ambiguo se sia per confermare solo la data o se per confermare l'intera task di aggiunta al calendario</w:t>
       </w:r>
     </w:p>
     <w:p>
@@ -1325,7 +1542,7 @@
         <w:rPr>
           <w:rFonts w:ascii="Calibri" w:eastAsia="Calibri" w:hAnsi="Calibri" w:cs="Calibri"/>
         </w:rPr>
-        <w:t>2</w:t>
+        <w:t>3</w:t>
       </w:r>
     </w:p>
     <w:p>
@@ -1375,7 +1592,13 @@
         <w:rPr>
           <w:rFonts w:ascii="Calibri" w:eastAsia="Calibri" w:hAnsi="Calibri" w:cs="Calibri"/>
         </w:rPr>
-        <w:t>Aggiunta di una ricetta al calendario</w:t>
+        <w:t>Date picker nel dialog</w:t>
+      </w:r>
+      <w:r>
+        <w:rPr>
+          <w:rFonts w:ascii="Calibri" w:eastAsia="Calibri" w:hAnsi="Calibri" w:cs="Calibri"/>
+        </w:rPr>
+        <w:t xml:space="preserve"> per la scelta della data quando si aggiunge una ricetta al calendario</w:t>
       </w:r>
     </w:p>
     <w:p>
@@ -1394,9 +1617,15 @@
       <w:r>
         <w:rPr>
           <w:rFonts w:ascii="Calibri" w:eastAsia="Calibri" w:hAnsi="Calibri" w:cs="Calibri"/>
-          <w:lang w:val="en"/>
-        </w:rPr>
-        <w:t>Il date picker non permette di avere la visualizzazione a calendario</w:t>
+        </w:rPr>
+        <w:t>N</w:t>
+      </w:r>
+      <w:r>
+        <w:rPr>
+          <w:rFonts w:ascii="Calibri" w:eastAsia="Calibri" w:hAnsi="Calibri" w:cs="Calibri"/>
+          <w:lang w:val="en"/>
+        </w:rPr>
+        <w:t>on permette di avere la visualizzazione a calendario</w:t>
       </w:r>
       <w:r>
         <w:rPr>
@@ -1500,8 +1729,22 @@
       <w:r>
         <w:rPr>
           <w:rFonts w:ascii="Calibri" w:eastAsia="Calibri" w:hAnsi="Calibri" w:cs="Calibri"/>
-        </w:rPr>
-        <w:t>Visualizzazione dettagli ricetta</w:t>
+          <w:lang w:val="en"/>
+        </w:rPr>
+        <w:t xml:space="preserve">Scorrendo dentro l'elenco dei passaggi </w:t>
+      </w:r>
+      <w:r>
+        <w:rPr>
+          <w:rFonts w:ascii="Calibri" w:eastAsia="Calibri" w:hAnsi="Calibri" w:cs="Calibri"/>
+          <w:lang w:val="en"/>
+        </w:rPr>
+        <w:t>nella pagina di v</w:t>
+      </w:r>
+      <w:r>
+        <w:rPr>
+          <w:rFonts w:ascii="Calibri" w:eastAsia="Calibri" w:hAnsi="Calibri" w:cs="Calibri"/>
+        </w:rPr>
+        <w:t>isualizzazione dettagli ricetta</w:t>
       </w:r>
     </w:p>
     <w:p>
@@ -1522,7 +1765,14 @@
           <w:rFonts w:ascii="Calibri" w:eastAsia="Calibri" w:hAnsi="Calibri" w:cs="Calibri"/>
           <w:lang w:val="en"/>
         </w:rPr>
-        <w:t>Scorrendo dentro l'elenco dei passaggi è facile intercettare in modo fortuito lo slide a sinistra per completare un passaggio</w:t>
+        <w:t>É</w:t>
+      </w:r>
+      <w:r>
+        <w:rPr>
+          <w:rFonts w:ascii="Calibri" w:eastAsia="Calibri" w:hAnsi="Calibri" w:cs="Calibri"/>
+          <w:lang w:val="en"/>
+        </w:rPr>
+        <w:t xml:space="preserve"> facile intercettare in modo fortuito lo slide a sinistra per completare un passaggio</w:t>
       </w:r>
     </w:p>
     <w:p>
@@ -1615,6 +1865,12 @@
         </w:rPr>
         <w:t>Aggiunta di una nuova ricetta</w:t>
       </w:r>
+      <w:r>
+        <w:rPr>
+          <w:rFonts w:ascii="Calibri" w:eastAsia="Calibri" w:hAnsi="Calibri" w:cs="Calibri"/>
+        </w:rPr>
+        <w:t xml:space="preserve"> con dosaggi ambigui o non specificati</w:t>
+      </w:r>
     </w:p>
     <w:p>
       <w:pPr>
@@ -1683,7 +1939,21 @@
           <w:rFonts w:ascii="Calibri" w:eastAsia="Calibri" w:hAnsi="Calibri" w:cs="Calibri"/>
           <w:lang w:val="en"/>
         </w:rPr>
-        <w:t>Se nel video non viene specificato un dosaggio (es. sale da mettere nell’acqua per la pasta) non viene specificato nulla e non viene neanche segnalato in alcun modo la mancanza di tale dettaglio</w:t>
+        <w:t xml:space="preserve">Se nel video non viene specificato un dosaggio (es. sale da mettere nell’acqua per la pasta) non viene </w:t>
+      </w:r>
+      <w:r>
+        <w:rPr>
+          <w:rFonts w:ascii="Calibri" w:eastAsia="Calibri" w:hAnsi="Calibri" w:cs="Calibri"/>
+          <w:lang w:val="en"/>
+        </w:rPr>
+        <w:t>inseirto</w:t>
+      </w:r>
+      <w:r>
+        <w:rPr>
+          <w:rFonts w:ascii="Calibri" w:eastAsia="Calibri" w:hAnsi="Calibri" w:cs="Calibri"/>
+          <w:lang w:val="en"/>
+        </w:rPr>
+        <w:t xml:space="preserve"> nulla e non viene neanche segnalato in alcun modo la mancanza di tale dettaglio</w:t>
       </w:r>
     </w:p>
     <w:p>
@@ -1726,14 +1996,14 @@
         <w:rPr>
           <w:rFonts w:ascii="Calibri" w:eastAsia="Calibri" w:hAnsi="Calibri" w:cs="Calibri"/>
         </w:rPr>
-        <w:t xml:space="preserve">5 </w:t>
-      </w:r>
-      <w:r>
-        <w:rPr>
-          <w:rFonts w:ascii="Calibri" w:eastAsia="Calibri" w:hAnsi="Calibri" w:cs="Calibri"/>
-          <w:lang w:val="en"/>
-        </w:rPr>
-        <w:t>Error Prevention</w:t>
+        <w:t xml:space="preserve">6 </w:t>
+      </w:r>
+      <w:r>
+        <w:rPr>
+          <w:rFonts w:ascii="Calibri" w:eastAsia="Calibri" w:hAnsi="Calibri" w:cs="Calibri"/>
+          <w:lang w:val="en"/>
+        </w:rPr>
+        <w:t>Recognition Rather Than Recall</w:t>
       </w:r>
     </w:p>
     <w:p>
@@ -1774,35 +2044,14 @@
           <w:rFonts w:ascii="Calibri" w:eastAsia="Calibri" w:hAnsi="Calibri" w:cs="Calibri"/>
           <w:lang w:val="en"/>
         </w:rPr>
-        <w:t xml:space="preserve">Non c'è </w:t>
-      </w:r>
-      <w:r>
-        <w:rPr>
-          <w:rFonts w:ascii="Calibri" w:eastAsia="Calibri" w:hAnsi="Calibri" w:cs="Calibri"/>
-          <w:lang w:val="en"/>
-        </w:rPr>
-        <w:t xml:space="preserve">il </w:t>
-      </w:r>
-      <w:r>
-        <w:rPr>
-          <w:rFonts w:ascii="Calibri" w:eastAsia="Calibri" w:hAnsi="Calibri" w:cs="Calibri"/>
-          <w:lang w:val="en"/>
-        </w:rPr>
-        <w:t>default per dati di dosaggio</w:t>
-      </w:r>
-      <w:r>
-        <w:rPr>
-          <w:rFonts w:ascii="Calibri" w:eastAsia="Calibri" w:hAnsi="Calibri" w:cs="Calibri"/>
-          <w:lang w:val="en"/>
-        </w:rPr>
-        <w:t xml:space="preserve"> degli</w:t>
-      </w:r>
-      <w:r>
-        <w:rPr>
-          <w:rFonts w:ascii="Calibri" w:eastAsia="Calibri" w:hAnsi="Calibri" w:cs="Calibri"/>
-          <w:lang w:val="en"/>
-        </w:rPr>
-        <w:t xml:space="preserve"> ingredienti mancanti nel video</w:t>
+        <w:t xml:space="preserve">La ricetta viene automaticamente aggiunta senza possibilità intermedia di </w:t>
+      </w:r>
+      <w:r>
+        <w:rPr>
+          <w:rFonts w:ascii="Calibri" w:eastAsia="Calibri" w:hAnsi="Calibri" w:cs="Calibri"/>
+          <w:lang w:val="en"/>
+        </w:rPr>
+        <w:t>visualizzare risultato dell’estrazione</w:t>
       </w:r>
     </w:p>
     <w:p>
@@ -1823,7 +2072,7 @@
           <w:rFonts w:ascii="Calibri" w:eastAsia="Calibri" w:hAnsi="Calibri" w:cs="Calibri"/>
           <w:lang w:val="en"/>
         </w:rPr>
-        <w:t>Se nel video non viene specificato un dosaggio (es. sale da mettere nell’acqua per la pasta) non viene specificato nulla e non viene neanche segnalato in alcun modo la mancanza di tale dettaglio</w:t>
+        <w:t>Se l’estrazione ha avuto problemi o non è stata corretta, l’utente deve per forza modificare la ricetta dopo che è già stata inserita nel proprio elenco</w:t>
       </w:r>
     </w:p>
     <w:p>
@@ -1845,14 +2094,6 @@
         </w:rPr>
         <w:t>3</w:t>
       </w:r>
-    </w:p>
-    <w:p>
-      <w:pPr>
-        <w:ind w:left="720"/>
-        <w:rPr>
-          <w:rFonts w:ascii="Calibri" w:eastAsia="Calibri" w:hAnsi="Calibri" w:cs="Calibri"/>
-        </w:rPr>
-      </w:pPr>
     </w:p>
     <w:p>
       <w:pPr>
@@ -1875,14 +2116,14 @@
         <w:rPr>
           <w:rFonts w:ascii="Calibri" w:eastAsia="Calibri" w:hAnsi="Calibri" w:cs="Calibri"/>
         </w:rPr>
-        <w:t xml:space="preserve">6 </w:t>
-      </w:r>
-      <w:r>
-        <w:rPr>
-          <w:rFonts w:ascii="Calibri" w:eastAsia="Calibri" w:hAnsi="Calibri" w:cs="Calibri"/>
-          <w:lang w:val="en"/>
-        </w:rPr>
-        <w:t>Recognition Rather Than Recall</w:t>
+        <w:t xml:space="preserve">7 </w:t>
+      </w:r>
+      <w:r>
+        <w:rPr>
+          <w:rFonts w:ascii="Calibri" w:eastAsia="Calibri" w:hAnsi="Calibri" w:cs="Calibri"/>
+          <w:lang w:val="en"/>
+        </w:rPr>
+        <w:t>Flexibility And Efficiency of Use</w:t>
       </w:r>
     </w:p>
     <w:p>
@@ -1902,7 +2143,13 @@
         <w:rPr>
           <w:rFonts w:ascii="Calibri" w:eastAsia="Calibri" w:hAnsi="Calibri" w:cs="Calibri"/>
         </w:rPr>
-        <w:t>Aggiunta di una nuova ricetta</w:t>
+        <w:t>Modifica passaggio di una ricetta</w:t>
+      </w:r>
+      <w:r>
+        <w:rPr>
+          <w:rFonts w:ascii="Calibri" w:eastAsia="Calibri" w:hAnsi="Calibri" w:cs="Calibri"/>
+        </w:rPr>
+        <w:t xml:space="preserve"> nella pagina di dettaglio della ricetta</w:t>
       </w:r>
     </w:p>
     <w:p>
@@ -1923,14 +2170,21 @@
           <w:rFonts w:ascii="Calibri" w:eastAsia="Calibri" w:hAnsi="Calibri" w:cs="Calibri"/>
           <w:lang w:val="en"/>
         </w:rPr>
-        <w:t xml:space="preserve">La ricetta viene automaticamente aggiunta senza possibilità intermedia di </w:t>
-      </w:r>
-      <w:r>
-        <w:rPr>
-          <w:rFonts w:ascii="Calibri" w:eastAsia="Calibri" w:hAnsi="Calibri" w:cs="Calibri"/>
-          <w:lang w:val="en"/>
-        </w:rPr>
-        <w:t>visualizzare risultato dell’estrazione</w:t>
+        <w:t xml:space="preserve">Il modo di modificare </w:t>
+      </w:r>
+      <w:r>
+        <w:rPr>
+          <w:rFonts w:ascii="Calibri" w:eastAsia="Calibri" w:hAnsi="Calibri" w:cs="Calibri"/>
+          <w:lang w:val="en"/>
+        </w:rPr>
+        <w:t>uno step</w:t>
+      </w:r>
+      <w:r>
+        <w:rPr>
+          <w:rFonts w:ascii="Calibri" w:eastAsia="Calibri" w:hAnsi="Calibri" w:cs="Calibri"/>
+          <w:lang w:val="en"/>
+        </w:rPr>
+        <w:t xml:space="preserve"> è stato trovato in modo totalmente casuale (long press sopra, senza alcun tipo di suggerimento)</w:t>
       </w:r>
     </w:p>
     <w:p>
@@ -1951,7 +2205,7 @@
           <w:rFonts w:ascii="Calibri" w:eastAsia="Calibri" w:hAnsi="Calibri" w:cs="Calibri"/>
           <w:lang w:val="en"/>
         </w:rPr>
-        <w:t>Se l’estrazione ha avuto problemi o non è stata corretta, l’utente deve per forza modificare la ricetta dopo che è già stata inserita nel proprio elenco</w:t>
+        <w:t>Non viene spiegato da nessuna parte e soprattutto non c’è nessun altro modo per farlo</w:t>
       </w:r>
     </w:p>
     <w:p>
@@ -1971,7 +2225,7 @@
         <w:rPr>
           <w:rFonts w:ascii="Calibri" w:eastAsia="Calibri" w:hAnsi="Calibri" w:cs="Calibri"/>
         </w:rPr>
-        <w:t>2</w:t>
+        <w:t>3</w:t>
       </w:r>
     </w:p>
     <w:p>
@@ -1994,14 +2248,14 @@
         <w:rPr>
           <w:rFonts w:ascii="Calibri" w:eastAsia="Calibri" w:hAnsi="Calibri" w:cs="Calibri"/>
         </w:rPr>
-        <w:t xml:space="preserve">7 </w:t>
-      </w:r>
-      <w:r>
-        <w:rPr>
-          <w:rFonts w:ascii="Calibri" w:eastAsia="Calibri" w:hAnsi="Calibri" w:cs="Calibri"/>
-          <w:lang w:val="en"/>
-        </w:rPr>
-        <w:t>Flexibility And Efficiency of Use</w:t>
+        <w:t xml:space="preserve">9 </w:t>
+      </w:r>
+      <w:r>
+        <w:rPr>
+          <w:rFonts w:ascii="Calibri" w:eastAsia="Calibri" w:hAnsi="Calibri" w:cs="Calibri"/>
+          <w:lang w:val="en"/>
+        </w:rPr>
+        <w:t>Help Users with Errors</w:t>
       </w:r>
     </w:p>
     <w:p>
@@ -2021,7 +2275,7 @@
         <w:rPr>
           <w:rFonts w:ascii="Calibri" w:eastAsia="Calibri" w:hAnsi="Calibri" w:cs="Calibri"/>
         </w:rPr>
-        <w:t>Modifica passaggio di una ricetta</w:t>
+        <w:t>In tutte le pagine e task</w:t>
       </w:r>
     </w:p>
     <w:p>
@@ -2042,21 +2296,14 @@
           <w:rFonts w:ascii="Calibri" w:eastAsia="Calibri" w:hAnsi="Calibri" w:cs="Calibri"/>
           <w:lang w:val="en"/>
         </w:rPr>
-        <w:t xml:space="preserve">Il modo di modificare </w:t>
-      </w:r>
-      <w:r>
-        <w:rPr>
-          <w:rFonts w:ascii="Calibri" w:eastAsia="Calibri" w:hAnsi="Calibri" w:cs="Calibri"/>
-          <w:lang w:val="en"/>
-        </w:rPr>
-        <w:t>uno step</w:t>
-      </w:r>
-      <w:r>
-        <w:rPr>
-          <w:rFonts w:ascii="Calibri" w:eastAsia="Calibri" w:hAnsi="Calibri" w:cs="Calibri"/>
-          <w:lang w:val="en"/>
-        </w:rPr>
-        <w:t xml:space="preserve"> è stato trovato in modo totalmente casuale (long press sopra, senza alcun tipo di suggerimento)</w:t>
+        <w:t xml:space="preserve">Gli errori non sono sempre </w:t>
+      </w:r>
+      <w:r>
+        <w:rPr>
+          <w:rFonts w:ascii="Calibri" w:eastAsia="Calibri" w:hAnsi="Calibri" w:cs="Calibri"/>
+          <w:lang w:val="en"/>
+        </w:rPr>
+        <w:t>riconoscibili</w:t>
       </w:r>
     </w:p>
     <w:p>
@@ -2077,7 +2324,28 @@
           <w:rFonts w:ascii="Calibri" w:eastAsia="Calibri" w:hAnsi="Calibri" w:cs="Calibri"/>
           <w:lang w:val="en"/>
         </w:rPr>
-        <w:t>Non viene spiegato da nessuna parte e soprattutto non c’è nessun altro modo per farlo</w:t>
+        <w:t>I</w:t>
+      </w:r>
+      <w:r>
+        <w:rPr>
+          <w:rFonts w:ascii="Calibri" w:eastAsia="Calibri" w:hAnsi="Calibri" w:cs="Calibri"/>
+          <w:lang w:val="en"/>
+        </w:rPr>
+        <w:t xml:space="preserve">l colore degli errori è tipicamente rosso e il tema dell'app è sul rosa pesca. Inoltre gli errori sono mostrati in un piccolo riquadro in </w:t>
+      </w:r>
+      <w:r>
+        <w:rPr>
+          <w:rFonts w:ascii="Calibri" w:eastAsia="Calibri" w:hAnsi="Calibri" w:cs="Calibri"/>
+          <w:lang w:val="en"/>
+        </w:rPr>
+        <w:t>alto dello stesso colore e forma che viene usato per le informazioni di successo (l’unica variante è l’icona che dal check diventa una X)</w:t>
+      </w:r>
+      <w:r>
+        <w:rPr>
+          <w:rFonts w:ascii="Calibri" w:eastAsia="Calibri" w:hAnsi="Calibri" w:cs="Calibri"/>
+          <w:lang w:val="en"/>
+        </w:rPr>
+        <w:t xml:space="preserve"> quindi non è facile accorgersene, sarebbe meglio fossero al centro della pagina</w:t>
       </w:r>
     </w:p>
     <w:p>
@@ -2168,14 +2436,14 @@
           <w:rFonts w:ascii="Calibri" w:eastAsia="Calibri" w:hAnsi="Calibri" w:cs="Calibri"/>
           <w:lang w:val="en"/>
         </w:rPr>
-        <w:t xml:space="preserve">Gli errori non sono sempre </w:t>
-      </w:r>
-      <w:r>
-        <w:rPr>
-          <w:rFonts w:ascii="Calibri" w:eastAsia="Calibri" w:hAnsi="Calibri" w:cs="Calibri"/>
-          <w:lang w:val="en"/>
-        </w:rPr>
-        <w:t>riconoscibili</w:t>
+        <w:t xml:space="preserve">Gli errori non </w:t>
+      </w:r>
+      <w:r>
+        <w:rPr>
+          <w:rFonts w:ascii="Calibri" w:eastAsia="Calibri" w:hAnsi="Calibri" w:cs="Calibri"/>
+          <w:lang w:val="en"/>
+        </w:rPr>
+        <w:t>sono seguiti da una spiegazione o da un possibile modo per risolvere</w:t>
       </w:r>
     </w:p>
     <w:p>
@@ -2194,30 +2462,8 @@
       <w:r>
         <w:rPr>
           <w:rFonts w:ascii="Calibri" w:eastAsia="Calibri" w:hAnsi="Calibri" w:cs="Calibri"/>
-          <w:lang w:val="en"/>
-        </w:rPr>
-        <w:t>I</w:t>
-      </w:r>
-      <w:r>
-        <w:rPr>
-          <w:rFonts w:ascii="Calibri" w:eastAsia="Calibri" w:hAnsi="Calibri" w:cs="Calibri"/>
-          <w:lang w:val="en"/>
-        </w:rPr>
-        <w:t xml:space="preserve">l colore degli errori è tipicamente rosso e il tema dell'app è sul rosa pesca. Inoltre gli errori sono mostrati in un piccolo riquadro in </w:t>
-      </w:r>
-      <w:r>
-        <w:rPr>
-          <w:rFonts w:ascii="Calibri" w:eastAsia="Calibri" w:hAnsi="Calibri" w:cs="Calibri"/>
-          <w:lang w:val="en"/>
-        </w:rPr>
-        <w:t>alto dello stesso colore e forma che viene usato per le informazioni di successo (l’unica variante è l’icona che dal check diventa una X)</w:t>
-      </w:r>
-      <w:r>
-        <w:rPr>
-          <w:rFonts w:ascii="Calibri" w:eastAsia="Calibri" w:hAnsi="Calibri" w:cs="Calibri"/>
-          <w:lang w:val="en"/>
-        </w:rPr>
-        <w:t xml:space="preserve"> quindi non è facile accorgersene, sarebbe meglio fossero al centro della pagina</w:t>
+        </w:rPr>
+        <w:t>Non viene fornito nessun suggerimento su come risolvere l'errore o spiegazione sul perché sia avvenuto</w:t>
       </w:r>
     </w:p>
     <w:p>
@@ -2287,7 +2533,13 @@
         <w:rPr>
           <w:rFonts w:ascii="Calibri" w:eastAsia="Calibri" w:hAnsi="Calibri" w:cs="Calibri"/>
         </w:rPr>
-        <w:t>In tutte le pagine e task</w:t>
+        <w:t>Date picker per l’a</w:t>
+      </w:r>
+      <w:r>
+        <w:rPr>
+          <w:rFonts w:ascii="Calibri" w:eastAsia="Calibri" w:hAnsi="Calibri" w:cs="Calibri"/>
+        </w:rPr>
+        <w:t>ggiunta di una ricetta in calendario</w:t>
       </w:r>
     </w:p>
     <w:p>
@@ -2308,14 +2560,14 @@
           <w:rFonts w:ascii="Calibri" w:eastAsia="Calibri" w:hAnsi="Calibri" w:cs="Calibri"/>
           <w:lang w:val="en"/>
         </w:rPr>
-        <w:t xml:space="preserve">Gli errori non </w:t>
-      </w:r>
-      <w:r>
-        <w:rPr>
-          <w:rFonts w:ascii="Calibri" w:eastAsia="Calibri" w:hAnsi="Calibri" w:cs="Calibri"/>
-          <w:lang w:val="en"/>
-        </w:rPr>
-        <w:t>sono seguiti da una spiegazione o da un possibile modo per risolvere</w:t>
+        <w:t>Non</w:t>
+      </w:r>
+      <w:r>
+        <w:rPr>
+          <w:rFonts w:ascii="Calibri" w:eastAsia="Calibri" w:hAnsi="Calibri" w:cs="Calibri"/>
+          <w:lang w:val="en"/>
+        </w:rPr>
+        <w:t xml:space="preserve"> fa andare oltre 2 settimane </w:t>
       </w:r>
     </w:p>
     <w:p>
@@ -2335,7 +2587,21 @@
         <w:rPr>
           <w:rFonts w:ascii="Calibri" w:eastAsia="Calibri" w:hAnsi="Calibri" w:cs="Calibri"/>
         </w:rPr>
-        <w:t>Non viene fornito nessun suggerimento su come risolvere l'errore o spiegazione sul perché sia avvenuto</w:t>
+        <w:t>Non viene</w:t>
+      </w:r>
+      <w:r>
+        <w:rPr>
+          <w:rFonts w:ascii="Calibri" w:eastAsia="Calibri" w:hAnsi="Calibri" w:cs="Calibri"/>
+          <w:lang w:val="en"/>
+        </w:rPr>
+        <w:t xml:space="preserve"> </w:t>
+      </w:r>
+      <w:r>
+        <w:rPr>
+          <w:rFonts w:ascii="Calibri" w:eastAsia="Calibri" w:hAnsi="Calibri" w:cs="Calibri"/>
+          <w:lang w:val="en"/>
+        </w:rPr>
+        <w:t>spiegato questo limite in nessuna pagina</w:t>
       </w:r>
     </w:p>
     <w:p>
@@ -2355,7 +2621,7 @@
         <w:rPr>
           <w:rFonts w:ascii="Calibri" w:eastAsia="Calibri" w:hAnsi="Calibri" w:cs="Calibri"/>
         </w:rPr>
-        <w:t>3</w:t>
+        <w:t>2</w:t>
       </w:r>
     </w:p>
     <w:p>
@@ -2378,14 +2644,14 @@
         <w:rPr>
           <w:rFonts w:ascii="Calibri" w:eastAsia="Calibri" w:hAnsi="Calibri" w:cs="Calibri"/>
         </w:rPr>
-        <w:t xml:space="preserve">9 </w:t>
-      </w:r>
-      <w:r>
-        <w:rPr>
-          <w:rFonts w:ascii="Calibri" w:eastAsia="Calibri" w:hAnsi="Calibri" w:cs="Calibri"/>
-          <w:lang w:val="en"/>
-        </w:rPr>
-        <w:t>Help Users with Errors</w:t>
+        <w:t xml:space="preserve">10 </w:t>
+      </w:r>
+      <w:r>
+        <w:rPr>
+          <w:rFonts w:ascii="Calibri" w:eastAsia="Calibri" w:hAnsi="Calibri" w:cs="Calibri"/>
+          <w:lang w:val="en"/>
+        </w:rPr>
+        <w:t>Help And Documentation</w:t>
       </w:r>
     </w:p>
     <w:p>
@@ -2405,7 +2671,7 @@
         <w:rPr>
           <w:rFonts w:ascii="Calibri" w:eastAsia="Calibri" w:hAnsi="Calibri" w:cs="Calibri"/>
         </w:rPr>
-        <w:t>Aggiunta di una ricetta in calendario</w:t>
+        <w:t>Aggiunta di una nuova ricetta</w:t>
       </w:r>
     </w:p>
     <w:p>
@@ -2426,7 +2692,21 @@
           <w:rFonts w:ascii="Calibri" w:eastAsia="Calibri" w:hAnsi="Calibri" w:cs="Calibri"/>
           <w:lang w:val="en"/>
         </w:rPr>
-        <w:t xml:space="preserve">Il date picker non fa andare oltre 2 settimane </w:t>
+        <w:t xml:space="preserve">Quando si aggiunge la prima ricetta non viene fornito </w:t>
+      </w:r>
+      <w:r>
+        <w:rPr>
+          <w:rFonts w:ascii="Calibri" w:eastAsia="Calibri" w:hAnsi="Calibri" w:cs="Calibri"/>
+          <w:lang w:val="en"/>
+        </w:rPr>
+        <w:t xml:space="preserve">nessun </w:t>
+      </w:r>
+      <w:r>
+        <w:rPr>
+          <w:rFonts w:ascii="Calibri" w:eastAsia="Calibri" w:hAnsi="Calibri" w:cs="Calibri"/>
+          <w:lang w:val="en"/>
+        </w:rPr>
+        <w:t>tutorial su quali siano le funzionalità o gli step da eseguire per esplorare l'app</w:t>
       </w:r>
     </w:p>
     <w:p>
@@ -2446,21 +2726,19 @@
         <w:rPr>
           <w:rFonts w:ascii="Calibri" w:eastAsia="Calibri" w:hAnsi="Calibri" w:cs="Calibri"/>
         </w:rPr>
-        <w:t>Non viene</w:t>
-      </w:r>
-      <w:r>
-        <w:rPr>
-          <w:rFonts w:ascii="Calibri" w:eastAsia="Calibri" w:hAnsi="Calibri" w:cs="Calibri"/>
-          <w:lang w:val="en"/>
-        </w:rPr>
-        <w:t xml:space="preserve"> </w:t>
-      </w:r>
-      <w:r>
-        <w:rPr>
-          <w:rFonts w:ascii="Calibri" w:eastAsia="Calibri" w:hAnsi="Calibri" w:cs="Calibri"/>
-          <w:lang w:val="en"/>
-        </w:rPr>
-        <w:t>spiegato questo limite in nessuna pagina</w:t>
+        <w:t xml:space="preserve">I nuovi utenti potrebbero non usare </w:t>
+      </w:r>
+      <w:r>
+        <w:rPr>
+          <w:rFonts w:ascii="Calibri" w:eastAsia="Calibri" w:hAnsi="Calibri" w:cs="Calibri"/>
+        </w:rPr>
+        <w:t>al</w:t>
+      </w:r>
+      <w:r>
+        <w:rPr>
+          <w:rFonts w:ascii="Calibri" w:eastAsia="Calibri" w:hAnsi="Calibri" w:cs="Calibri"/>
+        </w:rPr>
+        <w:t xml:space="preserve"> 100% le funzionalità dell’app o non comprendere la vera utilità</w:t>
       </w:r>
     </w:p>
     <w:p>
@@ -2480,7 +2758,7 @@
         <w:rPr>
           <w:rFonts w:ascii="Calibri" w:eastAsia="Calibri" w:hAnsi="Calibri" w:cs="Calibri"/>
         </w:rPr>
-        <w:t>4</w:t>
+        <w:t>2</w:t>
       </w:r>
     </w:p>
     <w:p>
@@ -2530,7 +2808,13 @@
         <w:rPr>
           <w:rFonts w:ascii="Calibri" w:eastAsia="Calibri" w:hAnsi="Calibri" w:cs="Calibri"/>
         </w:rPr>
-        <w:t>Aggiunta di una nuova ricetta</w:t>
+        <w:t>Impostazioni</w:t>
+      </w:r>
+      <w:r>
+        <w:rPr>
+          <w:rFonts w:ascii="Calibri" w:eastAsia="Calibri" w:hAnsi="Calibri" w:cs="Calibri"/>
+        </w:rPr>
+        <w:t xml:space="preserve"> e login</w:t>
       </w:r>
     </w:p>
     <w:p>
@@ -2549,23 +2833,8 @@
       <w:r>
         <w:rPr>
           <w:rFonts w:ascii="Calibri" w:eastAsia="Calibri" w:hAnsi="Calibri" w:cs="Calibri"/>
-          <w:lang w:val="en"/>
-        </w:rPr>
-        <w:t xml:space="preserve">Quando si aggiunge la prima ricetta non viene fornito </w:t>
-      </w:r>
-      <w:r>
-        <w:rPr>
-          <w:rFonts w:ascii="Calibri" w:eastAsia="Calibri" w:hAnsi="Calibri" w:cs="Calibri"/>
-          <w:lang w:val="en"/>
-        </w:rPr>
-        <w:t xml:space="preserve">nessun </w:t>
-      </w:r>
-      <w:r>
-        <w:rPr>
-          <w:rFonts w:ascii="Calibri" w:eastAsia="Calibri" w:hAnsi="Calibri" w:cs="Calibri"/>
-          <w:lang w:val="en"/>
-        </w:rPr>
-        <w:t>tutorial su quali siano le funzionalità o gli step da eseguire per esplorare l'app</w:t>
+        </w:rPr>
+        <w:t>Termini e condizioni si trovano solo in fase di login e non in altre pagine di setting</w:t>
       </w:r>
     </w:p>
     <w:p>
@@ -2585,20 +2854,7 @@
         <w:rPr>
           <w:rFonts w:ascii="Calibri" w:eastAsia="Calibri" w:hAnsi="Calibri" w:cs="Calibri"/>
         </w:rPr>
-        <w:t xml:space="preserve">I nuovi utenti potrebbero non usare </w:t>
-      </w:r>
-      <w:r>
-        <w:rPr>
-          <w:rFonts w:ascii="Calibri" w:eastAsia="Calibri" w:hAnsi="Calibri" w:cs="Calibri"/>
-          <w:u w:val="single"/>
-        </w:rPr>
-        <w:t>al</w:t>
-      </w:r>
-      <w:r>
-        <w:rPr>
-          <w:rFonts w:ascii="Calibri" w:eastAsia="Calibri" w:hAnsi="Calibri" w:cs="Calibri"/>
-        </w:rPr>
-        <w:t xml:space="preserve"> 100% le funzionalità dell’app o non comprendere la vera utilità</w:t>
+        <w:t xml:space="preserve">Se si ignorano in fase di login non c’è più modo di poterli consultare </w:t>
       </w:r>
     </w:p>
     <w:p>
@@ -2623,142 +2879,6 @@
     </w:p>
     <w:p>
       <w:pPr>
-        <w:ind w:left="720"/>
-        <w:rPr>
-          <w:rFonts w:ascii="Calibri" w:eastAsia="Calibri" w:hAnsi="Calibri" w:cs="Calibri"/>
-        </w:rPr>
-      </w:pPr>
-    </w:p>
-    <w:p>
-      <w:pPr>
-        <w:ind w:left="720"/>
-        <w:rPr>
-          <w:rFonts w:ascii="Calibri" w:eastAsia="Calibri" w:hAnsi="Calibri" w:cs="Calibri"/>
-        </w:rPr>
-      </w:pPr>
-    </w:p>
-    <w:p>
-      <w:pPr>
-        <w:ind w:left="720"/>
-        <w:rPr>
-          <w:rFonts w:ascii="Calibri" w:eastAsia="Calibri" w:hAnsi="Calibri" w:cs="Calibri"/>
-        </w:rPr>
-      </w:pPr>
-    </w:p>
-    <w:p>
-      <w:pPr>
-        <w:numPr>
-          <w:ilvl w:val="0"/>
-          <w:numId w:val="1"/>
-        </w:numPr>
-        <w:rPr>
-          <w:rFonts w:ascii="Calibri" w:eastAsia="Calibri" w:hAnsi="Calibri" w:cs="Calibri"/>
-        </w:rPr>
-      </w:pPr>
-      <w:r>
-        <w:rPr>
-          <w:rFonts w:ascii="Calibri" w:eastAsia="Calibri" w:hAnsi="Calibri" w:cs="Calibri"/>
-        </w:rPr>
-        <w:lastRenderedPageBreak/>
-        <w:t>H</w:t>
-      </w:r>
-      <w:r>
-        <w:rPr>
-          <w:rFonts w:ascii="Calibri" w:eastAsia="Calibri" w:hAnsi="Calibri" w:cs="Calibri"/>
-        </w:rPr>
-        <w:t xml:space="preserve">10 </w:t>
-      </w:r>
-      <w:r>
-        <w:rPr>
-          <w:rFonts w:ascii="Calibri" w:eastAsia="Calibri" w:hAnsi="Calibri" w:cs="Calibri"/>
-          <w:lang w:val="en"/>
-        </w:rPr>
-        <w:t>Help And Documentation</w:t>
-      </w:r>
-    </w:p>
-    <w:p>
-      <w:pPr>
-        <w:ind w:left="720"/>
-        <w:rPr>
-          <w:rFonts w:ascii="Calibri" w:eastAsia="Calibri" w:hAnsi="Calibri" w:cs="Calibri"/>
-        </w:rPr>
-      </w:pPr>
-      <w:r>
-        <w:rPr>
-          <w:rFonts w:ascii="Calibri" w:eastAsia="Calibri" w:hAnsi="Calibri" w:cs="Calibri"/>
-        </w:rPr>
-        <w:t xml:space="preserve">Where: </w:t>
-      </w:r>
-      <w:r>
-        <w:rPr>
-          <w:rFonts w:ascii="Calibri" w:eastAsia="Calibri" w:hAnsi="Calibri" w:cs="Calibri"/>
-        </w:rPr>
-        <w:t>Impostazioni</w:t>
-      </w:r>
-    </w:p>
-    <w:p>
-      <w:pPr>
-        <w:ind w:left="720"/>
-        <w:rPr>
-          <w:rFonts w:ascii="Calibri" w:eastAsia="Calibri" w:hAnsi="Calibri" w:cs="Calibri"/>
-        </w:rPr>
-      </w:pPr>
-      <w:r>
-        <w:rPr>
-          <w:rFonts w:ascii="Calibri" w:eastAsia="Calibri" w:hAnsi="Calibri" w:cs="Calibri"/>
-        </w:rPr>
-        <w:t xml:space="preserve">What: </w:t>
-      </w:r>
-      <w:r>
-        <w:rPr>
-          <w:rFonts w:ascii="Calibri" w:eastAsia="Calibri" w:hAnsi="Calibri" w:cs="Calibri"/>
-        </w:rPr>
-        <w:t>Termini e condizioni si trovano solo in fase di login e non in altre pagine di setting</w:t>
-      </w:r>
-    </w:p>
-    <w:p>
-      <w:pPr>
-        <w:ind w:left="720"/>
-        <w:rPr>
-          <w:rFonts w:ascii="Calibri" w:eastAsia="Calibri" w:hAnsi="Calibri" w:cs="Calibri"/>
-        </w:rPr>
-      </w:pPr>
-      <w:r>
-        <w:rPr>
-          <w:rFonts w:ascii="Calibri" w:eastAsia="Calibri" w:hAnsi="Calibri" w:cs="Calibri"/>
-        </w:rPr>
-        <w:t xml:space="preserve">Why: </w:t>
-      </w:r>
-      <w:r>
-        <w:rPr>
-          <w:rFonts w:ascii="Calibri" w:eastAsia="Calibri" w:hAnsi="Calibri" w:cs="Calibri"/>
-        </w:rPr>
-        <w:t xml:space="preserve">Se si ignorano in fase di login non c’è più modo di poterli consultare </w:t>
-      </w:r>
-    </w:p>
-    <w:p>
-      <w:pPr>
-        <w:ind w:left="720"/>
-        <w:rPr>
-          <w:rFonts w:ascii="Calibri" w:eastAsia="Calibri" w:hAnsi="Calibri" w:cs="Calibri"/>
-        </w:rPr>
-      </w:pPr>
-      <w:r>
-        <w:rPr>
-          <w:rFonts w:ascii="Calibri" w:eastAsia="Calibri" w:hAnsi="Calibri" w:cs="Calibri"/>
-        </w:rPr>
-        <w:t xml:space="preserve">Severity: </w:t>
-      </w:r>
-      <w:r>
-        <w:rPr>
-          <w:rFonts w:ascii="Calibri" w:eastAsia="Calibri" w:hAnsi="Calibri" w:cs="Calibri"/>
-        </w:rPr>
-        <w:t>2</w:t>
-      </w:r>
-    </w:p>
-    <w:p>
-      <w:pPr>
-        <w:pStyle w:val="Titolo2"/>
         <w:rPr>
           <w:rFonts w:ascii="Calibri" w:eastAsia="Calibri" w:hAnsi="Calibri" w:cs="Calibri"/>
         </w:rPr>
@@ -2769,6 +2889,21 @@
         <w:rPr>
           <w:rFonts w:ascii="Calibri" w:eastAsia="Calibri" w:hAnsi="Calibri" w:cs="Calibri"/>
         </w:rPr>
+        <w:br w:type="page"/>
+      </w:r>
+    </w:p>
+    <w:p>
+      <w:pPr>
+        <w:pStyle w:val="Titolo2"/>
+        <w:rPr>
+          <w:rFonts w:ascii="Calibri" w:eastAsia="Calibri" w:hAnsi="Calibri" w:cs="Calibri"/>
+        </w:rPr>
+      </w:pPr>
+      <w:r>
+        <w:rPr>
+          <w:rFonts w:ascii="Calibri" w:eastAsia="Calibri" w:hAnsi="Calibri" w:cs="Calibri"/>
+        </w:rPr>
+        <w:lastRenderedPageBreak/>
         <w:t>Part V: Summary and Recommendations</w:t>
       </w:r>
     </w:p>
@@ -3146,7 +3281,7 @@
               <w:rPr>
                 <w:rFonts w:ascii="Calibri" w:eastAsia="Calibri" w:hAnsi="Calibri" w:cs="Calibri"/>
               </w:rPr>
-              <w:t>3</w:t>
+              <w:t>2</w:t>
             </w:r>
           </w:p>
         </w:tc>
@@ -3511,7 +3646,19 @@
         <w:rPr>
           <w:rFonts w:ascii="Calibri" w:eastAsia="Calibri" w:hAnsi="Calibri" w:cs="Calibri"/>
         </w:rPr>
-        <w:t>In generale l’app presenta alcune piccole migliorie che potrebbero essere fatte per aumentare l’esperienza dell’utente. Dal punto di vista estetico lo stile è molto curato e minimale, forse a volte talmente minimale da nascondere alcune funzionalità e non spiegarle nel modo migliore, come la modifica di uno step in una ricetta. Inoltre il tema dell’app è sicuramente efficace, ma non crea il contrasto giusto con il rosso e quindi non aiuta nell’identificazione degli errori che avvengono nell’usare l’app; si potrebbe accentuare il rosso degli errori o utilizzare degli elementi più grandi per segnaalre gli errori così da poterli anche differenziare dai wanring o dalle informazioni.</w:t>
+        <w:t xml:space="preserve">In generale l’app presenta alcune piccole migliorie che potrebbero essere fatte per aumentare l’esperienza dell’utente. Dal punto di vista estetico lo stile è molto curato e minimale, forse a volte talmente minimale da nascondere alcune funzionalità e non spiegarle nel modo migliore, come la modifica di uno </w:t>
+      </w:r>
+      <w:r>
+        <w:rPr>
+          <w:rFonts w:ascii="Calibri" w:eastAsia="Calibri" w:hAnsi="Calibri" w:cs="Calibri"/>
+        </w:rPr>
+        <w:t>step</w:t>
+      </w:r>
+      <w:r>
+        <w:rPr>
+          <w:rFonts w:ascii="Calibri" w:eastAsia="Calibri" w:hAnsi="Calibri" w:cs="Calibri"/>
+        </w:rPr>
+        <w:t xml:space="preserve"> in una ricetta. Inoltre il tema dell’app è sicuramente efficace, ma non crea il contrasto giusto con il rosso e quindi non aiuta nell’identificazione degli errori che avvengono nell’usare l’app; si potrebbe accentuare il rosso degli errori o utilizzare degli elementi più grandi per segnaalre gli errori così da poterli anche differenziare dai wanring o dalle informazioni.</w:t>
       </w:r>
     </w:p>
     <w:p>

</xml_diff>